<commit_message>
fix: automation for template document
</commit_message>
<xml_diff>
--- a/backend/Recibo de Honorários - Box Visual Law 360.docx
+++ b/backend/Recibo de Honorários - Box Visual Law 360.docx
@@ -5,6 +5,428 @@
     <w:p>
       <w:bookmarkStart w:id="0" w:name="_GoBack"/>
       <w:bookmarkEnd w:id="0"/>
+      <w:r>
+        <w:rPr>
+          <w:noProof/>
+          <w:lang w:eastAsia="ko-KR"/>
+        </w:rPr>
+        <mc:AlternateContent>
+          <mc:Choice Requires="wps">
+            <w:drawing>
+              <wp:anchor distT="0" distB="0" distL="114300" distR="114300" simplePos="0" relativeHeight="251683840" behindDoc="0" locked="0" layoutInCell="1" allowOverlap="1" wp14:anchorId="1D7DDE88" wp14:editId="3D08BAD1">
+                <wp:simplePos x="0" y="0"/>
+                <wp:positionH relativeFrom="column">
+                  <wp:posOffset>2177415</wp:posOffset>
+                </wp:positionH>
+                <wp:positionV relativeFrom="paragraph">
+                  <wp:posOffset>6482080</wp:posOffset>
+                </wp:positionV>
+                <wp:extent cx="1266825" cy="319405"/>
+                <wp:effectExtent l="0" t="0" r="0" b="0"/>
+                <wp:wrapNone/>
+                <wp:docPr id="36" name="TextBox 36"/>
+                <wp:cNvGraphicFramePr/>
+                <a:graphic xmlns:a="http://schemas.openxmlformats.org/drawingml/2006/main">
+                  <a:graphicData uri="http://schemas.microsoft.com/office/word/2010/wordprocessingShape">
+                    <wps:wsp>
+                      <wps:cNvSpPr txBox="1"/>
+                      <wps:spPr>
+                        <a:xfrm>
+                          <a:off x="0" y="0"/>
+                          <a:ext cx="1266825" cy="319405"/>
+                        </a:xfrm>
+                        <a:prstGeom prst="rect">
+                          <a:avLst/>
+                        </a:prstGeom>
+                      </wps:spPr>
+                      <wps:txbx>
+                        <w:txbxContent>
+                          <w:p>
+                            <w:pPr>
+                              <w:spacing w:line="547" w:lineRule="exact"/>
+                              <w:rPr>
+                                <w:rFonts w:ascii="Montserrat SemiBold" w:hAnsi="Montserrat SemiBold"/>
+                                <w:color w:val="000000"/>
+                                <w:kern w:val="24"/>
+                                <w:sz w:val="32"/>
+                                <w:szCs w:val="32"/>
+                                <w:lang w:val="en-US"/>
+                              </w:rPr>
+                            </w:pPr>
+                            <w:r>
+                              <w:rPr>
+                                <w:rFonts w:ascii="Montserrat SemiBold" w:hAnsi="Montserrat SemiBold"/>
+                                <w:color w:val="000000"/>
+                                <w:kern w:val="24"/>
+                                <w:sz w:val="32"/>
+                                <w:szCs w:val="32"/>
+                                <w:lang w:val="en-US"/>
+                              </w:rPr>
+                              <w:t>{</w:t>
+                            </w:r>
+                            <w:proofErr w:type="gramStart"/>
+                            <w:r>
+                              <w:rPr>
+                                <w:rFonts w:ascii="Montserrat SemiBold" w:hAnsi="Montserrat SemiBold"/>
+                                <w:color w:val="000000"/>
+                                <w:kern w:val="24"/>
+                                <w:sz w:val="32"/>
+                                <w:szCs w:val="32"/>
+                                <w:lang w:val="en-US"/>
+                              </w:rPr>
+                              <w:t xml:space="preserve">{ </w:t>
+                            </w:r>
+                            <w:proofErr w:type="spellStart"/>
+                            <w:r>
+                              <w:rPr>
+                                <w:rFonts w:ascii="Montserrat SemiBold" w:hAnsi="Montserrat SemiBold"/>
+                                <w:color w:val="000000"/>
+                                <w:kern w:val="24"/>
+                                <w:sz w:val="32"/>
+                                <w:szCs w:val="32"/>
+                                <w:lang w:val="en-US"/>
+                              </w:rPr>
+                              <w:t>v</w:t>
+                            </w:r>
+                            <w:proofErr w:type="gramEnd"/>
+                            <w:r>
+                              <w:rPr>
+                                <w:rFonts w:ascii="Montserrat SemiBold" w:hAnsi="Montserrat SemiBold"/>
+                                <w:color w:val="000000"/>
+                                <w:kern w:val="24"/>
+                                <w:sz w:val="32"/>
+                                <w:szCs w:val="32"/>
+                                <w:lang w:val="en-US"/>
+                              </w:rPr>
+                              <w:t>_valor</w:t>
+                            </w:r>
+                            <w:proofErr w:type="spellEnd"/>
+                            <w:r>
+                              <w:rPr>
+                                <w:rFonts w:ascii="Montserrat SemiBold" w:hAnsi="Montserrat SemiBold"/>
+                                <w:color w:val="000000"/>
+                                <w:kern w:val="24"/>
+                                <w:sz w:val="32"/>
+                                <w:szCs w:val="32"/>
+                                <w:lang w:val="en-US"/>
+                              </w:rPr>
+                              <w:t xml:space="preserve"> }}</w:t>
+                            </w:r>
+                          </w:p>
+                        </w:txbxContent>
+                      </wps:txbx>
+                      <wps:bodyPr wrap="square" lIns="0" tIns="0" rIns="0" bIns="0" rtlCol="0" anchor="t">
+                        <a:spAutoFit/>
+                      </wps:bodyPr>
+                    </wps:wsp>
+                  </a:graphicData>
+                </a:graphic>
+                <wp14:sizeRelH relativeFrom="margin">
+                  <wp14:pctWidth>0</wp14:pctWidth>
+                </wp14:sizeRelH>
+              </wp:anchor>
+            </w:drawing>
+          </mc:Choice>
+          <mc:Fallback>
+            <w:pict>
+              <v:shapetype w14:anchorId="1D7DDE88" id="_x0000_t202" coordsize="21600,21600" o:spt="202" path="m,l,21600r21600,l21600,xe">
+                <v:stroke joinstyle="miter"/>
+                <v:path gradientshapeok="t" o:connecttype="rect"/>
+              </v:shapetype>
+              <v:shape id="TextBox 36" o:spid="_x0000_s1026" type="#_x0000_t202" style="position:absolute;margin-left:171.45pt;margin-top:510.4pt;width:99.75pt;height:25.15pt;z-index:251683840;visibility:visible;mso-wrap-style:square;mso-width-percent:0;mso-wrap-distance-left:9pt;mso-wrap-distance-top:0;mso-wrap-distance-right:9pt;mso-wrap-distance-bottom:0;mso-position-horizontal:absolute;mso-position-horizontal-relative:text;mso-position-vertical:absolute;mso-position-vertical-relative:text;mso-width-percent:0;mso-width-relative:margin;v-text-anchor:top" o:gfxdata="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" filled="f" stroked="f">
+                <v:textbox style="mso-fit-shape-to-text:t" inset="0,0,0,0">
+                  <w:txbxContent>
+                    <w:p>
+                      <w:pPr>
+                        <w:spacing w:line="547" w:lineRule="exact"/>
+                        <w:rPr>
+                          <w:rFonts w:ascii="Montserrat SemiBold" w:hAnsi="Montserrat SemiBold"/>
+                          <w:color w:val="000000"/>
+                          <w:kern w:val="24"/>
+                          <w:sz w:val="32"/>
+                          <w:szCs w:val="32"/>
+                          <w:lang w:val="en-US"/>
+                        </w:rPr>
+                      </w:pPr>
+                      <w:r>
+                        <w:rPr>
+                          <w:rFonts w:ascii="Montserrat SemiBold" w:hAnsi="Montserrat SemiBold"/>
+                          <w:color w:val="000000"/>
+                          <w:kern w:val="24"/>
+                          <w:sz w:val="32"/>
+                          <w:szCs w:val="32"/>
+                          <w:lang w:val="en-US"/>
+                        </w:rPr>
+                        <w:t>{</w:t>
+                      </w:r>
+                      <w:proofErr w:type="gramStart"/>
+                      <w:r>
+                        <w:rPr>
+                          <w:rFonts w:ascii="Montserrat SemiBold" w:hAnsi="Montserrat SemiBold"/>
+                          <w:color w:val="000000"/>
+                          <w:kern w:val="24"/>
+                          <w:sz w:val="32"/>
+                          <w:szCs w:val="32"/>
+                          <w:lang w:val="en-US"/>
+                        </w:rPr>
+                        <w:t xml:space="preserve">{ </w:t>
+                      </w:r>
+                      <w:proofErr w:type="spellStart"/>
+                      <w:r>
+                        <w:rPr>
+                          <w:rFonts w:ascii="Montserrat SemiBold" w:hAnsi="Montserrat SemiBold"/>
+                          <w:color w:val="000000"/>
+                          <w:kern w:val="24"/>
+                          <w:sz w:val="32"/>
+                          <w:szCs w:val="32"/>
+                          <w:lang w:val="en-US"/>
+                        </w:rPr>
+                        <w:t>v</w:t>
+                      </w:r>
+                      <w:proofErr w:type="gramEnd"/>
+                      <w:r>
+                        <w:rPr>
+                          <w:rFonts w:ascii="Montserrat SemiBold" w:hAnsi="Montserrat SemiBold"/>
+                          <w:color w:val="000000"/>
+                          <w:kern w:val="24"/>
+                          <w:sz w:val="32"/>
+                          <w:szCs w:val="32"/>
+                          <w:lang w:val="en-US"/>
+                        </w:rPr>
+                        <w:t>_valor</w:t>
+                      </w:r>
+                      <w:proofErr w:type="spellEnd"/>
+                      <w:r>
+                        <w:rPr>
+                          <w:rFonts w:ascii="Montserrat SemiBold" w:hAnsi="Montserrat SemiBold"/>
+                          <w:color w:val="000000"/>
+                          <w:kern w:val="24"/>
+                          <w:sz w:val="32"/>
+                          <w:szCs w:val="32"/>
+                          <w:lang w:val="en-US"/>
+                        </w:rPr>
+                        <w:t xml:space="preserve"> }}</w:t>
+                      </w:r>
+                    </w:p>
+                  </w:txbxContent>
+                </v:textbox>
+              </v:shape>
+            </w:pict>
+          </mc:Fallback>
+        </mc:AlternateContent>
+      </w:r>
+      <w:r>
+        <w:rPr>
+          <w:noProof/>
+          <w:lang w:eastAsia="ko-KR"/>
+        </w:rPr>
+        <mc:AlternateContent>
+          <mc:Choice Requires="wps">
+            <w:drawing>
+              <wp:anchor distT="0" distB="0" distL="114300" distR="114300" simplePos="0" relativeHeight="251687936" behindDoc="0" locked="0" layoutInCell="1" allowOverlap="1" wp14:anchorId="4FBD7328" wp14:editId="088B0B36">
+                <wp:simplePos x="0" y="0"/>
+                <wp:positionH relativeFrom="column">
+                  <wp:posOffset>-403860</wp:posOffset>
+                </wp:positionH>
+                <wp:positionV relativeFrom="paragraph">
+                  <wp:posOffset>6482080</wp:posOffset>
+                </wp:positionV>
+                <wp:extent cx="1438275" cy="319405"/>
+                <wp:effectExtent l="0" t="0" r="0" b="0"/>
+                <wp:wrapNone/>
+                <wp:docPr id="40" name="TextBox 40"/>
+                <wp:cNvGraphicFramePr/>
+                <a:graphic xmlns:a="http://schemas.openxmlformats.org/drawingml/2006/main">
+                  <a:graphicData uri="http://schemas.microsoft.com/office/word/2010/wordprocessingShape">
+                    <wps:wsp>
+                      <wps:cNvSpPr txBox="1"/>
+                      <wps:spPr>
+                        <a:xfrm>
+                          <a:off x="0" y="0"/>
+                          <a:ext cx="1438275" cy="319405"/>
+                        </a:xfrm>
+                        <a:prstGeom prst="rect">
+                          <a:avLst/>
+                        </a:prstGeom>
+                      </wps:spPr>
+                      <wps:txbx>
+                        <w:txbxContent>
+                          <w:p>
+                            <w:pPr>
+                              <w:spacing w:line="547" w:lineRule="exact"/>
+                              <w:jc w:val="center"/>
+                              <w:rPr>
+                                <w:rFonts w:ascii="Montserrat SemiBold" w:hAnsi="Montserrat SemiBold"/>
+                                <w:color w:val="000000"/>
+                                <w:kern w:val="24"/>
+                                <w:sz w:val="32"/>
+                                <w:szCs w:val="32"/>
+                                <w:lang w:val="en-US"/>
+                              </w:rPr>
+                            </w:pPr>
+                            <w:r>
+                              <w:rPr>
+                                <w:rFonts w:ascii="Montserrat SemiBold" w:hAnsi="Montserrat SemiBold"/>
+                                <w:color w:val="000000"/>
+                                <w:kern w:val="24"/>
+                                <w:sz w:val="32"/>
+                                <w:szCs w:val="32"/>
+                                <w:lang w:val="en-US"/>
+                              </w:rPr>
+                              <w:t>{</w:t>
+                            </w:r>
+                            <w:proofErr w:type="gramStart"/>
+                            <w:r>
+                              <w:rPr>
+                                <w:rFonts w:ascii="Montserrat SemiBold" w:hAnsi="Montserrat SemiBold"/>
+                                <w:color w:val="000000"/>
+                                <w:kern w:val="24"/>
+                                <w:sz w:val="32"/>
+                                <w:szCs w:val="32"/>
+                                <w:lang w:val="en-US"/>
+                              </w:rPr>
+                              <w:t xml:space="preserve">{ </w:t>
+                            </w:r>
+                            <w:proofErr w:type="spellStart"/>
+                            <w:r>
+                              <w:rPr>
+                                <w:rFonts w:ascii="Montserrat SemiBold" w:hAnsi="Montserrat SemiBold"/>
+                                <w:color w:val="000000"/>
+                                <w:kern w:val="24"/>
+                                <w:sz w:val="32"/>
+                                <w:szCs w:val="32"/>
+                                <w:lang w:val="en-US"/>
+                              </w:rPr>
+                              <w:t>v</w:t>
+                            </w:r>
+                            <w:proofErr w:type="gramEnd"/>
+                            <w:r>
+                              <w:rPr>
+                                <w:rFonts w:ascii="Montserrat SemiBold" w:hAnsi="Montserrat SemiBold"/>
+                                <w:color w:val="000000"/>
+                                <w:kern w:val="24"/>
+                                <w:sz w:val="32"/>
+                                <w:szCs w:val="32"/>
+                                <w:lang w:val="en-US"/>
+                              </w:rPr>
+                              <w:t>_parcela</w:t>
+                            </w:r>
+                            <w:proofErr w:type="spellEnd"/>
+                            <w:r>
+                              <w:rPr>
+                                <w:rFonts w:ascii="Montserrat SemiBold" w:hAnsi="Montserrat SemiBold"/>
+                                <w:color w:val="000000"/>
+                                <w:kern w:val="24"/>
+                                <w:sz w:val="32"/>
+                                <w:szCs w:val="32"/>
+                                <w:lang w:val="en-US"/>
+                              </w:rPr>
+                              <w:t xml:space="preserve"> }}</w:t>
+                            </w:r>
+                          </w:p>
+                        </w:txbxContent>
+                      </wps:txbx>
+                      <wps:bodyPr wrap="square" lIns="0" tIns="0" rIns="0" bIns="0" rtlCol="0" anchor="t">
+                        <a:spAutoFit/>
+                      </wps:bodyPr>
+                    </wps:wsp>
+                  </a:graphicData>
+                </a:graphic>
+                <wp14:sizeRelH relativeFrom="margin">
+                  <wp14:pctWidth>0</wp14:pctWidth>
+                </wp14:sizeRelH>
+              </wp:anchor>
+            </w:drawing>
+          </mc:Choice>
+          <mc:Fallback>
+            <w:pict>
+              <v:shapetype w14:anchorId="4FBD7328" id="_x0000_t202" coordsize="21600,21600" o:spt="202" path="m,l,21600r21600,l21600,xe">
+                <v:stroke joinstyle="miter"/>
+                <v:path gradientshapeok="t" o:connecttype="rect"/>
+              </v:shapetype>
+              <v:shape id="TextBox 40" o:spid="_x0000_s1026" type="#_x0000_t202" style="position:absolute;margin-left:-31.8pt;margin-top:510.4pt;width:113.25pt;height:25.15pt;z-index:251687936;visibility:visible;mso-wrap-style:square;mso-width-percent:0;mso-wrap-distance-left:9pt;mso-wrap-distance-top:0;mso-wrap-distance-right:9pt;mso-wrap-distance-bottom:0;mso-position-horizontal:absolute;mso-position-horizontal-relative:text;mso-position-vertical:absolute;mso-position-vertical-relative:text;mso-width-percent:0;mso-width-relative:margin;v-text-anchor:top" o:gfxdata="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" filled="f" stroked="f">
+                <v:textbox style="mso-fit-shape-to-text:t" inset="0,0,0,0">
+                  <w:txbxContent>
+                    <w:p>
+                      <w:pPr>
+                        <w:spacing w:line="547" w:lineRule="exact"/>
+                        <w:jc w:val="center"/>
+                        <w:rPr>
+                          <w:rFonts w:ascii="Montserrat SemiBold" w:hAnsi="Montserrat SemiBold"/>
+                          <w:color w:val="000000"/>
+                          <w:kern w:val="24"/>
+                          <w:sz w:val="32"/>
+                          <w:szCs w:val="32"/>
+                          <w:lang w:val="en-US"/>
+                        </w:rPr>
+                      </w:pPr>
+                      <w:r>
+                        <w:rPr>
+                          <w:rFonts w:ascii="Montserrat SemiBold" w:hAnsi="Montserrat SemiBold"/>
+                          <w:color w:val="000000"/>
+                          <w:kern w:val="24"/>
+                          <w:sz w:val="32"/>
+                          <w:szCs w:val="32"/>
+                          <w:lang w:val="en-US"/>
+                        </w:rPr>
+                        <w:t>{</w:t>
+                      </w:r>
+                      <w:proofErr w:type="gramStart"/>
+                      <w:r>
+                        <w:rPr>
+                          <w:rFonts w:ascii="Montserrat SemiBold" w:hAnsi="Montserrat SemiBold"/>
+                          <w:color w:val="000000"/>
+                          <w:kern w:val="24"/>
+                          <w:sz w:val="32"/>
+                          <w:szCs w:val="32"/>
+                          <w:lang w:val="en-US"/>
+                        </w:rPr>
+                        <w:t xml:space="preserve">{ </w:t>
+                      </w:r>
+                      <w:proofErr w:type="spellStart"/>
+                      <w:r>
+                        <w:rPr>
+                          <w:rFonts w:ascii="Montserrat SemiBold" w:hAnsi="Montserrat SemiBold"/>
+                          <w:color w:val="000000"/>
+                          <w:kern w:val="24"/>
+                          <w:sz w:val="32"/>
+                          <w:szCs w:val="32"/>
+                          <w:lang w:val="en-US"/>
+                        </w:rPr>
+                        <w:t>v</w:t>
+                      </w:r>
+                      <w:proofErr w:type="gramEnd"/>
+                      <w:r>
+                        <w:rPr>
+                          <w:rFonts w:ascii="Montserrat SemiBold" w:hAnsi="Montserrat SemiBold"/>
+                          <w:color w:val="000000"/>
+                          <w:kern w:val="24"/>
+                          <w:sz w:val="32"/>
+                          <w:szCs w:val="32"/>
+                          <w:lang w:val="en-US"/>
+                        </w:rPr>
+                        <w:t>_parcela</w:t>
+                      </w:r>
+                      <w:proofErr w:type="spellEnd"/>
+                      <w:r>
+                        <w:rPr>
+                          <w:rFonts w:ascii="Montserrat SemiBold" w:hAnsi="Montserrat SemiBold"/>
+                          <w:color w:val="000000"/>
+                          <w:kern w:val="24"/>
+                          <w:sz w:val="32"/>
+                          <w:szCs w:val="32"/>
+                          <w:lang w:val="en-US"/>
+                        </w:rPr>
+                        <w:t xml:space="preserve"> }}</w:t>
+                      </w:r>
+                    </w:p>
+                  </w:txbxContent>
+                </v:textbox>
+              </v:shape>
+            </w:pict>
+          </mc:Fallback>
+        </mc:AlternateContent>
+      </w:r>
       <w:r>
         <w:rPr>
           <w:noProof/>
@@ -78,9 +500,9 @@
                                 <w:kern w:val="24"/>
                                 <w:lang w:val="en-US"/>
                               </w:rPr>
-                              <w:t>{</w:t>
-                            </w:r>
-                            <w:proofErr w:type="gramStart"/>
+                              <w:t xml:space="preserve">{{ </w:t>
+                            </w:r>
+                            <w:proofErr w:type="spellStart"/>
                             <w:r>
                               <w:rPr>
                                 <w:rFonts w:ascii="Montserrat" w:hAnsi="Montserrat"/>
@@ -88,27 +510,7 @@
                                 <w:kern w:val="24"/>
                                 <w:lang w:val="en-US"/>
                               </w:rPr>
-                              <w:t xml:space="preserve">{ </w:t>
-                            </w:r>
-                            <w:proofErr w:type="spellStart"/>
-                            <w:r>
-                              <w:rPr>
-                                <w:rFonts w:ascii="Montserrat" w:hAnsi="Montserrat"/>
-                                <w:color w:val="000000"/>
-                                <w:kern w:val="24"/>
-                                <w:lang w:val="en-US"/>
-                              </w:rPr>
-                              <w:t>v</w:t>
-                            </w:r>
-                            <w:proofErr w:type="gramEnd"/>
-                            <w:r>
-                              <w:rPr>
-                                <w:rFonts w:ascii="Montserrat" w:hAnsi="Montserrat"/>
-                                <w:color w:val="000000"/>
-                                <w:kern w:val="24"/>
-                                <w:lang w:val="en-US"/>
-                              </w:rPr>
-                              <w:t>_oab</w:t>
+                              <w:t>v_oab</w:t>
                             </w:r>
                             <w:proofErr w:type="spellEnd"/>
                             <w:r>
@@ -521,7 +923,6 @@
                                 <w:kern w:val="24"/>
                                 <w:sz w:val="20"/>
                                 <w:szCs w:val="20"/>
-                                <w:lang w:val="en-US"/>
                               </w:rPr>
                             </w:pPr>
                             <w:r>
@@ -533,9 +934,84 @@
                                 <w:kern w:val="24"/>
                                 <w:sz w:val="20"/>
                                 <w:szCs w:val="20"/>
-                                <w:lang w:val="en-US"/>
-                              </w:rPr>
-                              <w:t>DR. JOÃO SILVA | OAB: 00000</w:t>
+                              </w:rPr>
+                              <w:t xml:space="preserve">DR. </w:t>
+                            </w:r>
+                            <w:r>
+                              <w:rPr>
+                                <w:rFonts w:ascii="Montserrat SemiBold" w:hAnsi="Montserrat SemiBold"/>
+                                <w:b/>
+                                <w:bCs/>
+                                <w:color w:val="000000"/>
+                                <w:kern w:val="24"/>
+                                <w:sz w:val="20"/>
+                                <w:szCs w:val="20"/>
+                              </w:rPr>
+                              <w:t xml:space="preserve">{{ </w:t>
+                            </w:r>
+                            <w:proofErr w:type="spellStart"/>
+                            <w:r>
+                              <w:rPr>
+                                <w:rFonts w:ascii="Montserrat SemiBold" w:hAnsi="Montserrat SemiBold"/>
+                                <w:b/>
+                                <w:bCs/>
+                                <w:color w:val="000000"/>
+                                <w:kern w:val="24"/>
+                                <w:sz w:val="20"/>
+                                <w:szCs w:val="20"/>
+                              </w:rPr>
+                              <w:t>v_nome_advogado</w:t>
+                            </w:r>
+                            <w:proofErr w:type="spellEnd"/>
+                            <w:r>
+                              <w:rPr>
+                                <w:rFonts w:ascii="Montserrat SemiBold" w:hAnsi="Montserrat SemiBold"/>
+                                <w:b/>
+                                <w:bCs/>
+                                <w:color w:val="000000"/>
+                                <w:kern w:val="24"/>
+                                <w:sz w:val="20"/>
+                                <w:szCs w:val="20"/>
+                              </w:rPr>
+                              <w:t xml:space="preserve"> }}</w:t>
+                            </w:r>
+                            <w:r>
+                              <w:rPr>
+                                <w:rFonts w:ascii="Montserrat SemiBold" w:hAnsi="Montserrat SemiBold"/>
+                                <w:b/>
+                                <w:bCs/>
+                                <w:color w:val="000000"/>
+                                <w:kern w:val="24"/>
+                                <w:sz w:val="20"/>
+                                <w:szCs w:val="20"/>
+                              </w:rPr>
+                              <w:t xml:space="preserve"> | OAB: </w:t>
+                            </w:r>
+                            <w:r>
+                              <w:rPr>
+                                <w:rFonts w:ascii="Montserrat" w:hAnsi="Montserrat"/>
+                                <w:color w:val="000000"/>
+                                <w:kern w:val="24"/>
+                              </w:rPr>
+                              <w:t xml:space="preserve">{{ </w:t>
+                            </w:r>
+                            <w:proofErr w:type="spellStart"/>
+                            <w:r>
+                              <w:rPr>
+                                <w:rFonts w:ascii="Montserrat" w:hAnsi="Montserrat"/>
+                                <w:color w:val="000000"/>
+                                <w:kern w:val="24"/>
+                              </w:rPr>
+                              <w:t>v_oab</w:t>
+                            </w:r>
+                            <w:proofErr w:type="spellEnd"/>
+                            <w:r>
+                              <w:rPr>
+                                <w:rFonts w:ascii="Montserrat" w:hAnsi="Montserrat"/>
+                                <w:color w:val="000000"/>
+                                <w:kern w:val="24"/>
+                              </w:rPr>
+                              <w:t xml:space="preserve"> }}</w:t>
                             </w:r>
                           </w:p>
                         </w:txbxContent>
@@ -554,7 +1030,7 @@
           </mc:Choice>
           <mc:Fallback>
             <w:pict>
-              <v:shape w14:anchorId="121591E7" id="TextBox 43" o:spid="_x0000_s1027" type="#_x0000_t202" style="position:absolute;margin-left:143.55pt;margin-top:714.55pt;width:157.8pt;height:13.45pt;z-index:251691008;visibility:visible;mso-wrap-style:square;mso-width-percent:0;mso-wrap-distance-left:9pt;mso-wrap-distance-top:0;mso-wrap-distance-right:9pt;mso-wrap-distance-bottom:0;mso-position-horizontal:absolute;mso-position-horizontal-relative:margin;mso-position-vertical:absolute;mso-position-vertical-relative:text;mso-width-percent:0;mso-width-relative:margin;v-text-anchor:top" o:gfxdata="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" filled="f" stroked="f">
+              <v:shape w14:anchorId="121591E7" id="TextBox 43" o:spid="_x0000_s1028" type="#_x0000_t202" style="position:absolute;margin-left:143.55pt;margin-top:714.55pt;width:157.8pt;height:13.45pt;z-index:251691008;visibility:visible;mso-wrap-style:square;mso-width-percent:0;mso-wrap-distance-left:9pt;mso-wrap-distance-top:0;mso-wrap-distance-right:9pt;mso-wrap-distance-bottom:0;mso-position-horizontal:absolute;mso-position-horizontal-relative:margin;mso-position-vertical:absolute;mso-position-vertical-relative:text;mso-width-percent:0;mso-width-relative:margin;v-text-anchor:top" o:gfxdata="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" filled="f" stroked="f">
                 <v:textbox style="mso-fit-shape-to-text:t" inset="0,0,0,0">
                   <w:txbxContent>
                     <w:p>
@@ -568,7 +1044,6 @@
                           <w:kern w:val="24"/>
                           <w:sz w:val="20"/>
                           <w:szCs w:val="20"/>
-                          <w:lang w:val="en-US"/>
                         </w:rPr>
                       </w:pPr>
                       <w:r>
@@ -580,9 +1055,98 @@
                           <w:kern w:val="24"/>
                           <w:sz w:val="20"/>
                           <w:szCs w:val="20"/>
-                          <w:lang w:val="en-US"/>
-                        </w:rPr>
-                        <w:t>DR. JOÃO SILVA | OAB: 00000</w:t>
+                        </w:rPr>
+                        <w:t xml:space="preserve">DR. </w:t>
+                      </w:r>
+                      <w:proofErr w:type="gramStart"/>
+                      <w:r>
+                        <w:rPr>
+                          <w:rFonts w:ascii="Montserrat SemiBold" w:hAnsi="Montserrat SemiBold"/>
+                          <w:b/>
+                          <w:bCs/>
+                          <w:color w:val="000000"/>
+                          <w:kern w:val="24"/>
+                          <w:sz w:val="20"/>
+                          <w:szCs w:val="20"/>
+                        </w:rPr>
+                        <w:t xml:space="preserve">{{ </w:t>
+                      </w:r>
+                      <w:proofErr w:type="spellStart"/>
+                      <w:r>
+                        <w:rPr>
+                          <w:rFonts w:ascii="Montserrat SemiBold" w:hAnsi="Montserrat SemiBold"/>
+                          <w:b/>
+                          <w:bCs/>
+                          <w:color w:val="000000"/>
+                          <w:kern w:val="24"/>
+                          <w:sz w:val="20"/>
+                          <w:szCs w:val="20"/>
+                        </w:rPr>
+                        <w:t>v</w:t>
+                      </w:r>
+                      <w:proofErr w:type="gramEnd"/>
+                      <w:r>
+                        <w:rPr>
+                          <w:rFonts w:ascii="Montserrat SemiBold" w:hAnsi="Montserrat SemiBold"/>
+                          <w:b/>
+                          <w:bCs/>
+                          <w:color w:val="000000"/>
+                          <w:kern w:val="24"/>
+                          <w:sz w:val="20"/>
+                          <w:szCs w:val="20"/>
+                        </w:rPr>
+                        <w:t>_nome_advogado</w:t>
+                      </w:r>
+                      <w:proofErr w:type="spellEnd"/>
+                      <w:r>
+                        <w:rPr>
+                          <w:rFonts w:ascii="Montserrat SemiBold" w:hAnsi="Montserrat SemiBold"/>
+                          <w:b/>
+                          <w:bCs/>
+                          <w:color w:val="000000"/>
+                          <w:kern w:val="24"/>
+                          <w:sz w:val="20"/>
+                          <w:szCs w:val="20"/>
+                        </w:rPr>
+                        <w:t xml:space="preserve"> }}</w:t>
+                      </w:r>
+                      <w:r>
+                        <w:rPr>
+                          <w:rFonts w:ascii="Montserrat SemiBold" w:hAnsi="Montserrat SemiBold"/>
+                          <w:b/>
+                          <w:bCs/>
+                          <w:color w:val="000000"/>
+                          <w:kern w:val="24"/>
+                          <w:sz w:val="20"/>
+                          <w:szCs w:val="20"/>
+                        </w:rPr>
+                        <w:t xml:space="preserve"> | OAB: </w:t>
+                      </w:r>
+                      <w:r>
+                        <w:rPr>
+                          <w:rFonts w:ascii="Montserrat" w:hAnsi="Montserrat"/>
+                          <w:color w:val="000000"/>
+                          <w:kern w:val="24"/>
+                        </w:rPr>
+                        <w:t xml:space="preserve">{{ </w:t>
+                      </w:r>
+                      <w:proofErr w:type="spellStart"/>
+                      <w:r>
+                        <w:rPr>
+                          <w:rFonts w:ascii="Montserrat" w:hAnsi="Montserrat"/>
+                          <w:color w:val="000000"/>
+                          <w:kern w:val="24"/>
+                        </w:rPr>
+                        <w:t>v_oab</w:t>
+                      </w:r>
+                      <w:proofErr w:type="spellEnd"/>
+                      <w:r>
+                        <w:rPr>
+                          <w:rFonts w:ascii="Montserrat" w:hAnsi="Montserrat"/>
+                          <w:color w:val="000000"/>
+                          <w:kern w:val="24"/>
+                        </w:rPr>
+                        <w:t xml:space="preserve"> }}</w:t>
                       </w:r>
                     </w:p>
                   </w:txbxContent>
@@ -648,7 +1212,29 @@
                                 <w:kern w:val="24"/>
                                 <w:lang w:val="en-US"/>
                               </w:rPr>
-                              <w:t>advocacia@gmail.com</w:t>
+                              <w:t xml:space="preserve">{{ </w:t>
+                            </w:r>
+                            <w:proofErr w:type="spellStart"/>
+                            <w:r>
+                              <w:rPr>
+                                <w:rFonts w:ascii="Montserrat" w:hAnsi="Montserrat"/>
+                                <w:color w:val="000000"/>
+                                <w:spacing w:val="4"/>
+                                <w:kern w:val="24"/>
+                                <w:lang w:val="en-US"/>
+                              </w:rPr>
+                              <w:t>v_email</w:t>
+                            </w:r>
+                            <w:proofErr w:type="spellEnd"/>
+                            <w:r>
+                              <w:rPr>
+                                <w:rFonts w:ascii="Montserrat" w:hAnsi="Montserrat"/>
+                                <w:color w:val="000000"/>
+                                <w:spacing w:val="4"/>
+                                <w:kern w:val="24"/>
+                                <w:lang w:val="en-US"/>
+                              </w:rPr>
+                              <w:t xml:space="preserve"> }}</w:t>
                             </w:r>
                           </w:p>
                         </w:txbxContent>
@@ -664,7 +1250,7 @@
           </mc:Choice>
           <mc:Fallback>
             <w:pict>
-              <v:shape w14:anchorId="74917027" id="TextBox 52" o:spid="_x0000_s1028" type="#_x0000_t202" style="position:absolute;margin-left:8.7pt;margin-top:215.55pt;width:201.45pt;height:15.4pt;z-index:251700224;visibility:visible;mso-wrap-style:square;mso-wrap-distance-left:9pt;mso-wrap-distance-top:0;mso-wrap-distance-right:9pt;mso-wrap-distance-bottom:0;mso-position-horizontal:absolute;mso-position-horizontal-relative:text;mso-position-vertical:absolute;mso-position-vertical-relative:text;v-text-anchor:top" o:gfxdata="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" filled="f" stroked="f">
+              <v:shape w14:anchorId="74917027" id="TextBox 52" o:spid="_x0000_s1029" type="#_x0000_t202" style="position:absolute;margin-left:8.7pt;margin-top:215.55pt;width:201.45pt;height:15.4pt;z-index:251700224;visibility:visible;mso-wrap-style:square;mso-wrap-distance-left:9pt;mso-wrap-distance-top:0;mso-wrap-distance-right:9pt;mso-wrap-distance-bottom:0;mso-position-horizontal:absolute;mso-position-horizontal-relative:text;mso-position-vertical:absolute;mso-position-vertical-relative:text;v-text-anchor:top" o:gfxdata="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" filled="f" stroked="f">
                 <v:textbox style="mso-fit-shape-to-text:t" inset="0,0,0,0">
                   <w:txbxContent>
                     <w:p>
@@ -686,7 +1272,51 @@
                           <w:kern w:val="24"/>
                           <w:lang w:val="en-US"/>
                         </w:rPr>
-                        <w:t>advocacia@gmail.com</w:t>
+                        <w:t>{</w:t>
+                      </w:r>
+                      <w:proofErr w:type="gramStart"/>
+                      <w:r>
+                        <w:rPr>
+                          <w:rFonts w:ascii="Montserrat" w:hAnsi="Montserrat"/>
+                          <w:color w:val="000000"/>
+                          <w:spacing w:val="4"/>
+                          <w:kern w:val="24"/>
+                          <w:lang w:val="en-US"/>
+                        </w:rPr>
+                        <w:t xml:space="preserve">{ </w:t>
+                      </w:r>
+                      <w:proofErr w:type="spellStart"/>
+                      <w:r>
+                        <w:rPr>
+                          <w:rFonts w:ascii="Montserrat" w:hAnsi="Montserrat"/>
+                          <w:color w:val="000000"/>
+                          <w:spacing w:val="4"/>
+                          <w:kern w:val="24"/>
+                          <w:lang w:val="en-US"/>
+                        </w:rPr>
+                        <w:t>v</w:t>
+                      </w:r>
+                      <w:proofErr w:type="gramEnd"/>
+                      <w:r>
+                        <w:rPr>
+                          <w:rFonts w:ascii="Montserrat" w:hAnsi="Montserrat"/>
+                          <w:color w:val="000000"/>
+                          <w:spacing w:val="4"/>
+                          <w:kern w:val="24"/>
+                          <w:lang w:val="en-US"/>
+                        </w:rPr>
+                        <w:t>_email</w:t>
+                      </w:r>
+                      <w:proofErr w:type="spellEnd"/>
+                      <w:r>
+                        <w:rPr>
+                          <w:rFonts w:ascii="Montserrat" w:hAnsi="Montserrat"/>
+                          <w:color w:val="000000"/>
+                          <w:spacing w:val="4"/>
+                          <w:kern w:val="24"/>
+                          <w:lang w:val="en-US"/>
+                        </w:rPr>
+                        <w:t xml:space="preserve"> }}</w:t>
                       </w:r>
                     </w:p>
                   </w:txbxContent>
@@ -749,7 +1379,15 @@
                                 <w:color w:val="000000"/>
                                 <w:kern w:val="24"/>
                               </w:rPr>
-                              <w:t xml:space="preserve">Prestação de serviços advocatícios firmado no contrato </w:t>
+                              <w:t>Prestação de serviços advocatícios firmado no contrato</w:t>
+                            </w:r>
+                            <w:r>
+                              <w:rPr>
+                                <w:rFonts w:ascii="Montserrat Bold" w:hAnsi="Montserrat Bold"/>
+                                <w:color w:val="000000"/>
+                                <w:kern w:val="24"/>
+                              </w:rPr>
+                              <w:t xml:space="preserve"> {{ </w:t>
                             </w:r>
                             <w:proofErr w:type="spellStart"/>
                             <w:r>
@@ -758,9 +1396,17 @@
                                 <w:color w:val="000000"/>
                                 <w:kern w:val="24"/>
                               </w:rPr>
-                              <w:t>xxxxxx</w:t>
+                              <w:t>v_contrato</w:t>
                             </w:r>
                             <w:proofErr w:type="spellEnd"/>
+                            <w:r>
+                              <w:rPr>
+                                <w:rFonts w:ascii="Montserrat Bold" w:hAnsi="Montserrat Bold"/>
+                                <w:color w:val="000000"/>
+                                <w:kern w:val="24"/>
+                              </w:rPr>
+                              <w:t xml:space="preserve"> }}</w:t>
+                            </w:r>
                           </w:p>
                         </w:txbxContent>
                       </wps:txbx>
@@ -775,7 +1421,7 @@
           </mc:Choice>
           <mc:Fallback>
             <w:pict>
-              <v:shape w14:anchorId="59C8CE61" id="TextBox 51" o:spid="_x0000_s1029" type="#_x0000_t202" style="position:absolute;margin-left:-15.25pt;margin-top:364.45pt;width:383.05pt;height:15.7pt;z-index:251699200;visibility:visible;mso-wrap-style:square;mso-wrap-distance-left:9pt;mso-wrap-distance-top:0;mso-wrap-distance-right:9pt;mso-wrap-distance-bottom:0;mso-position-horizontal:absolute;mso-position-horizontal-relative:text;mso-position-vertical:absolute;mso-position-vertical-relative:text;v-text-anchor:top" o:gfxdata="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" filled="f" stroked="f">
+              <v:shape w14:anchorId="59C8CE61" id="TextBox 51" o:spid="_x0000_s1030" type="#_x0000_t202" style="position:absolute;margin-left:-15.25pt;margin-top:364.45pt;width:383.05pt;height:15.7pt;z-index:251699200;visibility:visible;mso-wrap-style:square;mso-wrap-distance-left:9pt;mso-wrap-distance-top:0;mso-wrap-distance-right:9pt;mso-wrap-distance-bottom:0;mso-position-horizontal:absolute;mso-position-horizontal-relative:text;mso-position-vertical:absolute;mso-position-vertical-relative:text;v-text-anchor:top" o:gfxdata="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" filled="f" stroked="f">
                 <v:textbox style="mso-fit-shape-to-text:t" inset="0,0,0,0">
                   <w:txbxContent>
                     <w:p>
@@ -795,7 +1441,24 @@
                           <w:color w:val="000000"/>
                           <w:kern w:val="24"/>
                         </w:rPr>
-                        <w:t xml:space="preserve">Prestação de serviços advocatícios firmado no contrato </w:t>
+                        <w:t>Prestação de serviços advocatícios firmado no contrato</w:t>
+                      </w:r>
+                      <w:r>
+                        <w:rPr>
+                          <w:rFonts w:ascii="Montserrat Bold" w:hAnsi="Montserrat Bold"/>
+                          <w:color w:val="000000"/>
+                          <w:kern w:val="24"/>
+                        </w:rPr>
+                        <w:t xml:space="preserve"> </w:t>
+                      </w:r>
+                      <w:proofErr w:type="gramStart"/>
+                      <w:r>
+                        <w:rPr>
+                          <w:rFonts w:ascii="Montserrat Bold" w:hAnsi="Montserrat Bold"/>
+                          <w:color w:val="000000"/>
+                          <w:kern w:val="24"/>
+                        </w:rPr>
+                        <w:t xml:space="preserve">{{ </w:t>
                       </w:r>
                       <w:proofErr w:type="spellStart"/>
                       <w:r>
@@ -804,9 +1467,26 @@
                           <w:color w:val="000000"/>
                           <w:kern w:val="24"/>
                         </w:rPr>
-                        <w:t>xxxxxx</w:t>
+                        <w:t>v</w:t>
+                      </w:r>
+                      <w:proofErr w:type="gramEnd"/>
+                      <w:r>
+                        <w:rPr>
+                          <w:rFonts w:ascii="Montserrat Bold" w:hAnsi="Montserrat Bold"/>
+                          <w:color w:val="000000"/>
+                          <w:kern w:val="24"/>
+                        </w:rPr>
+                        <w:t>_contrato</w:t>
                       </w:r>
                       <w:proofErr w:type="spellEnd"/>
+                      <w:r>
+                        <w:rPr>
+                          <w:rFonts w:ascii="Montserrat Bold" w:hAnsi="Montserrat Bold"/>
+                          <w:color w:val="000000"/>
+                          <w:kern w:val="24"/>
+                        </w:rPr>
+                        <w:t xml:space="preserve"> }}</w:t>
+                      </w:r>
                     </w:p>
                   </w:txbxContent>
                 </v:textbox>
@@ -866,7 +1546,7 @@
                                 <w:color w:val="000000"/>
                                 <w:kern w:val="24"/>
                               </w:rPr>
-                              <w:t xml:space="preserve">Rua </w:t>
+                              <w:t xml:space="preserve">{{ </w:t>
                             </w:r>
                             <w:proofErr w:type="spellStart"/>
                             <w:r>
@@ -875,7 +1555,7 @@
                                 <w:color w:val="000000"/>
                                 <w:kern w:val="24"/>
                               </w:rPr>
-                              <w:t>Guajajaras</w:t>
+                              <w:t>v_endereco</w:t>
                             </w:r>
                             <w:proofErr w:type="spellEnd"/>
                             <w:r>
@@ -884,25 +1564,41 @@
                                 <w:color w:val="000000"/>
                                 <w:kern w:val="24"/>
                               </w:rPr>
-                              <w:t>, 100| Centro</w:t>
-                            </w:r>
-                          </w:p>
-                          <w:p>
-                            <w:pPr>
-                              <w:spacing w:line="330" w:lineRule="exact"/>
+                              <w:t xml:space="preserve"> }}</w:t>
+                            </w:r>
+                            <w:r>
                               <w:rPr>
                                 <w:rFonts w:ascii="Montserrat" w:hAnsi="Montserrat"/>
                                 <w:color w:val="000000"/>
                                 <w:kern w:val="24"/>
                               </w:rPr>
-                            </w:pPr>
+                              <w:t xml:space="preserve"> | CEP: </w:t>
+                            </w:r>
                             <w:r>
                               <w:rPr>
                                 <w:rFonts w:ascii="Montserrat" w:hAnsi="Montserrat"/>
                                 <w:color w:val="000000"/>
                                 <w:kern w:val="24"/>
                               </w:rPr>
-                              <w:t>Belo Horizonte | CEP: 00000000</w:t>
+                              <w:t xml:space="preserve">{{ </w:t>
+                            </w:r>
+                            <w:proofErr w:type="spellStart"/>
+                            <w:r>
+                              <w:rPr>
+                                <w:rFonts w:ascii="Montserrat" w:hAnsi="Montserrat"/>
+                                <w:color w:val="000000"/>
+                                <w:kern w:val="24"/>
+                              </w:rPr>
+                              <w:t>v_cep</w:t>
+                            </w:r>
+                            <w:proofErr w:type="spellEnd"/>
+                            <w:r>
+                              <w:rPr>
+                                <w:rFonts w:ascii="Montserrat" w:hAnsi="Montserrat"/>
+                                <w:color w:val="000000"/>
+                                <w:kern w:val="24"/>
+                              </w:rPr>
+                              <w:t xml:space="preserve"> }}</w:t>
                             </w:r>
                           </w:p>
                         </w:txbxContent>
@@ -918,7 +1614,7 @@
           </mc:Choice>
           <mc:Fallback>
             <w:pict>
-              <v:shape w14:anchorId="367DE113" id="TextBox 50" o:spid="_x0000_s1030" type="#_x0000_t202" style="position:absolute;margin-left:247.45pt;margin-top:195.6pt;width:202.8pt;height:32.65pt;z-index:251698176;visibility:visible;mso-wrap-style:square;mso-wrap-distance-left:9pt;mso-wrap-distance-top:0;mso-wrap-distance-right:9pt;mso-wrap-distance-bottom:0;mso-position-horizontal:absolute;mso-position-horizontal-relative:text;mso-position-vertical:absolute;mso-position-vertical-relative:text;v-text-anchor:top" o:gfxdata="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" filled="f" stroked="f">
+              <v:shape w14:anchorId="367DE113" id="TextBox 50" o:spid="_x0000_s1031" type="#_x0000_t202" style="position:absolute;margin-left:247.45pt;margin-top:195.6pt;width:202.8pt;height:32.65pt;z-index:251698176;visibility:visible;mso-wrap-style:square;mso-wrap-distance-left:9pt;mso-wrap-distance-top:0;mso-wrap-distance-right:9pt;mso-wrap-distance-bottom:0;mso-position-horizontal:absolute;mso-position-horizontal-relative:text;mso-position-vertical:absolute;mso-position-vertical-relative:text;v-text-anchor:top" o:gfxdata="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" filled="f" stroked="f">
                 <v:textbox style="mso-fit-shape-to-text:t" inset="0,0,0,0">
                   <w:txbxContent>
                     <w:p>
@@ -930,13 +1626,14 @@
                           <w:kern w:val="24"/>
                         </w:rPr>
                       </w:pPr>
+                      <w:proofErr w:type="gramStart"/>
                       <w:r>
                         <w:rPr>
                           <w:rFonts w:ascii="Montserrat" w:hAnsi="Montserrat"/>
                           <w:color w:val="000000"/>
                           <w:kern w:val="24"/>
                         </w:rPr>
-                        <w:t xml:space="preserve">Rua </w:t>
+                        <w:t xml:space="preserve">{{ </w:t>
                       </w:r>
                       <w:proofErr w:type="spellStart"/>
                       <w:r>
@@ -945,7 +1642,16 @@
                           <w:color w:val="000000"/>
                           <w:kern w:val="24"/>
                         </w:rPr>
-                        <w:t>Guajajaras</w:t>
+                        <w:t>v</w:t>
+                      </w:r>
+                      <w:proofErr w:type="gramEnd"/>
+                      <w:r>
+                        <w:rPr>
+                          <w:rFonts w:ascii="Montserrat" w:hAnsi="Montserrat"/>
+                          <w:color w:val="000000"/>
+                          <w:kern w:val="24"/>
+                        </w:rPr>
+                        <w:t>_endereco</w:t>
                       </w:r>
                       <w:proofErr w:type="spellEnd"/>
                       <w:r>
@@ -954,25 +1660,41 @@
                           <w:color w:val="000000"/>
                           <w:kern w:val="24"/>
                         </w:rPr>
-                        <w:t>, 100| Centro</w:t>
-                      </w:r>
-                    </w:p>
-                    <w:p>
-                      <w:pPr>
-                        <w:spacing w:line="330" w:lineRule="exact"/>
+                        <w:t xml:space="preserve"> }}</w:t>
+                      </w:r>
+                      <w:r>
                         <w:rPr>
                           <w:rFonts w:ascii="Montserrat" w:hAnsi="Montserrat"/>
                           <w:color w:val="000000"/>
                           <w:kern w:val="24"/>
                         </w:rPr>
-                      </w:pPr>
+                        <w:t xml:space="preserve"> | CEP: </w:t>
+                      </w:r>
                       <w:r>
                         <w:rPr>
                           <w:rFonts w:ascii="Montserrat" w:hAnsi="Montserrat"/>
                           <w:color w:val="000000"/>
                           <w:kern w:val="24"/>
                         </w:rPr>
-                        <w:t>Belo Horizonte | CEP: 00000000</w:t>
+                        <w:t xml:space="preserve">{{ </w:t>
+                      </w:r>
+                      <w:proofErr w:type="spellStart"/>
+                      <w:r>
+                        <w:rPr>
+                          <w:rFonts w:ascii="Montserrat" w:hAnsi="Montserrat"/>
+                          <w:color w:val="000000"/>
+                          <w:kern w:val="24"/>
+                        </w:rPr>
+                        <w:t>v_cep</w:t>
+                      </w:r>
+                      <w:proofErr w:type="spellEnd"/>
+                      <w:r>
+                        <w:rPr>
+                          <w:rFonts w:ascii="Montserrat" w:hAnsi="Montserrat"/>
+                          <w:color w:val="000000"/>
+                          <w:kern w:val="24"/>
+                        </w:rPr>
+                        <w:t xml:space="preserve"> }}</w:t>
                       </w:r>
                     </w:p>
                   </w:txbxContent>
@@ -1055,9 +1777,9 @@
                                 <w:kern w:val="24"/>
                                 <w:lang w:val="en-US"/>
                               </w:rPr>
-                              <w:t>{</w:t>
-                            </w:r>
-                            <w:proofErr w:type="gramStart"/>
+                              <w:t xml:space="preserve">{{ </w:t>
+                            </w:r>
+                            <w:proofErr w:type="spellStart"/>
                             <w:r>
                               <w:rPr>
                                 <w:rFonts w:ascii="Montserrat" w:hAnsi="Montserrat"/>
@@ -1065,8 +1787,9 @@
                                 <w:kern w:val="24"/>
                                 <w:lang w:val="en-US"/>
                               </w:rPr>
-                              <w:t>{</w:t>
-                            </w:r>
+                              <w:t>v_cnpj</w:t>
+                            </w:r>
+                            <w:proofErr w:type="spellEnd"/>
                             <w:r>
                               <w:rPr>
                                 <w:rFonts w:ascii="Montserrat" w:hAnsi="Montserrat"/>
@@ -1074,46 +1797,7 @@
                                 <w:kern w:val="24"/>
                                 <w:lang w:val="en-US"/>
                               </w:rPr>
-                              <w:t xml:space="preserve"> </w:t>
-                            </w:r>
-                            <w:proofErr w:type="spellStart"/>
-                            <w:r>
-                              <w:rPr>
-                                <w:rFonts w:ascii="Montserrat" w:hAnsi="Montserrat"/>
-                                <w:color w:val="000000"/>
-                                <w:kern w:val="24"/>
-                                <w:lang w:val="en-US"/>
-                              </w:rPr>
-                              <w:t>v</w:t>
-                            </w:r>
-                            <w:proofErr w:type="gramEnd"/>
-                            <w:r>
-                              <w:rPr>
-                                <w:rFonts w:ascii="Montserrat" w:hAnsi="Montserrat"/>
-                                <w:color w:val="000000"/>
-                                <w:kern w:val="24"/>
-                                <w:lang w:val="en-US"/>
-                              </w:rPr>
-                              <w:t>_cnpj</w:t>
-                            </w:r>
-                            <w:proofErr w:type="spellEnd"/>
-                            <w:r>
-                              <w:rPr>
-                                <w:rFonts w:ascii="Montserrat" w:hAnsi="Montserrat"/>
-                                <w:color w:val="000000"/>
-                                <w:kern w:val="24"/>
-                                <w:lang w:val="en-US"/>
-                              </w:rPr>
-                              <w:t xml:space="preserve"> </w:t>
-                            </w:r>
-                            <w:r>
-                              <w:rPr>
-                                <w:rFonts w:ascii="Montserrat" w:hAnsi="Montserrat"/>
-                                <w:color w:val="000000"/>
-                                <w:kern w:val="24"/>
-                                <w:lang w:val="en-US"/>
-                              </w:rPr>
-                              <w:t>}}</w:t>
+                              <w:t xml:space="preserve"> }}</w:t>
                             </w:r>
                           </w:p>
                         </w:txbxContent>
@@ -1290,7 +1974,25 @@
                                 <w:kern w:val="24"/>
                                 <w:lang w:val="en-US"/>
                               </w:rPr>
-                              <w:t>(00) 00000-0000</w:t>
+                              <w:t>{{ v_</w:t>
+                            </w:r>
+                            <w:r>
+                              <w:rPr>
+                                <w:rFonts w:ascii="Montserrat" w:hAnsi="Montserrat"/>
+                                <w:color w:val="000000"/>
+                                <w:kern w:val="24"/>
+                                <w:lang w:val="en-US"/>
+                              </w:rPr>
+                              <w:t>telefone</w:t>
+                            </w:r>
+                            <w:r>
+                              <w:rPr>
+                                <w:rFonts w:ascii="Montserrat" w:hAnsi="Montserrat"/>
+                                <w:color w:val="000000"/>
+                                <w:kern w:val="24"/>
+                                <w:lang w:val="en-US"/>
+                              </w:rPr>
+                              <w:t xml:space="preserve"> }}</w:t>
                             </w:r>
                           </w:p>
                         </w:txbxContent>
@@ -1306,7 +2008,11 @@
           </mc:Choice>
           <mc:Fallback>
             <w:pict>
-              <v:shape w14:anchorId="3881C141" id="TextBox 48" o:spid="_x0000_s1032" type="#_x0000_t202" style="position:absolute;margin-left:7.1pt;margin-top:197.9pt;width:123.2pt;height:15.4pt;z-index:251696128;visibility:visible;mso-wrap-style:square;mso-wrap-distance-left:9pt;mso-wrap-distance-top:0;mso-wrap-distance-right:9pt;mso-wrap-distance-bottom:0;mso-position-horizontal:absolute;mso-position-horizontal-relative:text;mso-position-vertical:absolute;mso-position-vertical-relative:text;v-text-anchor:top" o:gfxdata="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" filled="f" stroked="f">
+              <v:shapetype w14:anchorId="3881C141" id="_x0000_t202" coordsize="21600,21600" o:spt="202" path="m,l,21600r21600,l21600,xe">
+                <v:stroke joinstyle="miter"/>
+                <v:path gradientshapeok="t" o:connecttype="rect"/>
+              </v:shapetype>
+              <v:shape id="TextBox 48" o:spid="_x0000_s1033" type="#_x0000_t202" style="position:absolute;margin-left:7.1pt;margin-top:197.9pt;width:123.2pt;height:15.4pt;z-index:251696128;visibility:visible;mso-wrap-style:square;mso-wrap-distance-left:9pt;mso-wrap-distance-top:0;mso-wrap-distance-right:9pt;mso-wrap-distance-bottom:0;mso-position-horizontal:absolute;mso-position-horizontal-relative:text;mso-position-vertical:absolute;mso-position-vertical-relative:text;v-text-anchor:top" o:gfxdata="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" filled="f" stroked="f">
                 <v:textbox style="mso-fit-shape-to-text:t" inset="0,0,0,0">
                   <w:txbxContent>
                     <w:p>
@@ -1326,7 +2032,36 @@
                           <w:kern w:val="24"/>
                           <w:lang w:val="en-US"/>
                         </w:rPr>
-                        <w:t>(00) 00000-0000</w:t>
+                        <w:t xml:space="preserve">{{ </w:t>
+                      </w:r>
+                      <w:r>
+                        <w:rPr>
+                          <w:rFonts w:ascii="Montserrat" w:hAnsi="Montserrat"/>
+                          <w:color w:val="000000"/>
+                          <w:kern w:val="24"/>
+                          <w:lang w:val="en-US"/>
+                        </w:rPr>
+                        <w:t>v_</w:t>
+                      </w:r>
+                      <w:r>
+                        <w:rPr>
+                          <w:rFonts w:ascii="Montserrat" w:hAnsi="Montserrat"/>
+                          <w:color w:val="000000"/>
+                          <w:kern w:val="24"/>
+                          <w:lang w:val="en-US"/>
+                        </w:rPr>
+                        <w:t>telefone</w:t>
+                      </w:r>
+                      <w:bookmarkStart w:id="1" w:name="_GoBack"/>
+                      <w:bookmarkEnd w:id="1"/>
+                      <w:r>
+                        <w:rPr>
+                          <w:rFonts w:ascii="Montserrat" w:hAnsi="Montserrat"/>
+                          <w:color w:val="000000"/>
+                          <w:kern w:val="24"/>
+                          <w:lang w:val="en-US"/>
+                        </w:rPr>
+                        <w:t xml:space="preserve"> }}</w:t>
                       </w:r>
                     </w:p>
                   </w:txbxContent>
@@ -1619,9 +2354,9 @@
                                 <w:szCs w:val="32"/>
                                 <w:lang w:val="en-US"/>
                               </w:rPr>
-                              <w:t>{</w:t>
-                            </w:r>
-                            <w:proofErr w:type="gramStart"/>
+                              <w:t xml:space="preserve">{{ </w:t>
+                            </w:r>
+                            <w:proofErr w:type="spellStart"/>
                             <w:r>
                               <w:rPr>
                                 <w:rFonts w:ascii="Montserrat SemiBold" w:hAnsi="Montserrat SemiBold"/>
@@ -1633,8 +2368,9 @@
                                 <w:szCs w:val="32"/>
                                 <w:lang w:val="en-US"/>
                               </w:rPr>
-                              <w:t>{</w:t>
-                            </w:r>
+                              <w:t>v_nome_cliente</w:t>
+                            </w:r>
+                            <w:proofErr w:type="spellEnd"/>
                             <w:r>
                               <w:rPr>
                                 <w:rFonts w:ascii="Montserrat SemiBold" w:hAnsi="Montserrat SemiBold"/>
@@ -1646,62 +2382,7 @@
                                 <w:szCs w:val="32"/>
                                 <w:lang w:val="en-US"/>
                               </w:rPr>
-                              <w:t xml:space="preserve"> </w:t>
-                            </w:r>
-                            <w:proofErr w:type="spellStart"/>
-                            <w:r>
-                              <w:rPr>
-                                <w:rFonts w:ascii="Montserrat SemiBold" w:hAnsi="Montserrat SemiBold"/>
-                                <w:b/>
-                                <w:bCs/>
-                                <w:color w:val="000000"/>
-                                <w:kern w:val="24"/>
-                                <w:sz w:val="32"/>
-                                <w:szCs w:val="32"/>
-                                <w:lang w:val="en-US"/>
-                              </w:rPr>
-                              <w:t>v</w:t>
-                            </w:r>
-                            <w:proofErr w:type="gramEnd"/>
-                            <w:r>
-                              <w:rPr>
-                                <w:rFonts w:ascii="Montserrat SemiBold" w:hAnsi="Montserrat SemiBold"/>
-                                <w:b/>
-                                <w:bCs/>
-                                <w:color w:val="000000"/>
-                                <w:kern w:val="24"/>
-                                <w:sz w:val="32"/>
-                                <w:szCs w:val="32"/>
-                                <w:lang w:val="en-US"/>
-                              </w:rPr>
-                              <w:t>_nome_cliente</w:t>
-                            </w:r>
-                            <w:proofErr w:type="spellEnd"/>
-                            <w:r>
-                              <w:rPr>
-                                <w:rFonts w:ascii="Montserrat SemiBold" w:hAnsi="Montserrat SemiBold"/>
-                                <w:b/>
-                                <w:bCs/>
-                                <w:color w:val="000000"/>
-                                <w:kern w:val="24"/>
-                                <w:sz w:val="32"/>
-                                <w:szCs w:val="32"/>
-                                <w:lang w:val="en-US"/>
-                              </w:rPr>
-                              <w:t xml:space="preserve"> </w:t>
-                            </w:r>
-                            <w:r>
-                              <w:rPr>
-                                <w:rFonts w:ascii="Montserrat SemiBold" w:hAnsi="Montserrat SemiBold"/>
-                                <w:b/>
-                                <w:bCs/>
-                                <w:color w:val="000000"/>
-                                <w:kern w:val="24"/>
-                                <w:sz w:val="32"/>
-                                <w:szCs w:val="32"/>
-                                <w:lang w:val="en-US"/>
-                              </w:rPr>
-                              <w:t>}}</w:t>
+                              <w:t xml:space="preserve"> }}</w:t>
                             </w:r>
                           </w:p>
                         </w:txbxContent>
@@ -2072,7 +2753,7 @@
         <mc:AlternateContent>
           <mc:Choice Requires="wps">
             <w:drawing>
-              <wp:anchor distT="0" distB="0" distL="114300" distR="114300" simplePos="0" relativeHeight="251688960" behindDoc="0" locked="0" layoutInCell="1" allowOverlap="1" wp14:anchorId="031CF786" wp14:editId="37665E4B">
+              <wp:anchor distT="0" distB="0" distL="114300" distR="114300" simplePos="0" relativeHeight="251688960" behindDoc="0" locked="0" layoutInCell="1" allowOverlap="1" wp14:anchorId="031CF786" wp14:editId="18B8CB3D">
                 <wp:simplePos x="0" y="0"/>
                 <wp:positionH relativeFrom="column">
                   <wp:posOffset>2258695</wp:posOffset>
@@ -2137,7 +2818,7 @@
           </mc:Choice>
           <mc:Fallback>
             <w:pict>
-              <v:shape w14:anchorId="031CF786" id="TextBox 41" o:spid="_x0000_s1037" type="#_x0000_t202" style="position:absolute;margin-left:177.85pt;margin-top:318.8pt;width:79.3pt;height:21.4pt;z-index:251688960;visibility:visible;mso-wrap-style:square;mso-wrap-distance-left:9pt;mso-wrap-distance-top:0;mso-wrap-distance-right:9pt;mso-wrap-distance-bottom:0;mso-position-horizontal:absolute;mso-position-horizontal-relative:text;mso-position-vertical:absolute;mso-position-vertical-relative:text;v-text-anchor:top" o:gfxdata="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" filled="f" stroked="f">
+              <v:shape w14:anchorId="031CF786" id="TextBox 41" o:spid="_x0000_s1038" type="#_x0000_t202" style="position:absolute;margin-left:177.85pt;margin-top:318.8pt;width:79.3pt;height:21.4pt;z-index:251688960;visibility:visible;mso-wrap-style:square;mso-wrap-distance-left:9pt;mso-wrap-distance-top:0;mso-wrap-distance-right:9pt;mso-wrap-distance-bottom:0;mso-position-horizontal:absolute;mso-position-horizontal-relative:text;mso-position-vertical:absolute;mso-position-vertical-relative:text;v-text-anchor:top" o:gfxdata="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" filled="f" stroked="f">
                 <v:textbox style="mso-fit-shape-to-text:t" inset="0,0,0,0">
                   <w:txbxContent>
                     <w:p>
@@ -2162,115 +2843,6 @@
                           <w:lang w:val="en-US"/>
                         </w:rPr>
                         <w:t>SERVIÇO</w:t>
-                      </w:r>
-                    </w:p>
-                  </w:txbxContent>
-                </v:textbox>
-              </v:shape>
-            </w:pict>
-          </mc:Fallback>
-        </mc:AlternateContent>
-      </w:r>
-      <w:r>
-        <w:rPr>
-          <w:noProof/>
-          <w:lang w:eastAsia="ko-KR"/>
-        </w:rPr>
-        <mc:AlternateContent>
-          <mc:Choice Requires="wps">
-            <w:drawing>
-              <wp:anchor distT="0" distB="0" distL="114300" distR="114300" simplePos="0" relativeHeight="251687936" behindDoc="0" locked="0" layoutInCell="1" allowOverlap="1" wp14:anchorId="4FBD7328" wp14:editId="61ACA5ED">
-                <wp:simplePos x="0" y="0"/>
-                <wp:positionH relativeFrom="column">
-                  <wp:posOffset>-401955</wp:posOffset>
-                </wp:positionH>
-                <wp:positionV relativeFrom="paragraph">
-                  <wp:posOffset>6483985</wp:posOffset>
-                </wp:positionV>
-                <wp:extent cx="1417955" cy="319405"/>
-                <wp:effectExtent l="0" t="0" r="0" b="0"/>
-                <wp:wrapNone/>
-                <wp:docPr id="40" name="TextBox 40"/>
-                <wp:cNvGraphicFramePr/>
-                <a:graphic xmlns:a="http://schemas.openxmlformats.org/drawingml/2006/main">
-                  <a:graphicData uri="http://schemas.microsoft.com/office/word/2010/wordprocessingShape">
-                    <wps:wsp>
-                      <wps:cNvSpPr txBox="1"/>
-                      <wps:spPr>
-                        <a:xfrm>
-                          <a:off x="0" y="0"/>
-                          <a:ext cx="1417955" cy="319405"/>
-                        </a:xfrm>
-                        <a:prstGeom prst="rect">
-                          <a:avLst/>
-                        </a:prstGeom>
-                      </wps:spPr>
-                      <wps:txbx>
-                        <w:txbxContent>
-                          <w:p>
-                            <w:pPr>
-                              <w:spacing w:line="547" w:lineRule="exact"/>
-                              <w:jc w:val="center"/>
-                              <w:rPr>
-                                <w:rFonts w:ascii="Montserrat SemiBold" w:hAnsi="Montserrat SemiBold"/>
-                                <w:color w:val="000000"/>
-                                <w:kern w:val="24"/>
-                                <w:sz w:val="32"/>
-                                <w:szCs w:val="32"/>
-                                <w:lang w:val="en-US"/>
-                              </w:rPr>
-                            </w:pPr>
-                            <w:r>
-                              <w:rPr>
-                                <w:rFonts w:ascii="Montserrat SemiBold" w:hAnsi="Montserrat SemiBold"/>
-                                <w:color w:val="000000"/>
-                                <w:kern w:val="24"/>
-                                <w:sz w:val="32"/>
-                                <w:szCs w:val="32"/>
-                                <w:lang w:val="en-US"/>
-                              </w:rPr>
-                              <w:t>12</w:t>
-                            </w:r>
-                          </w:p>
-                        </w:txbxContent>
-                      </wps:txbx>
-                      <wps:bodyPr lIns="0" tIns="0" rIns="0" bIns="0" rtlCol="0" anchor="t">
-                        <a:spAutoFit/>
-                      </wps:bodyPr>
-                    </wps:wsp>
-                  </a:graphicData>
-                </a:graphic>
-              </wp:anchor>
-            </w:drawing>
-          </mc:Choice>
-          <mc:Fallback>
-            <w:pict>
-              <v:shape w14:anchorId="4FBD7328" id="TextBox 40" o:spid="_x0000_s1038" type="#_x0000_t202" style="position:absolute;margin-left:-31.65pt;margin-top:510.55pt;width:111.65pt;height:25.15pt;z-index:251687936;visibility:visible;mso-wrap-style:square;mso-wrap-distance-left:9pt;mso-wrap-distance-top:0;mso-wrap-distance-right:9pt;mso-wrap-distance-bottom:0;mso-position-horizontal:absolute;mso-position-horizontal-relative:text;mso-position-vertical:absolute;mso-position-vertical-relative:text;v-text-anchor:top" o:gfxdata="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" filled="f" stroked="f">
-                <v:textbox style="mso-fit-shape-to-text:t" inset="0,0,0,0">
-                  <w:txbxContent>
-                    <w:p>
-                      <w:pPr>
-                        <w:spacing w:line="547" w:lineRule="exact"/>
-                        <w:jc w:val="center"/>
-                        <w:rPr>
-                          <w:rFonts w:ascii="Montserrat SemiBold" w:hAnsi="Montserrat SemiBold"/>
-                          <w:color w:val="000000"/>
-                          <w:kern w:val="24"/>
-                          <w:sz w:val="32"/>
-                          <w:szCs w:val="32"/>
-                          <w:lang w:val="en-US"/>
-                        </w:rPr>
-                      </w:pPr>
-                      <w:r>
-                        <w:rPr>
-                          <w:rFonts w:ascii="Montserrat SemiBold" w:hAnsi="Montserrat SemiBold"/>
-                          <w:color w:val="000000"/>
-                          <w:kern w:val="24"/>
-                          <w:sz w:val="32"/>
-                          <w:szCs w:val="32"/>
-                          <w:lang w:val="en-US"/>
-                        </w:rPr>
-                        <w:t>12</w:t>
                       </w:r>
                     </w:p>
                   </w:txbxContent>
@@ -2449,7 +3021,55 @@
                                 <w:szCs w:val="32"/>
                                 <w:lang w:val="en-US"/>
                               </w:rPr>
-                              <w:t>20/12/2021</w:t>
+                              <w:t>{</w:t>
+                            </w:r>
+                            <w:proofErr w:type="gramStart"/>
+                            <w:r>
+                              <w:rPr>
+                                <w:rFonts w:ascii="Montserrat SemiBold" w:hAnsi="Montserrat SemiBold"/>
+                                <w:color w:val="000000"/>
+                                <w:kern w:val="24"/>
+                                <w:sz w:val="32"/>
+                                <w:szCs w:val="32"/>
+                                <w:lang w:val="en-US"/>
+                              </w:rPr>
+                              <w:t xml:space="preserve">{ </w:t>
+                            </w:r>
+                            <w:proofErr w:type="spellStart"/>
+                            <w:r>
+                              <w:rPr>
+                                <w:rFonts w:ascii="Montserrat SemiBold" w:hAnsi="Montserrat SemiBold"/>
+                                <w:color w:val="000000"/>
+                                <w:kern w:val="24"/>
+                                <w:sz w:val="32"/>
+                                <w:szCs w:val="32"/>
+                                <w:lang w:val="en-US"/>
+                              </w:rPr>
+                              <w:t>v</w:t>
+                            </w:r>
+                            <w:proofErr w:type="gramEnd"/>
+                            <w:r>
+                              <w:rPr>
+                                <w:rFonts w:ascii="Montserrat SemiBold" w:hAnsi="Montserrat SemiBold"/>
+                                <w:color w:val="000000"/>
+                                <w:kern w:val="24"/>
+                                <w:sz w:val="32"/>
+                                <w:szCs w:val="32"/>
+                                <w:lang w:val="en-US"/>
+                              </w:rPr>
+                              <w:t>_data</w:t>
+                            </w:r>
+                            <w:proofErr w:type="spellEnd"/>
+                            <w:r>
+                              <w:rPr>
+                                <w:rFonts w:ascii="Montserrat SemiBold" w:hAnsi="Montserrat SemiBold"/>
+                                <w:color w:val="000000"/>
+                                <w:kern w:val="24"/>
+                                <w:sz w:val="32"/>
+                                <w:szCs w:val="32"/>
+                                <w:lang w:val="en-US"/>
+                              </w:rPr>
+                              <w:t xml:space="preserve"> }}</w:t>
                             </w:r>
                           </w:p>
                         </w:txbxContent>
@@ -2490,7 +3110,55 @@
                           <w:szCs w:val="32"/>
                           <w:lang w:val="en-US"/>
                         </w:rPr>
-                        <w:t>20/12/2021</w:t>
+                        <w:t>{</w:t>
+                      </w:r>
+                      <w:proofErr w:type="gramStart"/>
+                      <w:r>
+                        <w:rPr>
+                          <w:rFonts w:ascii="Montserrat SemiBold" w:hAnsi="Montserrat SemiBold"/>
+                          <w:color w:val="000000"/>
+                          <w:kern w:val="24"/>
+                          <w:sz w:val="32"/>
+                          <w:szCs w:val="32"/>
+                          <w:lang w:val="en-US"/>
+                        </w:rPr>
+                        <w:t xml:space="preserve">{ </w:t>
+                      </w:r>
+                      <w:proofErr w:type="spellStart"/>
+                      <w:r>
+                        <w:rPr>
+                          <w:rFonts w:ascii="Montserrat SemiBold" w:hAnsi="Montserrat SemiBold"/>
+                          <w:color w:val="000000"/>
+                          <w:kern w:val="24"/>
+                          <w:sz w:val="32"/>
+                          <w:szCs w:val="32"/>
+                          <w:lang w:val="en-US"/>
+                        </w:rPr>
+                        <w:t>v</w:t>
+                      </w:r>
+                      <w:proofErr w:type="gramEnd"/>
+                      <w:r>
+                        <w:rPr>
+                          <w:rFonts w:ascii="Montserrat SemiBold" w:hAnsi="Montserrat SemiBold"/>
+                          <w:color w:val="000000"/>
+                          <w:kern w:val="24"/>
+                          <w:sz w:val="32"/>
+                          <w:szCs w:val="32"/>
+                          <w:lang w:val="en-US"/>
+                        </w:rPr>
+                        <w:t>_data</w:t>
+                      </w:r>
+                      <w:proofErr w:type="spellEnd"/>
+                      <w:r>
+                        <w:rPr>
+                          <w:rFonts w:ascii="Montserrat SemiBold" w:hAnsi="Montserrat SemiBold"/>
+                          <w:color w:val="000000"/>
+                          <w:kern w:val="24"/>
+                          <w:sz w:val="32"/>
+                          <w:szCs w:val="32"/>
+                          <w:lang w:val="en-US"/>
+                        </w:rPr>
+                        <w:t xml:space="preserve"> }}</w:t>
                       </w:r>
                     </w:p>
                   </w:txbxContent>
@@ -2508,7 +3176,7 @@
         <mc:AlternateContent>
           <mc:Choice Requires="wps">
             <w:drawing>
-              <wp:anchor distT="0" distB="0" distL="114300" distR="114300" simplePos="0" relativeHeight="251684864" behindDoc="0" locked="0" layoutInCell="1" allowOverlap="1" wp14:anchorId="183A26E0" wp14:editId="6381BC85">
+              <wp:anchor distT="0" distB="0" distL="114300" distR="114300" simplePos="0" relativeHeight="251684864" behindDoc="0" locked="0" layoutInCell="1" allowOverlap="1" wp14:anchorId="183A26E0" wp14:editId="18614047">
                 <wp:simplePos x="0" y="0"/>
                 <wp:positionH relativeFrom="column">
                   <wp:posOffset>4495165</wp:posOffset>
@@ -2572,7 +3240,7 @@
           </mc:Choice>
           <mc:Fallback>
             <w:pict>
-              <v:shape w14:anchorId="183A26E0" id="TextBox 37" o:spid="_x0000_s1041" type="#_x0000_t202" style="position:absolute;margin-left:353.95pt;margin-top:486.3pt;width:111.65pt;height:15.9pt;z-index:251684864;visibility:visible;mso-wrap-style:square;mso-wrap-distance-left:9pt;mso-wrap-distance-top:0;mso-wrap-distance-right:9pt;mso-wrap-distance-bottom:0;mso-position-horizontal:absolute;mso-position-horizontal-relative:text;mso-position-vertical:absolute;mso-position-vertical-relative:text;v-text-anchor:top" o:gfxdata="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" filled="f" stroked="f">
+              <v:shape w14:anchorId="183A26E0" id="TextBox 37" o:spid="_x0000_s1042" type="#_x0000_t202" style="position:absolute;margin-left:353.95pt;margin-top:486.3pt;width:111.65pt;height:15.9pt;z-index:251684864;visibility:visible;mso-wrap-style:square;mso-wrap-distance-left:9pt;mso-wrap-distance-top:0;mso-wrap-distance-right:9pt;mso-wrap-distance-bottom:0;mso-position-horizontal:absolute;mso-position-horizontal-relative:text;mso-position-vertical:absolute;mso-position-vertical-relative:text;v-text-anchor:top" o:gfxdata="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" filled="f" stroked="f">
                 <v:textbox style="mso-fit-shape-to-text:t" inset="0,0,0,0">
                   <w:txbxContent>
                     <w:p>
@@ -2596,113 +3264,6 @@
                           <w:lang w:val="en-US"/>
                         </w:rPr>
                         <w:t>DATA</w:t>
-                      </w:r>
-                    </w:p>
-                  </w:txbxContent>
-                </v:textbox>
-              </v:shape>
-            </w:pict>
-          </mc:Fallback>
-        </mc:AlternateContent>
-      </w:r>
-      <w:r>
-        <w:rPr>
-          <w:noProof/>
-          <w:lang w:eastAsia="ko-KR"/>
-        </w:rPr>
-        <mc:AlternateContent>
-          <mc:Choice Requires="wps">
-            <w:drawing>
-              <wp:anchor distT="0" distB="0" distL="114300" distR="114300" simplePos="0" relativeHeight="251683840" behindDoc="0" locked="0" layoutInCell="1" allowOverlap="1" wp14:anchorId="1D7DDE88" wp14:editId="62DA15C3">
-                <wp:simplePos x="0" y="0"/>
-                <wp:positionH relativeFrom="column">
-                  <wp:posOffset>2372360</wp:posOffset>
-                </wp:positionH>
-                <wp:positionV relativeFrom="paragraph">
-                  <wp:posOffset>6483985</wp:posOffset>
-                </wp:positionV>
-                <wp:extent cx="874395" cy="319405"/>
-                <wp:effectExtent l="0" t="0" r="0" b="0"/>
-                <wp:wrapNone/>
-                <wp:docPr id="36" name="TextBox 36"/>
-                <wp:cNvGraphicFramePr/>
-                <a:graphic xmlns:a="http://schemas.openxmlformats.org/drawingml/2006/main">
-                  <a:graphicData uri="http://schemas.microsoft.com/office/word/2010/wordprocessingShape">
-                    <wps:wsp>
-                      <wps:cNvSpPr txBox="1"/>
-                      <wps:spPr>
-                        <a:xfrm>
-                          <a:off x="0" y="0"/>
-                          <a:ext cx="874395" cy="319405"/>
-                        </a:xfrm>
-                        <a:prstGeom prst="rect">
-                          <a:avLst/>
-                        </a:prstGeom>
-                      </wps:spPr>
-                      <wps:txbx>
-                        <w:txbxContent>
-                          <w:p>
-                            <w:pPr>
-                              <w:spacing w:line="547" w:lineRule="exact"/>
-                              <w:rPr>
-                                <w:rFonts w:ascii="Montserrat SemiBold" w:hAnsi="Montserrat SemiBold"/>
-                                <w:color w:val="000000"/>
-                                <w:kern w:val="24"/>
-                                <w:sz w:val="32"/>
-                                <w:szCs w:val="32"/>
-                                <w:lang w:val="en-US"/>
-                              </w:rPr>
-                            </w:pPr>
-                            <w:r>
-                              <w:rPr>
-                                <w:rFonts w:ascii="Montserrat SemiBold" w:hAnsi="Montserrat SemiBold"/>
-                                <w:color w:val="000000"/>
-                                <w:kern w:val="24"/>
-                                <w:sz w:val="32"/>
-                                <w:szCs w:val="32"/>
-                                <w:lang w:val="en-US"/>
-                              </w:rPr>
-                              <w:t>R$1.500</w:t>
-                            </w:r>
-                          </w:p>
-                        </w:txbxContent>
-                      </wps:txbx>
-                      <wps:bodyPr lIns="0" tIns="0" rIns="0" bIns="0" rtlCol="0" anchor="t">
-                        <a:spAutoFit/>
-                      </wps:bodyPr>
-                    </wps:wsp>
-                  </a:graphicData>
-                </a:graphic>
-              </wp:anchor>
-            </w:drawing>
-          </mc:Choice>
-          <mc:Fallback>
-            <w:pict>
-              <v:shape w14:anchorId="1D7DDE88" id="TextBox 36" o:spid="_x0000_s1042" type="#_x0000_t202" style="position:absolute;margin-left:186.8pt;margin-top:510.55pt;width:68.85pt;height:25.15pt;z-index:251683840;visibility:visible;mso-wrap-style:square;mso-wrap-distance-left:9pt;mso-wrap-distance-top:0;mso-wrap-distance-right:9pt;mso-wrap-distance-bottom:0;mso-position-horizontal:absolute;mso-position-horizontal-relative:text;mso-position-vertical:absolute;mso-position-vertical-relative:text;v-text-anchor:top" o:gfxdata="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" filled="f" stroked="f">
-                <v:textbox style="mso-fit-shape-to-text:t" inset="0,0,0,0">
-                  <w:txbxContent>
-                    <w:p>
-                      <w:pPr>
-                        <w:spacing w:line="547" w:lineRule="exact"/>
-                        <w:rPr>
-                          <w:rFonts w:ascii="Montserrat SemiBold" w:hAnsi="Montserrat SemiBold"/>
-                          <w:color w:val="000000"/>
-                          <w:kern w:val="24"/>
-                          <w:sz w:val="32"/>
-                          <w:szCs w:val="32"/>
-                          <w:lang w:val="en-US"/>
-                        </w:rPr>
-                      </w:pPr>
-                      <w:r>
-                        <w:rPr>
-                          <w:rFonts w:ascii="Montserrat SemiBold" w:hAnsi="Montserrat SemiBold"/>
-                          <w:color w:val="000000"/>
-                          <w:kern w:val="24"/>
-                          <w:sz w:val="32"/>
-                          <w:szCs w:val="32"/>
-                          <w:lang w:val="en-US"/>
-                        </w:rPr>
-                        <w:t>R$1.500</w:t>
                       </w:r>
                     </w:p>
                   </w:txbxContent>
@@ -4861,6 +5422,7 @@
   <w:style w:type="character" w:default="1" w:styleId="Fontepargpadro">
     <w:name w:val="Default Paragraph Font"/>
     <w:uiPriority w:val="1"/>
+    <w:semiHidden/>
     <w:unhideWhenUsed/>
   </w:style>
   <w:style w:type="table" w:default="1" w:styleId="Tabelanormal">

</xml_diff>

<commit_message>
feat: add title to receipt
</commit_message>
<xml_diff>
--- a/backend/Recibo de Honorários - Box Visual Law 360.docx
+++ b/backend/Recibo de Honorários - Box Visual Law 360.docx
@@ -3,8 +3,6 @@
 <w:document xmlns:wpc="http://schemas.microsoft.com/office/word/2010/wordprocessingCanvas" xmlns:mc="http://schemas.openxmlformats.org/markup-compatibility/2006" xmlns:o="urn:schemas-microsoft-com:office:office" xmlns:r="http://schemas.openxmlformats.org/officeDocument/2006/relationships" xmlns:m="http://schemas.openxmlformats.org/officeDocument/2006/math" xmlns:v="urn:schemas-microsoft-com:vml" xmlns:wp14="http://schemas.microsoft.com/office/word/2010/wordprocessingDrawing" xmlns:wp="http://schemas.openxmlformats.org/drawingml/2006/wordprocessingDrawing" xmlns:w10="urn:schemas-microsoft-com:office:word" xmlns:w="http://schemas.openxmlformats.org/wordprocessingml/2006/main" xmlns:w14="http://schemas.microsoft.com/office/word/2010/wordml" xmlns:w15="http://schemas.microsoft.com/office/word/2012/wordml" xmlns:wpg="http://schemas.microsoft.com/office/word/2010/wordprocessingGroup" xmlns:wpi="http://schemas.microsoft.com/office/word/2010/wordprocessingInk" xmlns:wne="http://schemas.microsoft.com/office/word/2006/wordml" xmlns:wps="http://schemas.microsoft.com/office/word/2010/wordprocessingShape" mc:Ignorable="w14 w15 wp14">
   <w:body>
     <w:p>
-      <w:bookmarkStart w:id="0" w:name="_GoBack"/>
-      <w:bookmarkEnd w:id="0"/>
       <w:r>
         <w:rPr>
           <w:noProof/>
@@ -867,7 +865,7 @@
               </wp:anchor>
             </w:drawing>
           </mc:Choice>
-          <mc:Fallback xmlns:w16se="http://schemas.microsoft.com/office/word/2015/wordml/symex" xmlns:w16sdtdh="http://schemas.microsoft.com/office/word/2020/wordml/sdtdatahash" xmlns:w16="http://schemas.microsoft.com/office/word/2018/wordml" xmlns:w16cid="http://schemas.microsoft.com/office/word/2016/wordml/cid" xmlns:w16cex="http://schemas.microsoft.com/office/word/2018/wordml/cex" xmlns:am3d="http://schemas.microsoft.com/office/drawing/2017/model3d" xmlns:aink="http://schemas.microsoft.com/office/drawing/2016/ink" xmlns:cx8="http://schemas.microsoft.com/office/drawing/2016/5/14/chartex" xmlns:cx7="http://schemas.microsoft.com/office/drawing/2016/5/13/chartex" xmlns:cx6="http://schemas.microsoft.com/office/drawing/2016/5/12/chartex" xmlns:cx5="http://schemas.microsoft.com/office/drawing/2016/5/11/chartex" xmlns:cx4="http://schemas.microsoft.com/office/drawing/2016/5/10/chartex" xmlns:cx3="http://schemas.microsoft.com/office/drawing/2016/5/9/chartex" xmlns:cx2="http://schemas.microsoft.com/office/drawing/2015/10/21/chartex" xmlns:cx1="http://schemas.microsoft.com/office/drawing/2015/9/8/chartex" xmlns:cx="http://schemas.microsoft.com/office/drawing/2014/chartex">
+          <mc:Fallback xmlns:cx="http://schemas.microsoft.com/office/drawing/2014/chartex" xmlns:cx1="http://schemas.microsoft.com/office/drawing/2015/9/8/chartex" xmlns:cx2="http://schemas.microsoft.com/office/drawing/2015/10/21/chartex" xmlns:cx3="http://schemas.microsoft.com/office/drawing/2016/5/9/chartex" xmlns:cx4="http://schemas.microsoft.com/office/drawing/2016/5/10/chartex" xmlns:cx5="http://schemas.microsoft.com/office/drawing/2016/5/11/chartex" xmlns:cx6="http://schemas.microsoft.com/office/drawing/2016/5/12/chartex" xmlns:cx7="http://schemas.microsoft.com/office/drawing/2016/5/13/chartex" xmlns:cx8="http://schemas.microsoft.com/office/drawing/2016/5/14/chartex" xmlns:aink="http://schemas.microsoft.com/office/drawing/2016/ink" xmlns:am3d="http://schemas.microsoft.com/office/drawing/2017/model3d" xmlns:w16cex="http://schemas.microsoft.com/office/word/2018/wordml/cex" xmlns:w16cid="http://schemas.microsoft.com/office/word/2016/wordml/cid" xmlns:w16="http://schemas.microsoft.com/office/word/2018/wordml" xmlns:w16sdtdh="http://schemas.microsoft.com/office/word/2020/wordml/sdtdatahash" xmlns:w16se="http://schemas.microsoft.com/office/word/2015/wordml/symex">
             <w:pict>
               <v:line w14:anchorId="0C7BB95F" id="AutoShape 53" o:spid="_x0000_s1026" style="position:absolute;z-index:251701248;visibility:visible;mso-wrap-style:square;mso-width-percent:0;mso-wrap-distance-left:9pt;mso-wrap-distance-top:0;mso-wrap-distance-right:9pt;mso-wrap-distance-bottom:0;mso-position-horizontal:absolute;mso-position-horizontal-relative:text;mso-position-vertical:absolute;mso-position-vertical-relative:text;mso-width-percent:0;mso-width-relative:margin" from="-93.45pt,17.05pt" to="268.55pt,17.05pt" o:gfxdata="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" strokecolor="#0d2a57">
                 <v:stroke startarrowwidth="narrow" startarrowlength="short" endarrow="oval" endarrowwidth="wide" endarrowlength="long" endcap="round"/>
@@ -925,6 +923,7 @@
                                 <w:szCs w:val="20"/>
                               </w:rPr>
                             </w:pPr>
+                            <w:proofErr w:type="gramStart"/>
                             <w:r>
                               <w:rPr>
                                 <w:rFonts w:ascii="Montserrat SemiBold" w:hAnsi="Montserrat SemiBold"/>
@@ -935,7 +934,60 @@
                                 <w:sz w:val="20"/>
                                 <w:szCs w:val="20"/>
                               </w:rPr>
-                              <w:t xml:space="preserve">DR. </w:t>
+                              <w:t xml:space="preserve">{{ </w:t>
+                            </w:r>
+                            <w:proofErr w:type="spellStart"/>
+                            <w:r>
+                              <w:rPr>
+                                <w:rFonts w:ascii="Montserrat SemiBold" w:hAnsi="Montserrat SemiBold"/>
+                                <w:b/>
+                                <w:bCs/>
+                                <w:color w:val="000000"/>
+                                <w:kern w:val="24"/>
+                                <w:sz w:val="20"/>
+                                <w:szCs w:val="20"/>
+                              </w:rPr>
+                              <w:t>v</w:t>
+                            </w:r>
+                            <w:proofErr w:type="gramEnd"/>
+                            <w:r>
+                              <w:rPr>
+                                <w:rFonts w:ascii="Montserrat SemiBold" w:hAnsi="Montserrat SemiBold"/>
+                                <w:b/>
+                                <w:bCs/>
+                                <w:color w:val="000000"/>
+                                <w:kern w:val="24"/>
+                                <w:sz w:val="20"/>
+                                <w:szCs w:val="20"/>
+                              </w:rPr>
+                              <w:t>_tratamento</w:t>
+                            </w:r>
+                            <w:proofErr w:type="spellEnd"/>
+                            <w:r>
+                              <w:rPr>
+                                <w:rFonts w:ascii="Montserrat SemiBold" w:hAnsi="Montserrat SemiBold"/>
+                                <w:b/>
+                                <w:bCs/>
+                                <w:color w:val="000000"/>
+                                <w:kern w:val="24"/>
+                                <w:sz w:val="20"/>
+                                <w:szCs w:val="20"/>
+                              </w:rPr>
+                              <w:t xml:space="preserve"> }}</w:t>
+                            </w:r>
+                            <w:bookmarkStart w:id="0" w:name="_GoBack"/>
+                            <w:bookmarkEnd w:id="0"/>
+                            <w:r>
+                              <w:rPr>
+                                <w:rFonts w:ascii="Montserrat SemiBold" w:hAnsi="Montserrat SemiBold"/>
+                                <w:b/>
+                                <w:bCs/>
+                                <w:color w:val="000000"/>
+                                <w:kern w:val="24"/>
+                                <w:sz w:val="20"/>
+                                <w:szCs w:val="20"/>
+                              </w:rPr>
+                              <w:t xml:space="preserve">. </w:t>
                             </w:r>
                             <w:r>
                               <w:rPr>
@@ -1030,7 +1082,11 @@
           </mc:Choice>
           <mc:Fallback>
             <w:pict>
-              <v:shape w14:anchorId="121591E7" id="TextBox 43" o:spid="_x0000_s1028" type="#_x0000_t202" style="position:absolute;margin-left:143.55pt;margin-top:714.55pt;width:157.8pt;height:13.45pt;z-index:251691008;visibility:visible;mso-wrap-style:square;mso-width-percent:0;mso-wrap-distance-left:9pt;mso-wrap-distance-top:0;mso-wrap-distance-right:9pt;mso-wrap-distance-bottom:0;mso-position-horizontal:absolute;mso-position-horizontal-relative:margin;mso-position-vertical:absolute;mso-position-vertical-relative:text;mso-width-percent:0;mso-width-relative:margin;v-text-anchor:top" o:gfxdata="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" filled="f" stroked="f">
+              <v:shapetype w14:anchorId="121591E7" id="_x0000_t202" coordsize="21600,21600" o:spt="202" path="m,l,21600r21600,l21600,xe">
+                <v:stroke joinstyle="miter"/>
+                <v:path gradientshapeok="t" o:connecttype="rect"/>
+              </v:shapetype>
+              <v:shape id="TextBox 43" o:spid="_x0000_s1029" type="#_x0000_t202" style="position:absolute;margin-left:143.55pt;margin-top:714.55pt;width:157.8pt;height:13.45pt;z-index:251691008;visibility:visible;mso-wrap-style:square;mso-width-percent:0;mso-wrap-distance-left:9pt;mso-wrap-distance-top:0;mso-wrap-distance-right:9pt;mso-wrap-distance-bottom:0;mso-position-horizontal:absolute;mso-position-horizontal-relative:margin;mso-position-vertical:absolute;mso-position-vertical-relative:text;mso-width-percent:0;mso-width-relative:margin;v-text-anchor:top" o:gfxdata="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" filled="f" stroked="f">
                 <v:textbox style="mso-fit-shape-to-text:t" inset="0,0,0,0">
                   <w:txbxContent>
                     <w:p>
@@ -1046,6 +1102,7 @@
                           <w:szCs w:val="20"/>
                         </w:rPr>
                       </w:pPr>
+                      <w:proofErr w:type="gramStart"/>
                       <w:r>
                         <w:rPr>
                           <w:rFonts w:ascii="Montserrat SemiBold" w:hAnsi="Montserrat SemiBold"/>
@@ -1056,9 +1113,9 @@
                           <w:sz w:val="20"/>
                           <w:szCs w:val="20"/>
                         </w:rPr>
-                        <w:t xml:space="preserve">DR. </w:t>
-                      </w:r>
-                      <w:proofErr w:type="gramStart"/>
+                        <w:t xml:space="preserve">{{ </w:t>
+                      </w:r>
+                      <w:proofErr w:type="spellStart"/>
                       <w:r>
                         <w:rPr>
                           <w:rFonts w:ascii="Montserrat SemiBold" w:hAnsi="Montserrat SemiBold"/>
@@ -1069,9 +1126,9 @@
                           <w:sz w:val="20"/>
                           <w:szCs w:val="20"/>
                         </w:rPr>
-                        <w:t xml:space="preserve">{{ </w:t>
-                      </w:r>
-                      <w:proofErr w:type="spellStart"/>
+                        <w:t>v</w:t>
+                      </w:r>
+                      <w:proofErr w:type="gramEnd"/>
                       <w:r>
                         <w:rPr>
                           <w:rFonts w:ascii="Montserrat SemiBold" w:hAnsi="Montserrat SemiBold"/>
@@ -1082,9 +1139,9 @@
                           <w:sz w:val="20"/>
                           <w:szCs w:val="20"/>
                         </w:rPr>
-                        <w:t>v</w:t>
-                      </w:r>
-                      <w:proofErr w:type="gramEnd"/>
+                        <w:t>_tratamento</w:t>
+                      </w:r>
+                      <w:proofErr w:type="spellEnd"/>
                       <w:r>
                         <w:rPr>
                           <w:rFonts w:ascii="Montserrat SemiBold" w:hAnsi="Montserrat SemiBold"/>
@@ -1095,7 +1152,46 @@
                           <w:sz w:val="20"/>
                           <w:szCs w:val="20"/>
                         </w:rPr>
-                        <w:t>_nome_advogado</w:t>
+                        <w:t xml:space="preserve"> }}</w:t>
+                      </w:r>
+                      <w:bookmarkStart w:id="1" w:name="_GoBack"/>
+                      <w:bookmarkEnd w:id="1"/>
+                      <w:r>
+                        <w:rPr>
+                          <w:rFonts w:ascii="Montserrat SemiBold" w:hAnsi="Montserrat SemiBold"/>
+                          <w:b/>
+                          <w:bCs/>
+                          <w:color w:val="000000"/>
+                          <w:kern w:val="24"/>
+                          <w:sz w:val="20"/>
+                          <w:szCs w:val="20"/>
+                        </w:rPr>
+                        <w:t xml:space="preserve">. </w:t>
+                      </w:r>
+                      <w:r>
+                        <w:rPr>
+                          <w:rFonts w:ascii="Montserrat SemiBold" w:hAnsi="Montserrat SemiBold"/>
+                          <w:b/>
+                          <w:bCs/>
+                          <w:color w:val="000000"/>
+                          <w:kern w:val="24"/>
+                          <w:sz w:val="20"/>
+                          <w:szCs w:val="20"/>
+                        </w:rPr>
+                        <w:t xml:space="preserve">{{ </w:t>
+                      </w:r>
+                      <w:proofErr w:type="spellStart"/>
+                      <w:r>
+                        <w:rPr>
+                          <w:rFonts w:ascii="Montserrat SemiBold" w:hAnsi="Montserrat SemiBold"/>
+                          <w:b/>
+                          <w:bCs/>
+                          <w:color w:val="000000"/>
+                          <w:kern w:val="24"/>
+                          <w:sz w:val="20"/>
+                          <w:szCs w:val="20"/>
+                        </w:rPr>
+                        <w:t>v_nome_advogado</w:t>
                       </w:r>
                       <w:proofErr w:type="spellEnd"/>
                       <w:r>
@@ -3420,7 +3516,7 @@
               </wp:anchor>
             </w:drawing>
           </mc:Choice>
-          <mc:Fallback xmlns:w16se="http://schemas.microsoft.com/office/word/2015/wordml/symex" xmlns:w16sdtdh="http://schemas.microsoft.com/office/word/2020/wordml/sdtdatahash" xmlns:w16="http://schemas.microsoft.com/office/word/2018/wordml" xmlns:w16cid="http://schemas.microsoft.com/office/word/2016/wordml/cid" xmlns:w16cex="http://schemas.microsoft.com/office/word/2018/wordml/cex" xmlns:am3d="http://schemas.microsoft.com/office/drawing/2017/model3d" xmlns:aink="http://schemas.microsoft.com/office/drawing/2016/ink" xmlns:cx8="http://schemas.microsoft.com/office/drawing/2016/5/14/chartex" xmlns:cx7="http://schemas.microsoft.com/office/drawing/2016/5/13/chartex" xmlns:cx6="http://schemas.microsoft.com/office/drawing/2016/5/12/chartex" xmlns:cx5="http://schemas.microsoft.com/office/drawing/2016/5/11/chartex" xmlns:cx4="http://schemas.microsoft.com/office/drawing/2016/5/10/chartex" xmlns:cx3="http://schemas.microsoft.com/office/drawing/2016/5/9/chartex" xmlns:cx2="http://schemas.microsoft.com/office/drawing/2015/10/21/chartex" xmlns:cx1="http://schemas.microsoft.com/office/drawing/2015/9/8/chartex" xmlns:cx="http://schemas.microsoft.com/office/drawing/2014/chartex">
+          <mc:Fallback xmlns:cx="http://schemas.microsoft.com/office/drawing/2014/chartex" xmlns:cx1="http://schemas.microsoft.com/office/drawing/2015/9/8/chartex" xmlns:cx2="http://schemas.microsoft.com/office/drawing/2015/10/21/chartex" xmlns:cx3="http://schemas.microsoft.com/office/drawing/2016/5/9/chartex" xmlns:cx4="http://schemas.microsoft.com/office/drawing/2016/5/10/chartex" xmlns:cx5="http://schemas.microsoft.com/office/drawing/2016/5/11/chartex" xmlns:cx6="http://schemas.microsoft.com/office/drawing/2016/5/12/chartex" xmlns:cx7="http://schemas.microsoft.com/office/drawing/2016/5/13/chartex" xmlns:cx8="http://schemas.microsoft.com/office/drawing/2016/5/14/chartex" xmlns:aink="http://schemas.microsoft.com/office/drawing/2016/ink" xmlns:am3d="http://schemas.microsoft.com/office/drawing/2017/model3d" xmlns:w16cex="http://schemas.microsoft.com/office/word/2018/wordml/cex" xmlns:w16cid="http://schemas.microsoft.com/office/word/2016/wordml/cid" xmlns:w16="http://schemas.microsoft.com/office/word/2018/wordml" xmlns:w16sdtdh="http://schemas.microsoft.com/office/word/2020/wordml/sdtdatahash" xmlns:w16se="http://schemas.microsoft.com/office/word/2015/wordml/symex">
             <w:pict>
               <v:rect w14:anchorId="4E620DF6" id="AutoShape 33" o:spid="_x0000_s1026" style="position:absolute;margin-left:-88pt;margin-top:765.95pt;width:595.8pt;height:8.5pt;z-index:251680768;visibility:visible;mso-wrap-style:square;mso-wrap-distance-left:9pt;mso-wrap-distance-top:0;mso-wrap-distance-right:9pt;mso-wrap-distance-bottom:0;mso-position-horizontal:absolute;mso-position-horizontal-relative:text;mso-position-vertical:absolute;mso-position-vertical-relative:text;v-text-anchor:top" o:gfxdata="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" fillcolor="#0d2a57" stroked="f"/>
             </w:pict>
@@ -3471,7 +3567,7 @@
               </wp:anchor>
             </w:drawing>
           </mc:Choice>
-          <mc:Fallback xmlns:w16se="http://schemas.microsoft.com/office/word/2015/wordml/symex" xmlns:w16sdtdh="http://schemas.microsoft.com/office/word/2020/wordml/sdtdatahash" xmlns:w16="http://schemas.microsoft.com/office/word/2018/wordml" xmlns:w16cid="http://schemas.microsoft.com/office/word/2016/wordml/cid" xmlns:w16cex="http://schemas.microsoft.com/office/word/2018/wordml/cex" xmlns:am3d="http://schemas.microsoft.com/office/drawing/2017/model3d" xmlns:aink="http://schemas.microsoft.com/office/drawing/2016/ink" xmlns:cx8="http://schemas.microsoft.com/office/drawing/2016/5/14/chartex" xmlns:cx7="http://schemas.microsoft.com/office/drawing/2016/5/13/chartex" xmlns:cx6="http://schemas.microsoft.com/office/drawing/2016/5/12/chartex" xmlns:cx5="http://schemas.microsoft.com/office/drawing/2016/5/11/chartex" xmlns:cx4="http://schemas.microsoft.com/office/drawing/2016/5/10/chartex" xmlns:cx3="http://schemas.microsoft.com/office/drawing/2016/5/9/chartex" xmlns:cx2="http://schemas.microsoft.com/office/drawing/2015/10/21/chartex" xmlns:cx1="http://schemas.microsoft.com/office/drawing/2015/9/8/chartex" xmlns:cx="http://schemas.microsoft.com/office/drawing/2014/chartex">
+          <mc:Fallback xmlns:cx="http://schemas.microsoft.com/office/drawing/2014/chartex" xmlns:cx1="http://schemas.microsoft.com/office/drawing/2015/9/8/chartex" xmlns:cx2="http://schemas.microsoft.com/office/drawing/2015/10/21/chartex" xmlns:cx3="http://schemas.microsoft.com/office/drawing/2016/5/9/chartex" xmlns:cx4="http://schemas.microsoft.com/office/drawing/2016/5/10/chartex" xmlns:cx5="http://schemas.microsoft.com/office/drawing/2016/5/11/chartex" xmlns:cx6="http://schemas.microsoft.com/office/drawing/2016/5/12/chartex" xmlns:cx7="http://schemas.microsoft.com/office/drawing/2016/5/13/chartex" xmlns:cx8="http://schemas.microsoft.com/office/drawing/2016/5/14/chartex" xmlns:aink="http://schemas.microsoft.com/office/drawing/2016/ink" xmlns:am3d="http://schemas.microsoft.com/office/drawing/2017/model3d" xmlns:w16cex="http://schemas.microsoft.com/office/word/2018/wordml/cex" xmlns:w16cid="http://schemas.microsoft.com/office/word/2016/wordml/cid" xmlns:w16="http://schemas.microsoft.com/office/word/2018/wordml" xmlns:w16sdtdh="http://schemas.microsoft.com/office/word/2020/wordml/sdtdatahash" xmlns:w16se="http://schemas.microsoft.com/office/word/2015/wordml/symex">
             <w:pict>
               <v:rect w14:anchorId="78DAE056" id="AutoShape 32" o:spid="_x0000_s1026" style="position:absolute;margin-left:-88pt;margin-top:761.9pt;width:595.8pt;height:8.1pt;z-index:251679744;visibility:visible;mso-wrap-style:square;mso-wrap-distance-left:9pt;mso-wrap-distance-top:0;mso-wrap-distance-right:9pt;mso-wrap-distance-bottom:0;mso-position-horizontal:absolute;mso-position-horizontal-relative:text;mso-position-vertical:absolute;mso-position-vertical-relative:text;v-text-anchor:top" o:gfxdata="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" fillcolor="#ff5757" stroked="f"/>
             </w:pict>
@@ -3515,7 +3611,7 @@
                           <a14:useLocalDpi xmlns:a14="http://schemas.microsoft.com/office/drawing/2010/main" val="0"/>
                         </a:ext>
                         <a:ext uri="{96DAC541-7B7A-43D3-8B79-37D633B846F1}">
-                          <asvg:svgBlip xmlns:asvg="http://schemas.microsoft.com/office/drawing/2016/SVG/main" xmlns:w16se="http://schemas.microsoft.com/office/word/2015/wordml/symex" xmlns:w16sdtdh="http://schemas.microsoft.com/office/word/2020/wordml/sdtdatahash" xmlns:w16="http://schemas.microsoft.com/office/word/2018/wordml" xmlns:w16cid="http://schemas.microsoft.com/office/word/2016/wordml/cid" xmlns:w16cex="http://schemas.microsoft.com/office/word/2018/wordml/cex" xmlns:w="http://schemas.openxmlformats.org/wordprocessingml/2006/main" xmlns:w10="urn:schemas-microsoft-com:office:word" xmlns:v="urn:schemas-microsoft-com:vml" xmlns:o="urn:schemas-microsoft-com:office:office" xmlns:am3d="http://schemas.microsoft.com/office/drawing/2017/model3d" xmlns:aink="http://schemas.microsoft.com/office/drawing/2016/ink" xmlns:cx8="http://schemas.microsoft.com/office/drawing/2016/5/14/chartex" xmlns:cx7="http://schemas.microsoft.com/office/drawing/2016/5/13/chartex" xmlns:cx6="http://schemas.microsoft.com/office/drawing/2016/5/12/chartex" xmlns:cx5="http://schemas.microsoft.com/office/drawing/2016/5/11/chartex" xmlns:cx4="http://schemas.microsoft.com/office/drawing/2016/5/10/chartex" xmlns:cx3="http://schemas.microsoft.com/office/drawing/2016/5/9/chartex" xmlns:cx2="http://schemas.microsoft.com/office/drawing/2015/10/21/chartex" xmlns:cx1="http://schemas.microsoft.com/office/drawing/2015/9/8/chartex" xmlns:cx="http://schemas.microsoft.com/office/drawing/2014/chartex" xmlns="" r:embed="rId7"/>
+                          <asvg:svgBlip xmlns="" xmlns:cx="http://schemas.microsoft.com/office/drawing/2014/chartex" xmlns:cx1="http://schemas.microsoft.com/office/drawing/2015/9/8/chartex" xmlns:cx2="http://schemas.microsoft.com/office/drawing/2015/10/21/chartex" xmlns:cx3="http://schemas.microsoft.com/office/drawing/2016/5/9/chartex" xmlns:cx4="http://schemas.microsoft.com/office/drawing/2016/5/10/chartex" xmlns:cx5="http://schemas.microsoft.com/office/drawing/2016/5/11/chartex" xmlns:cx6="http://schemas.microsoft.com/office/drawing/2016/5/12/chartex" xmlns:cx7="http://schemas.microsoft.com/office/drawing/2016/5/13/chartex" xmlns:cx8="http://schemas.microsoft.com/office/drawing/2016/5/14/chartex" xmlns:aink="http://schemas.microsoft.com/office/drawing/2016/ink" xmlns:am3d="http://schemas.microsoft.com/office/drawing/2017/model3d" xmlns:o="urn:schemas-microsoft-com:office:office" xmlns:v="urn:schemas-microsoft-com:vml" xmlns:w10="urn:schemas-microsoft-com:office:word" xmlns:w="http://schemas.openxmlformats.org/wordprocessingml/2006/main" xmlns:w16cex="http://schemas.microsoft.com/office/word/2018/wordml/cex" xmlns:w16cid="http://schemas.microsoft.com/office/word/2016/wordml/cid" xmlns:w16="http://schemas.microsoft.com/office/word/2018/wordml" xmlns:w16sdtdh="http://schemas.microsoft.com/office/word/2020/wordml/sdtdatahash" xmlns:w16se="http://schemas.microsoft.com/office/word/2015/wordml/symex" xmlns:asvg="http://schemas.microsoft.com/office/drawing/2016/SVG/main" r:embed="rId7"/>
                         </a:ext>
                       </a:extLst>
                     </a:blip>
@@ -3583,7 +3679,7 @@
               </wp:anchor>
             </w:drawing>
           </mc:Choice>
-          <mc:Fallback xmlns:w16se="http://schemas.microsoft.com/office/word/2015/wordml/symex" xmlns:w16sdtdh="http://schemas.microsoft.com/office/word/2020/wordml/sdtdatahash" xmlns:w16="http://schemas.microsoft.com/office/word/2018/wordml" xmlns:w16cid="http://schemas.microsoft.com/office/word/2016/wordml/cid" xmlns:w16cex="http://schemas.microsoft.com/office/word/2018/wordml/cex" xmlns:am3d="http://schemas.microsoft.com/office/drawing/2017/model3d" xmlns:aink="http://schemas.microsoft.com/office/drawing/2016/ink" xmlns:cx8="http://schemas.microsoft.com/office/drawing/2016/5/14/chartex" xmlns:cx7="http://schemas.microsoft.com/office/drawing/2016/5/13/chartex" xmlns:cx6="http://schemas.microsoft.com/office/drawing/2016/5/12/chartex" xmlns:cx5="http://schemas.microsoft.com/office/drawing/2016/5/11/chartex" xmlns:cx4="http://schemas.microsoft.com/office/drawing/2016/5/10/chartex" xmlns:cx3="http://schemas.microsoft.com/office/drawing/2016/5/9/chartex" xmlns:cx2="http://schemas.microsoft.com/office/drawing/2015/10/21/chartex" xmlns:cx1="http://schemas.microsoft.com/office/drawing/2015/9/8/chartex" xmlns:cx="http://schemas.microsoft.com/office/drawing/2014/chartex">
+          <mc:Fallback xmlns:cx="http://schemas.microsoft.com/office/drawing/2014/chartex" xmlns:cx1="http://schemas.microsoft.com/office/drawing/2015/9/8/chartex" xmlns:cx2="http://schemas.microsoft.com/office/drawing/2015/10/21/chartex" xmlns:cx3="http://schemas.microsoft.com/office/drawing/2016/5/9/chartex" xmlns:cx4="http://schemas.microsoft.com/office/drawing/2016/5/10/chartex" xmlns:cx5="http://schemas.microsoft.com/office/drawing/2016/5/11/chartex" xmlns:cx6="http://schemas.microsoft.com/office/drawing/2016/5/12/chartex" xmlns:cx7="http://schemas.microsoft.com/office/drawing/2016/5/13/chartex" xmlns:cx8="http://schemas.microsoft.com/office/drawing/2016/5/14/chartex" xmlns:aink="http://schemas.microsoft.com/office/drawing/2016/ink" xmlns:am3d="http://schemas.microsoft.com/office/drawing/2017/model3d" xmlns:w16cex="http://schemas.microsoft.com/office/word/2018/wordml/cex" xmlns:w16cid="http://schemas.microsoft.com/office/word/2016/wordml/cid" xmlns:w16="http://schemas.microsoft.com/office/word/2018/wordml" xmlns:w16sdtdh="http://schemas.microsoft.com/office/word/2020/wordml/sdtdatahash" xmlns:w16se="http://schemas.microsoft.com/office/word/2015/wordml/symex">
             <w:pict>
               <v:rect w14:anchorId="5A1B99C3" id="AutoShape 30" o:spid="_x0000_s1026" style="position:absolute;margin-left:-87.45pt;margin-top:-70.85pt;width:356pt;height:16.1pt;z-index:251677696;visibility:visible;mso-wrap-style:square;mso-wrap-distance-left:9pt;mso-wrap-distance-top:0;mso-wrap-distance-right:9pt;mso-wrap-distance-bottom:0;mso-position-horizontal:absolute;mso-position-horizontal-relative:text;mso-position-vertical:absolute;mso-position-vertical-relative:text;v-text-anchor:top" o:gfxdata="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" fillcolor="#0d2a57" stroked="f"/>
             </w:pict>
@@ -3634,7 +3730,7 @@
               </wp:anchor>
             </w:drawing>
           </mc:Choice>
-          <mc:Fallback xmlns:w16se="http://schemas.microsoft.com/office/word/2015/wordml/symex" xmlns:w16sdtdh="http://schemas.microsoft.com/office/word/2020/wordml/sdtdatahash" xmlns:w16="http://schemas.microsoft.com/office/word/2018/wordml" xmlns:w16cid="http://schemas.microsoft.com/office/word/2016/wordml/cid" xmlns:w16cex="http://schemas.microsoft.com/office/word/2018/wordml/cex" xmlns:am3d="http://schemas.microsoft.com/office/drawing/2017/model3d" xmlns:aink="http://schemas.microsoft.com/office/drawing/2016/ink" xmlns:cx8="http://schemas.microsoft.com/office/drawing/2016/5/14/chartex" xmlns:cx7="http://schemas.microsoft.com/office/drawing/2016/5/13/chartex" xmlns:cx6="http://schemas.microsoft.com/office/drawing/2016/5/12/chartex" xmlns:cx5="http://schemas.microsoft.com/office/drawing/2016/5/11/chartex" xmlns:cx4="http://schemas.microsoft.com/office/drawing/2016/5/10/chartex" xmlns:cx3="http://schemas.microsoft.com/office/drawing/2016/5/9/chartex" xmlns:cx2="http://schemas.microsoft.com/office/drawing/2015/10/21/chartex" xmlns:cx1="http://schemas.microsoft.com/office/drawing/2015/9/8/chartex" xmlns:cx="http://schemas.microsoft.com/office/drawing/2014/chartex">
+          <mc:Fallback xmlns:cx="http://schemas.microsoft.com/office/drawing/2014/chartex" xmlns:cx1="http://schemas.microsoft.com/office/drawing/2015/9/8/chartex" xmlns:cx2="http://schemas.microsoft.com/office/drawing/2015/10/21/chartex" xmlns:cx3="http://schemas.microsoft.com/office/drawing/2016/5/9/chartex" xmlns:cx4="http://schemas.microsoft.com/office/drawing/2016/5/10/chartex" xmlns:cx5="http://schemas.microsoft.com/office/drawing/2016/5/11/chartex" xmlns:cx6="http://schemas.microsoft.com/office/drawing/2016/5/12/chartex" xmlns:cx7="http://schemas.microsoft.com/office/drawing/2016/5/13/chartex" xmlns:cx8="http://schemas.microsoft.com/office/drawing/2016/5/14/chartex" xmlns:aink="http://schemas.microsoft.com/office/drawing/2016/ink" xmlns:am3d="http://schemas.microsoft.com/office/drawing/2017/model3d" xmlns:w16cex="http://schemas.microsoft.com/office/word/2018/wordml/cex" xmlns:w16cid="http://schemas.microsoft.com/office/word/2016/wordml/cid" xmlns:w16="http://schemas.microsoft.com/office/word/2018/wordml" xmlns:w16sdtdh="http://schemas.microsoft.com/office/word/2020/wordml/sdtdatahash" xmlns:w16se="http://schemas.microsoft.com/office/word/2015/wordml/symex">
             <w:pict>
               <v:rect w14:anchorId="27A5E569" id="AutoShape 29" o:spid="_x0000_s1026" style="position:absolute;margin-left:341.25pt;margin-top:-70.85pt;width:166.5pt;height:83.6pt;z-index:251676672;visibility:visible;mso-wrap-style:square;mso-wrap-distance-left:9pt;mso-wrap-distance-top:0;mso-wrap-distance-right:9pt;mso-wrap-distance-bottom:0;mso-position-horizontal:absolute;mso-position-horizontal-relative:text;mso-position-vertical:absolute;mso-position-vertical-relative:text;v-text-anchor:top" o:gfxdata="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" fillcolor="#0d2a57" stroked="f"/>
             </w:pict>
@@ -3715,7 +3811,7 @@
               </wp:anchor>
             </w:drawing>
           </mc:Choice>
-          <mc:Fallback xmlns:w16se="http://schemas.microsoft.com/office/word/2015/wordml/symex" xmlns:w16sdtdh="http://schemas.microsoft.com/office/word/2020/wordml/sdtdatahash" xmlns:w16="http://schemas.microsoft.com/office/word/2018/wordml" xmlns:w16cid="http://schemas.microsoft.com/office/word/2016/wordml/cid" xmlns:w16cex="http://schemas.microsoft.com/office/word/2018/wordml/cex" xmlns:am3d="http://schemas.microsoft.com/office/drawing/2017/model3d" xmlns:aink="http://schemas.microsoft.com/office/drawing/2016/ink" xmlns:cx8="http://schemas.microsoft.com/office/drawing/2016/5/14/chartex" xmlns:cx7="http://schemas.microsoft.com/office/drawing/2016/5/13/chartex" xmlns:cx6="http://schemas.microsoft.com/office/drawing/2016/5/12/chartex" xmlns:cx5="http://schemas.microsoft.com/office/drawing/2016/5/11/chartex" xmlns:cx4="http://schemas.microsoft.com/office/drawing/2016/5/10/chartex" xmlns:cx3="http://schemas.microsoft.com/office/drawing/2016/5/9/chartex" xmlns:cx2="http://schemas.microsoft.com/office/drawing/2015/10/21/chartex" xmlns:cx1="http://schemas.microsoft.com/office/drawing/2015/9/8/chartex" xmlns:cx="http://schemas.microsoft.com/office/drawing/2014/chartex">
+          <mc:Fallback xmlns:cx="http://schemas.microsoft.com/office/drawing/2014/chartex" xmlns:cx1="http://schemas.microsoft.com/office/drawing/2015/9/8/chartex" xmlns:cx2="http://schemas.microsoft.com/office/drawing/2015/10/21/chartex" xmlns:cx3="http://schemas.microsoft.com/office/drawing/2016/5/9/chartex" xmlns:cx4="http://schemas.microsoft.com/office/drawing/2016/5/10/chartex" xmlns:cx5="http://schemas.microsoft.com/office/drawing/2016/5/11/chartex" xmlns:cx6="http://schemas.microsoft.com/office/drawing/2016/5/12/chartex" xmlns:cx7="http://schemas.microsoft.com/office/drawing/2016/5/13/chartex" xmlns:cx8="http://schemas.microsoft.com/office/drawing/2016/5/14/chartex" xmlns:aink="http://schemas.microsoft.com/office/drawing/2016/ink" xmlns:am3d="http://schemas.microsoft.com/office/drawing/2017/model3d" xmlns:w16cex="http://schemas.microsoft.com/office/word/2018/wordml/cex" xmlns:w16cid="http://schemas.microsoft.com/office/word/2016/wordml/cid" xmlns:w16="http://schemas.microsoft.com/office/word/2018/wordml" xmlns:w16sdtdh="http://schemas.microsoft.com/office/word/2020/wordml/sdtdatahash" xmlns:w16se="http://schemas.microsoft.com/office/word/2015/wordml/symex">
             <w:pict>
               <v:group w14:anchorId="2D7A90FC" id="Group 27" o:spid="_x0000_s1026" style="position:absolute;margin-left:243.65pt;margin-top:-70.85pt;width:195.25pt;height:83.6pt;z-index:251675648" coordorigin="42119" coordsize="30314,12979" o:gfxdata="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">
                 <v:shape id="Freeform 28" o:spid="_x0000_s1027" style="position:absolute;left:42119;width:30315;height:12979;visibility:visible;mso-wrap-style:square;v-text-anchor:top" coordsize="3031484,1297940" o:gfxdata="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" path="m,l1515742,1297940,3031484,,,xe" fillcolor="#0d2a57" stroked="f">
@@ -3770,7 +3866,7 @@
               </wp:anchor>
             </w:drawing>
           </mc:Choice>
-          <mc:Fallback xmlns:w16se="http://schemas.microsoft.com/office/word/2015/wordml/symex" xmlns:w16sdtdh="http://schemas.microsoft.com/office/word/2020/wordml/sdtdatahash" xmlns:w16="http://schemas.microsoft.com/office/word/2018/wordml" xmlns:w16cid="http://schemas.microsoft.com/office/word/2016/wordml/cid" xmlns:w16cex="http://schemas.microsoft.com/office/word/2018/wordml/cex" xmlns:am3d="http://schemas.microsoft.com/office/drawing/2017/model3d" xmlns:aink="http://schemas.microsoft.com/office/drawing/2016/ink" xmlns:cx8="http://schemas.microsoft.com/office/drawing/2016/5/14/chartex" xmlns:cx7="http://schemas.microsoft.com/office/drawing/2016/5/13/chartex" xmlns:cx6="http://schemas.microsoft.com/office/drawing/2016/5/12/chartex" xmlns:cx5="http://schemas.microsoft.com/office/drawing/2016/5/11/chartex" xmlns:cx4="http://schemas.microsoft.com/office/drawing/2016/5/10/chartex" xmlns:cx3="http://schemas.microsoft.com/office/drawing/2016/5/9/chartex" xmlns:cx2="http://schemas.microsoft.com/office/drawing/2015/10/21/chartex" xmlns:cx1="http://schemas.microsoft.com/office/drawing/2015/9/8/chartex" xmlns:cx="http://schemas.microsoft.com/office/drawing/2014/chartex">
+          <mc:Fallback xmlns:cx="http://schemas.microsoft.com/office/drawing/2014/chartex" xmlns:cx1="http://schemas.microsoft.com/office/drawing/2015/9/8/chartex" xmlns:cx2="http://schemas.microsoft.com/office/drawing/2015/10/21/chartex" xmlns:cx3="http://schemas.microsoft.com/office/drawing/2016/5/9/chartex" xmlns:cx4="http://schemas.microsoft.com/office/drawing/2016/5/10/chartex" xmlns:cx5="http://schemas.microsoft.com/office/drawing/2016/5/11/chartex" xmlns:cx6="http://schemas.microsoft.com/office/drawing/2016/5/12/chartex" xmlns:cx7="http://schemas.microsoft.com/office/drawing/2016/5/13/chartex" xmlns:cx8="http://schemas.microsoft.com/office/drawing/2016/5/14/chartex" xmlns:aink="http://schemas.microsoft.com/office/drawing/2016/ink" xmlns:am3d="http://schemas.microsoft.com/office/drawing/2017/model3d" xmlns:w16cex="http://schemas.microsoft.com/office/word/2018/wordml/cex" xmlns:w16cid="http://schemas.microsoft.com/office/word/2016/wordml/cid" xmlns:w16="http://schemas.microsoft.com/office/word/2018/wordml" xmlns:w16sdtdh="http://schemas.microsoft.com/office/word/2020/wordml/sdtdatahash" xmlns:w16se="http://schemas.microsoft.com/office/word/2015/wordml/symex">
             <w:pict>
               <v:rect w14:anchorId="23A35042" id="AutoShape 26" o:spid="_x0000_s1026" style="position:absolute;margin-left:-88pt;margin-top:-66.8pt;width:365.75pt;height:16.1pt;z-index:251674624;visibility:visible;mso-wrap-style:square;mso-wrap-distance-left:9pt;mso-wrap-distance-top:0;mso-wrap-distance-right:9pt;mso-wrap-distance-bottom:0;mso-position-horizontal:absolute;mso-position-horizontal-relative:text;mso-position-vertical:absolute;mso-position-vertical-relative:text;v-text-anchor:top" o:gfxdata="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" fillcolor="#ff5757" stroked="f"/>
             </w:pict>
@@ -3814,7 +3910,7 @@
                           <a14:useLocalDpi xmlns:a14="http://schemas.microsoft.com/office/drawing/2010/main" val="0"/>
                         </a:ext>
                         <a:ext uri="{96DAC541-7B7A-43D3-8B79-37D633B846F1}">
-                          <asvg:svgBlip xmlns:asvg="http://schemas.microsoft.com/office/drawing/2016/SVG/main" xmlns:w16se="http://schemas.microsoft.com/office/word/2015/wordml/symex" xmlns:w16sdtdh="http://schemas.microsoft.com/office/word/2020/wordml/sdtdatahash" xmlns:w16="http://schemas.microsoft.com/office/word/2018/wordml" xmlns:w16cid="http://schemas.microsoft.com/office/word/2016/wordml/cid" xmlns:w16cex="http://schemas.microsoft.com/office/word/2018/wordml/cex" xmlns:w="http://schemas.openxmlformats.org/wordprocessingml/2006/main" xmlns:w10="urn:schemas-microsoft-com:office:word" xmlns:v="urn:schemas-microsoft-com:vml" xmlns:o="urn:schemas-microsoft-com:office:office" xmlns:am3d="http://schemas.microsoft.com/office/drawing/2017/model3d" xmlns:aink="http://schemas.microsoft.com/office/drawing/2016/ink" xmlns:cx8="http://schemas.microsoft.com/office/drawing/2016/5/14/chartex" xmlns:cx7="http://schemas.microsoft.com/office/drawing/2016/5/13/chartex" xmlns:cx6="http://schemas.microsoft.com/office/drawing/2016/5/12/chartex" xmlns:cx5="http://schemas.microsoft.com/office/drawing/2016/5/11/chartex" xmlns:cx4="http://schemas.microsoft.com/office/drawing/2016/5/10/chartex" xmlns:cx3="http://schemas.microsoft.com/office/drawing/2016/5/9/chartex" xmlns:cx2="http://schemas.microsoft.com/office/drawing/2015/10/21/chartex" xmlns:cx1="http://schemas.microsoft.com/office/drawing/2015/9/8/chartex" xmlns:cx="http://schemas.microsoft.com/office/drawing/2014/chartex" xmlns="" r:embed="rId9"/>
+                          <asvg:svgBlip xmlns="" xmlns:cx="http://schemas.microsoft.com/office/drawing/2014/chartex" xmlns:cx1="http://schemas.microsoft.com/office/drawing/2015/9/8/chartex" xmlns:cx2="http://schemas.microsoft.com/office/drawing/2015/10/21/chartex" xmlns:cx3="http://schemas.microsoft.com/office/drawing/2016/5/9/chartex" xmlns:cx4="http://schemas.microsoft.com/office/drawing/2016/5/10/chartex" xmlns:cx5="http://schemas.microsoft.com/office/drawing/2016/5/11/chartex" xmlns:cx6="http://schemas.microsoft.com/office/drawing/2016/5/12/chartex" xmlns:cx7="http://schemas.microsoft.com/office/drawing/2016/5/13/chartex" xmlns:cx8="http://schemas.microsoft.com/office/drawing/2016/5/14/chartex" xmlns:aink="http://schemas.microsoft.com/office/drawing/2016/ink" xmlns:am3d="http://schemas.microsoft.com/office/drawing/2017/model3d" xmlns:o="urn:schemas-microsoft-com:office:office" xmlns:v="urn:schemas-microsoft-com:vml" xmlns:w10="urn:schemas-microsoft-com:office:word" xmlns:w="http://schemas.openxmlformats.org/wordprocessingml/2006/main" xmlns:w16cex="http://schemas.microsoft.com/office/word/2018/wordml/cex" xmlns:w16cid="http://schemas.microsoft.com/office/word/2016/wordml/cid" xmlns:w16="http://schemas.microsoft.com/office/word/2018/wordml" xmlns:w16sdtdh="http://schemas.microsoft.com/office/word/2020/wordml/sdtdatahash" xmlns:w16se="http://schemas.microsoft.com/office/word/2015/wordml/symex" xmlns:asvg="http://schemas.microsoft.com/office/drawing/2016/SVG/main" r:embed="rId9"/>
                         </a:ext>
                       </a:extLst>
                     </a:blip>
@@ -3875,7 +3971,7 @@
                           <a14:useLocalDpi xmlns:a14="http://schemas.microsoft.com/office/drawing/2010/main" val="0"/>
                         </a:ext>
                         <a:ext uri="{96DAC541-7B7A-43D3-8B79-37D633B846F1}">
-                          <asvg:svgBlip xmlns:asvg="http://schemas.microsoft.com/office/drawing/2016/SVG/main" xmlns:w16se="http://schemas.microsoft.com/office/word/2015/wordml/symex" xmlns:w16sdtdh="http://schemas.microsoft.com/office/word/2020/wordml/sdtdatahash" xmlns:w16="http://schemas.microsoft.com/office/word/2018/wordml" xmlns:w16cid="http://schemas.microsoft.com/office/word/2016/wordml/cid" xmlns:w16cex="http://schemas.microsoft.com/office/word/2018/wordml/cex" xmlns:w="http://schemas.openxmlformats.org/wordprocessingml/2006/main" xmlns:w10="urn:schemas-microsoft-com:office:word" xmlns:v="urn:schemas-microsoft-com:vml" xmlns:o="urn:schemas-microsoft-com:office:office" xmlns:am3d="http://schemas.microsoft.com/office/drawing/2017/model3d" xmlns:aink="http://schemas.microsoft.com/office/drawing/2016/ink" xmlns:cx8="http://schemas.microsoft.com/office/drawing/2016/5/14/chartex" xmlns:cx7="http://schemas.microsoft.com/office/drawing/2016/5/13/chartex" xmlns:cx6="http://schemas.microsoft.com/office/drawing/2016/5/12/chartex" xmlns:cx5="http://schemas.microsoft.com/office/drawing/2016/5/11/chartex" xmlns:cx4="http://schemas.microsoft.com/office/drawing/2016/5/10/chartex" xmlns:cx3="http://schemas.microsoft.com/office/drawing/2016/5/9/chartex" xmlns:cx2="http://schemas.microsoft.com/office/drawing/2015/10/21/chartex" xmlns:cx1="http://schemas.microsoft.com/office/drawing/2015/9/8/chartex" xmlns:cx="http://schemas.microsoft.com/office/drawing/2014/chartex" xmlns="" r:embed="rId11"/>
+                          <asvg:svgBlip xmlns="" xmlns:cx="http://schemas.microsoft.com/office/drawing/2014/chartex" xmlns:cx1="http://schemas.microsoft.com/office/drawing/2015/9/8/chartex" xmlns:cx2="http://schemas.microsoft.com/office/drawing/2015/10/21/chartex" xmlns:cx3="http://schemas.microsoft.com/office/drawing/2016/5/9/chartex" xmlns:cx4="http://schemas.microsoft.com/office/drawing/2016/5/10/chartex" xmlns:cx5="http://schemas.microsoft.com/office/drawing/2016/5/11/chartex" xmlns:cx6="http://schemas.microsoft.com/office/drawing/2016/5/12/chartex" xmlns:cx7="http://schemas.microsoft.com/office/drawing/2016/5/13/chartex" xmlns:cx8="http://schemas.microsoft.com/office/drawing/2016/5/14/chartex" xmlns:aink="http://schemas.microsoft.com/office/drawing/2016/ink" xmlns:am3d="http://schemas.microsoft.com/office/drawing/2017/model3d" xmlns:o="urn:schemas-microsoft-com:office:office" xmlns:v="urn:schemas-microsoft-com:vml" xmlns:w10="urn:schemas-microsoft-com:office:word" xmlns:w="http://schemas.openxmlformats.org/wordprocessingml/2006/main" xmlns:w16cex="http://schemas.microsoft.com/office/word/2018/wordml/cex" xmlns:w16cid="http://schemas.microsoft.com/office/word/2016/wordml/cid" xmlns:w16="http://schemas.microsoft.com/office/word/2018/wordml" xmlns:w16sdtdh="http://schemas.microsoft.com/office/word/2020/wordml/sdtdatahash" xmlns:w16se="http://schemas.microsoft.com/office/word/2015/wordml/symex" xmlns:asvg="http://schemas.microsoft.com/office/drawing/2016/SVG/main" r:embed="rId11"/>
                         </a:ext>
                       </a:extLst>
                     </a:blip>
@@ -3936,7 +4032,7 @@
                           <a14:useLocalDpi xmlns:a14="http://schemas.microsoft.com/office/drawing/2010/main" val="0"/>
                         </a:ext>
                         <a:ext uri="{96DAC541-7B7A-43D3-8B79-37D633B846F1}">
-                          <asvg:svgBlip xmlns:asvg="http://schemas.microsoft.com/office/drawing/2016/SVG/main" xmlns:w16se="http://schemas.microsoft.com/office/word/2015/wordml/symex" xmlns:w16sdtdh="http://schemas.microsoft.com/office/word/2020/wordml/sdtdatahash" xmlns:w16="http://schemas.microsoft.com/office/word/2018/wordml" xmlns:w16cid="http://schemas.microsoft.com/office/word/2016/wordml/cid" xmlns:w16cex="http://schemas.microsoft.com/office/word/2018/wordml/cex" xmlns:w="http://schemas.openxmlformats.org/wordprocessingml/2006/main" xmlns:w10="urn:schemas-microsoft-com:office:word" xmlns:v="urn:schemas-microsoft-com:vml" xmlns:o="urn:schemas-microsoft-com:office:office" xmlns:am3d="http://schemas.microsoft.com/office/drawing/2017/model3d" xmlns:aink="http://schemas.microsoft.com/office/drawing/2016/ink" xmlns:cx8="http://schemas.microsoft.com/office/drawing/2016/5/14/chartex" xmlns:cx7="http://schemas.microsoft.com/office/drawing/2016/5/13/chartex" xmlns:cx6="http://schemas.microsoft.com/office/drawing/2016/5/12/chartex" xmlns:cx5="http://schemas.microsoft.com/office/drawing/2016/5/11/chartex" xmlns:cx4="http://schemas.microsoft.com/office/drawing/2016/5/10/chartex" xmlns:cx3="http://schemas.microsoft.com/office/drawing/2016/5/9/chartex" xmlns:cx2="http://schemas.microsoft.com/office/drawing/2015/10/21/chartex" xmlns:cx1="http://schemas.microsoft.com/office/drawing/2015/9/8/chartex" xmlns:cx="http://schemas.microsoft.com/office/drawing/2014/chartex" xmlns="" r:embed="rId13"/>
+                          <asvg:svgBlip xmlns="" xmlns:cx="http://schemas.microsoft.com/office/drawing/2014/chartex" xmlns:cx1="http://schemas.microsoft.com/office/drawing/2015/9/8/chartex" xmlns:cx2="http://schemas.microsoft.com/office/drawing/2015/10/21/chartex" xmlns:cx3="http://schemas.microsoft.com/office/drawing/2016/5/9/chartex" xmlns:cx4="http://schemas.microsoft.com/office/drawing/2016/5/10/chartex" xmlns:cx5="http://schemas.microsoft.com/office/drawing/2016/5/11/chartex" xmlns:cx6="http://schemas.microsoft.com/office/drawing/2016/5/12/chartex" xmlns:cx7="http://schemas.microsoft.com/office/drawing/2016/5/13/chartex" xmlns:cx8="http://schemas.microsoft.com/office/drawing/2016/5/14/chartex" xmlns:aink="http://schemas.microsoft.com/office/drawing/2016/ink" xmlns:am3d="http://schemas.microsoft.com/office/drawing/2017/model3d" xmlns:o="urn:schemas-microsoft-com:office:office" xmlns:v="urn:schemas-microsoft-com:vml" xmlns:w10="urn:schemas-microsoft-com:office:word" xmlns:w="http://schemas.openxmlformats.org/wordprocessingml/2006/main" xmlns:w16cex="http://schemas.microsoft.com/office/word/2018/wordml/cex" xmlns:w16cid="http://schemas.microsoft.com/office/word/2016/wordml/cid" xmlns:w16="http://schemas.microsoft.com/office/word/2018/wordml" xmlns:w16sdtdh="http://schemas.microsoft.com/office/word/2020/wordml/sdtdatahash" xmlns:w16se="http://schemas.microsoft.com/office/word/2015/wordml/symex" xmlns:asvg="http://schemas.microsoft.com/office/drawing/2016/SVG/main" r:embed="rId13"/>
                         </a:ext>
                       </a:extLst>
                     </a:blip>
@@ -4158,7 +4254,7 @@
               </wp:anchor>
             </w:drawing>
           </mc:Choice>
-          <mc:Fallback xmlns:w16se="http://schemas.microsoft.com/office/word/2015/wordml/symex" xmlns:w16sdtdh="http://schemas.microsoft.com/office/word/2020/wordml/sdtdatahash" xmlns:w16="http://schemas.microsoft.com/office/word/2018/wordml" xmlns:w16cid="http://schemas.microsoft.com/office/word/2016/wordml/cid" xmlns:w16cex="http://schemas.microsoft.com/office/word/2018/wordml/cex" xmlns:am3d="http://schemas.microsoft.com/office/drawing/2017/model3d" xmlns:aink="http://schemas.microsoft.com/office/drawing/2016/ink" xmlns:cx8="http://schemas.microsoft.com/office/drawing/2016/5/14/chartex" xmlns:cx7="http://schemas.microsoft.com/office/drawing/2016/5/13/chartex" xmlns:cx6="http://schemas.microsoft.com/office/drawing/2016/5/12/chartex" xmlns:cx5="http://schemas.microsoft.com/office/drawing/2016/5/11/chartex" xmlns:cx4="http://schemas.microsoft.com/office/drawing/2016/5/10/chartex" xmlns:cx3="http://schemas.microsoft.com/office/drawing/2016/5/9/chartex" xmlns:cx2="http://schemas.microsoft.com/office/drawing/2015/10/21/chartex" xmlns:cx1="http://schemas.microsoft.com/office/drawing/2015/9/8/chartex" xmlns:cx="http://schemas.microsoft.com/office/drawing/2014/chartex">
+          <mc:Fallback xmlns:cx="http://schemas.microsoft.com/office/drawing/2014/chartex" xmlns:cx1="http://schemas.microsoft.com/office/drawing/2015/9/8/chartex" xmlns:cx2="http://schemas.microsoft.com/office/drawing/2015/10/21/chartex" xmlns:cx3="http://schemas.microsoft.com/office/drawing/2016/5/9/chartex" xmlns:cx4="http://schemas.microsoft.com/office/drawing/2016/5/10/chartex" xmlns:cx5="http://schemas.microsoft.com/office/drawing/2016/5/11/chartex" xmlns:cx6="http://schemas.microsoft.com/office/drawing/2016/5/12/chartex" xmlns:cx7="http://schemas.microsoft.com/office/drawing/2016/5/13/chartex" xmlns:cx8="http://schemas.microsoft.com/office/drawing/2016/5/14/chartex" xmlns:aink="http://schemas.microsoft.com/office/drawing/2016/ink" xmlns:am3d="http://schemas.microsoft.com/office/drawing/2017/model3d" xmlns:w16cex="http://schemas.microsoft.com/office/word/2018/wordml/cex" xmlns:w16cid="http://schemas.microsoft.com/office/word/2016/wordml/cid" xmlns:w16="http://schemas.microsoft.com/office/word/2018/wordml" xmlns:w16sdtdh="http://schemas.microsoft.com/office/word/2020/wordml/sdtdatahash" xmlns:w16se="http://schemas.microsoft.com/office/word/2015/wordml/symex">
             <w:pict>
               <v:group w14:anchorId="6BAE578B" id="Group 20" o:spid="_x0000_s1026" style="position:absolute;margin-left:-31.65pt;margin-top:481.95pt;width:111.65pt;height:26.1pt;z-index:251669504" coordorigin="7162,70206" coordsize="9951,2327" o:gfxdata="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">
                 <v:shape id="Freeform 21" o:spid="_x0000_s1027" style="position:absolute;left:7162;top:70206;width:9952;height:2327;visibility:visible;mso-wrap-style:square;v-text-anchor:top" coordsize="995195,232729" o:gfxdata="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" path="m,l995195,r,232729l,232729,,xe" fillcolor="#0d2a57" stroked="f">
@@ -4249,7 +4345,7 @@
               </wp:anchor>
             </w:drawing>
           </mc:Choice>
-          <mc:Fallback xmlns:w16se="http://schemas.microsoft.com/office/word/2015/wordml/symex" xmlns:w16sdtdh="http://schemas.microsoft.com/office/word/2020/wordml/sdtdatahash" xmlns:w16="http://schemas.microsoft.com/office/word/2018/wordml" xmlns:w16cid="http://schemas.microsoft.com/office/word/2016/wordml/cid" xmlns:w16cex="http://schemas.microsoft.com/office/word/2018/wordml/cex" xmlns:am3d="http://schemas.microsoft.com/office/drawing/2017/model3d" xmlns:aink="http://schemas.microsoft.com/office/drawing/2016/ink" xmlns:cx8="http://schemas.microsoft.com/office/drawing/2016/5/14/chartex" xmlns:cx7="http://schemas.microsoft.com/office/drawing/2016/5/13/chartex" xmlns:cx6="http://schemas.microsoft.com/office/drawing/2016/5/12/chartex" xmlns:cx5="http://schemas.microsoft.com/office/drawing/2016/5/11/chartex" xmlns:cx4="http://schemas.microsoft.com/office/drawing/2016/5/10/chartex" xmlns:cx3="http://schemas.microsoft.com/office/drawing/2016/5/9/chartex" xmlns:cx2="http://schemas.microsoft.com/office/drawing/2015/10/21/chartex" xmlns:cx1="http://schemas.microsoft.com/office/drawing/2015/9/8/chartex" xmlns:cx="http://schemas.microsoft.com/office/drawing/2014/chartex">
+          <mc:Fallback xmlns:cx="http://schemas.microsoft.com/office/drawing/2014/chartex" xmlns:cx1="http://schemas.microsoft.com/office/drawing/2015/9/8/chartex" xmlns:cx2="http://schemas.microsoft.com/office/drawing/2015/10/21/chartex" xmlns:cx3="http://schemas.microsoft.com/office/drawing/2016/5/9/chartex" xmlns:cx4="http://schemas.microsoft.com/office/drawing/2016/5/10/chartex" xmlns:cx5="http://schemas.microsoft.com/office/drawing/2016/5/11/chartex" xmlns:cx6="http://schemas.microsoft.com/office/drawing/2016/5/12/chartex" xmlns:cx7="http://schemas.microsoft.com/office/drawing/2016/5/13/chartex" xmlns:cx8="http://schemas.microsoft.com/office/drawing/2016/5/14/chartex" xmlns:aink="http://schemas.microsoft.com/office/drawing/2016/ink" xmlns:am3d="http://schemas.microsoft.com/office/drawing/2017/model3d" xmlns:w16cex="http://schemas.microsoft.com/office/word/2018/wordml/cex" xmlns:w16cid="http://schemas.microsoft.com/office/word/2016/wordml/cid" xmlns:w16="http://schemas.microsoft.com/office/word/2018/wordml" xmlns:w16sdtdh="http://schemas.microsoft.com/office/word/2020/wordml/sdtdatahash" xmlns:w16se="http://schemas.microsoft.com/office/word/2015/wordml/symex">
             <w:pict>
               <v:group w14:anchorId="191B2F1F" id="Group 18" o:spid="_x0000_s1026" style="position:absolute;margin-left:-31.65pt;margin-top:508.05pt;width:111.65pt;height:40.95pt;z-index:251668480" coordorigin="7162,73523" coordsize="9951,3651" o:gfxdata="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">
                 <v:shape id="Freeform 19" o:spid="_x0000_s1027" style="position:absolute;left:7162;top:73523;width:9952;height:3651;visibility:visible;mso-wrap-style:square;v-text-anchor:top" coordsize="995195,365134" o:gfxdata="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" path="m,l995195,r,365134l,365134,,xe" fillcolor="#0d2a57" stroked="f">
@@ -4340,7 +4436,7 @@
               </wp:anchor>
             </w:drawing>
           </mc:Choice>
-          <mc:Fallback xmlns:w16se="http://schemas.microsoft.com/office/word/2015/wordml/symex" xmlns:w16sdtdh="http://schemas.microsoft.com/office/word/2020/wordml/sdtdatahash" xmlns:w16="http://schemas.microsoft.com/office/word/2018/wordml" xmlns:w16cid="http://schemas.microsoft.com/office/word/2016/wordml/cid" xmlns:w16cex="http://schemas.microsoft.com/office/word/2018/wordml/cex" xmlns:am3d="http://schemas.microsoft.com/office/drawing/2017/model3d" xmlns:aink="http://schemas.microsoft.com/office/drawing/2016/ink" xmlns:cx8="http://schemas.microsoft.com/office/drawing/2016/5/14/chartex" xmlns:cx7="http://schemas.microsoft.com/office/drawing/2016/5/13/chartex" xmlns:cx6="http://schemas.microsoft.com/office/drawing/2016/5/12/chartex" xmlns:cx5="http://schemas.microsoft.com/office/drawing/2016/5/11/chartex" xmlns:cx4="http://schemas.microsoft.com/office/drawing/2016/5/10/chartex" xmlns:cx3="http://schemas.microsoft.com/office/drawing/2016/5/9/chartex" xmlns:cx2="http://schemas.microsoft.com/office/drawing/2015/10/21/chartex" xmlns:cx1="http://schemas.microsoft.com/office/drawing/2015/9/8/chartex" xmlns:cx="http://schemas.microsoft.com/office/drawing/2014/chartex">
+          <mc:Fallback xmlns:cx="http://schemas.microsoft.com/office/drawing/2014/chartex" xmlns:cx1="http://schemas.microsoft.com/office/drawing/2015/9/8/chartex" xmlns:cx2="http://schemas.microsoft.com/office/drawing/2015/10/21/chartex" xmlns:cx3="http://schemas.microsoft.com/office/drawing/2016/5/9/chartex" xmlns:cx4="http://schemas.microsoft.com/office/drawing/2016/5/10/chartex" xmlns:cx5="http://schemas.microsoft.com/office/drawing/2016/5/11/chartex" xmlns:cx6="http://schemas.microsoft.com/office/drawing/2016/5/12/chartex" xmlns:cx7="http://schemas.microsoft.com/office/drawing/2016/5/13/chartex" xmlns:cx8="http://schemas.microsoft.com/office/drawing/2016/5/14/chartex" xmlns:aink="http://schemas.microsoft.com/office/drawing/2016/ink" xmlns:am3d="http://schemas.microsoft.com/office/drawing/2017/model3d" xmlns:w16cex="http://schemas.microsoft.com/office/word/2018/wordml/cex" xmlns:w16cid="http://schemas.microsoft.com/office/word/2016/wordml/cid" xmlns:w16="http://schemas.microsoft.com/office/word/2018/wordml" xmlns:w16sdtdh="http://schemas.microsoft.com/office/word/2020/wordml/sdtdatahash" xmlns:w16se="http://schemas.microsoft.com/office/word/2015/wordml/symex">
             <w:pict>
               <v:group w14:anchorId="7E605386" id="Group 16" o:spid="_x0000_s1026" style="position:absolute;margin-left:353.95pt;margin-top:481.95pt;width:111.65pt;height:26.1pt;z-index:251667456" coordorigin="56130,70206" coordsize="9951,2327" o:gfxdata="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">
                 <v:shape id="Freeform 17" o:spid="_x0000_s1027" style="position:absolute;left:56130;top:70206;width:9952;height:2327;visibility:visible;mso-wrap-style:square;v-text-anchor:top" coordsize="995195,232729" o:gfxdata="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" path="m,l995195,r,232729l,232729,,xe" fillcolor="#0d2a57" stroked="f">
@@ -4431,7 +4527,7 @@
               </wp:anchor>
             </w:drawing>
           </mc:Choice>
-          <mc:Fallback xmlns:w16se="http://schemas.microsoft.com/office/word/2015/wordml/symex" xmlns:w16sdtdh="http://schemas.microsoft.com/office/word/2020/wordml/sdtdatahash" xmlns:w16="http://schemas.microsoft.com/office/word/2018/wordml" xmlns:w16cid="http://schemas.microsoft.com/office/word/2016/wordml/cid" xmlns:w16cex="http://schemas.microsoft.com/office/word/2018/wordml/cex" xmlns:am3d="http://schemas.microsoft.com/office/drawing/2017/model3d" xmlns:aink="http://schemas.microsoft.com/office/drawing/2016/ink" xmlns:cx8="http://schemas.microsoft.com/office/drawing/2016/5/14/chartex" xmlns:cx7="http://schemas.microsoft.com/office/drawing/2016/5/13/chartex" xmlns:cx6="http://schemas.microsoft.com/office/drawing/2016/5/12/chartex" xmlns:cx5="http://schemas.microsoft.com/office/drawing/2016/5/11/chartex" xmlns:cx4="http://schemas.microsoft.com/office/drawing/2016/5/10/chartex" xmlns:cx3="http://schemas.microsoft.com/office/drawing/2016/5/9/chartex" xmlns:cx2="http://schemas.microsoft.com/office/drawing/2015/10/21/chartex" xmlns:cx1="http://schemas.microsoft.com/office/drawing/2015/9/8/chartex" xmlns:cx="http://schemas.microsoft.com/office/drawing/2014/chartex">
+          <mc:Fallback xmlns:cx="http://schemas.microsoft.com/office/drawing/2014/chartex" xmlns:cx1="http://schemas.microsoft.com/office/drawing/2015/9/8/chartex" xmlns:cx2="http://schemas.microsoft.com/office/drawing/2015/10/21/chartex" xmlns:cx3="http://schemas.microsoft.com/office/drawing/2016/5/9/chartex" xmlns:cx4="http://schemas.microsoft.com/office/drawing/2016/5/10/chartex" xmlns:cx5="http://schemas.microsoft.com/office/drawing/2016/5/11/chartex" xmlns:cx6="http://schemas.microsoft.com/office/drawing/2016/5/12/chartex" xmlns:cx7="http://schemas.microsoft.com/office/drawing/2016/5/13/chartex" xmlns:cx8="http://schemas.microsoft.com/office/drawing/2016/5/14/chartex" xmlns:aink="http://schemas.microsoft.com/office/drawing/2016/ink" xmlns:am3d="http://schemas.microsoft.com/office/drawing/2017/model3d" xmlns:w16cex="http://schemas.microsoft.com/office/word/2018/wordml/cex" xmlns:w16cid="http://schemas.microsoft.com/office/word/2016/wordml/cid" xmlns:w16="http://schemas.microsoft.com/office/word/2018/wordml" xmlns:w16sdtdh="http://schemas.microsoft.com/office/word/2020/wordml/sdtdatahash" xmlns:w16se="http://schemas.microsoft.com/office/word/2015/wordml/symex">
             <w:pict>
               <v:group w14:anchorId="4208942D" id="Group 14" o:spid="_x0000_s1026" style="position:absolute;margin-left:353.95pt;margin-top:508.05pt;width:111.65pt;height:40.95pt;z-index:251666432" coordorigin="56130,73523" coordsize="9951,3651" o:gfxdata="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">
                 <v:shape id="Freeform 15" o:spid="_x0000_s1027" style="position:absolute;left:56130;top:73523;width:9952;height:3651;visibility:visible;mso-wrap-style:square;v-text-anchor:top" coordsize="995195,365134" o:gfxdata="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" path="m,l995195,r,365134l,365134,,xe" fillcolor="#0d2a57" stroked="f">
@@ -4522,7 +4618,7 @@
               </wp:anchor>
             </w:drawing>
           </mc:Choice>
-          <mc:Fallback xmlns:w16se="http://schemas.microsoft.com/office/word/2015/wordml/symex" xmlns:w16sdtdh="http://schemas.microsoft.com/office/word/2020/wordml/sdtdatahash" xmlns:w16="http://schemas.microsoft.com/office/word/2018/wordml" xmlns:w16cid="http://schemas.microsoft.com/office/word/2016/wordml/cid" xmlns:w16cex="http://schemas.microsoft.com/office/word/2018/wordml/cex" xmlns:am3d="http://schemas.microsoft.com/office/drawing/2017/model3d" xmlns:aink="http://schemas.microsoft.com/office/drawing/2016/ink" xmlns:cx8="http://schemas.microsoft.com/office/drawing/2016/5/14/chartex" xmlns:cx7="http://schemas.microsoft.com/office/drawing/2016/5/13/chartex" xmlns:cx6="http://schemas.microsoft.com/office/drawing/2016/5/12/chartex" xmlns:cx5="http://schemas.microsoft.com/office/drawing/2016/5/11/chartex" xmlns:cx4="http://schemas.microsoft.com/office/drawing/2016/5/10/chartex" xmlns:cx3="http://schemas.microsoft.com/office/drawing/2016/5/9/chartex" xmlns:cx2="http://schemas.microsoft.com/office/drawing/2015/10/21/chartex" xmlns:cx1="http://schemas.microsoft.com/office/drawing/2015/9/8/chartex" xmlns:cx="http://schemas.microsoft.com/office/drawing/2014/chartex">
+          <mc:Fallback xmlns:cx="http://schemas.microsoft.com/office/drawing/2014/chartex" xmlns:cx1="http://schemas.microsoft.com/office/drawing/2015/9/8/chartex" xmlns:cx2="http://schemas.microsoft.com/office/drawing/2015/10/21/chartex" xmlns:cx3="http://schemas.microsoft.com/office/drawing/2016/5/9/chartex" xmlns:cx4="http://schemas.microsoft.com/office/drawing/2016/5/10/chartex" xmlns:cx5="http://schemas.microsoft.com/office/drawing/2016/5/11/chartex" xmlns:cx6="http://schemas.microsoft.com/office/drawing/2016/5/12/chartex" xmlns:cx7="http://schemas.microsoft.com/office/drawing/2016/5/13/chartex" xmlns:cx8="http://schemas.microsoft.com/office/drawing/2016/5/14/chartex" xmlns:aink="http://schemas.microsoft.com/office/drawing/2016/ink" xmlns:am3d="http://schemas.microsoft.com/office/drawing/2017/model3d" xmlns:w16cex="http://schemas.microsoft.com/office/word/2018/wordml/cex" xmlns:w16cid="http://schemas.microsoft.com/office/word/2016/wordml/cid" xmlns:w16="http://schemas.microsoft.com/office/word/2018/wordml" xmlns:w16sdtdh="http://schemas.microsoft.com/office/word/2020/wordml/sdtdatahash" xmlns:w16se="http://schemas.microsoft.com/office/word/2015/wordml/symex">
             <w:pict>
               <v:group w14:anchorId="20A12423" id="Group 12" o:spid="_x0000_s1026" style="position:absolute;margin-left:165.4pt;margin-top:481.95pt;width:111.65pt;height:26.1pt;z-index:251665408" coordorigin="32185,70206" coordsize="9951,2327" o:gfxdata="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">
                 <v:shape id="Freeform 13" o:spid="_x0000_s1027" style="position:absolute;left:32185;top:70206;width:9952;height:2327;visibility:visible;mso-wrap-style:square;v-text-anchor:top" coordsize="995195,232729" o:gfxdata="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" path="m,l995195,r,232729l,232729,,xe" fillcolor="#0d2a57" stroked="f">
@@ -4613,7 +4709,7 @@
               </wp:anchor>
             </w:drawing>
           </mc:Choice>
-          <mc:Fallback xmlns:w16se="http://schemas.microsoft.com/office/word/2015/wordml/symex" xmlns:w16sdtdh="http://schemas.microsoft.com/office/word/2020/wordml/sdtdatahash" xmlns:w16="http://schemas.microsoft.com/office/word/2018/wordml" xmlns:w16cid="http://schemas.microsoft.com/office/word/2016/wordml/cid" xmlns:w16cex="http://schemas.microsoft.com/office/word/2018/wordml/cex" xmlns:am3d="http://schemas.microsoft.com/office/drawing/2017/model3d" xmlns:aink="http://schemas.microsoft.com/office/drawing/2016/ink" xmlns:cx8="http://schemas.microsoft.com/office/drawing/2016/5/14/chartex" xmlns:cx7="http://schemas.microsoft.com/office/drawing/2016/5/13/chartex" xmlns:cx6="http://schemas.microsoft.com/office/drawing/2016/5/12/chartex" xmlns:cx5="http://schemas.microsoft.com/office/drawing/2016/5/11/chartex" xmlns:cx4="http://schemas.microsoft.com/office/drawing/2016/5/10/chartex" xmlns:cx3="http://schemas.microsoft.com/office/drawing/2016/5/9/chartex" xmlns:cx2="http://schemas.microsoft.com/office/drawing/2015/10/21/chartex" xmlns:cx1="http://schemas.microsoft.com/office/drawing/2015/9/8/chartex" xmlns:cx="http://schemas.microsoft.com/office/drawing/2014/chartex">
+          <mc:Fallback xmlns:cx="http://schemas.microsoft.com/office/drawing/2014/chartex" xmlns:cx1="http://schemas.microsoft.com/office/drawing/2015/9/8/chartex" xmlns:cx2="http://schemas.microsoft.com/office/drawing/2015/10/21/chartex" xmlns:cx3="http://schemas.microsoft.com/office/drawing/2016/5/9/chartex" xmlns:cx4="http://schemas.microsoft.com/office/drawing/2016/5/10/chartex" xmlns:cx5="http://schemas.microsoft.com/office/drawing/2016/5/11/chartex" xmlns:cx6="http://schemas.microsoft.com/office/drawing/2016/5/12/chartex" xmlns:cx7="http://schemas.microsoft.com/office/drawing/2016/5/13/chartex" xmlns:cx8="http://schemas.microsoft.com/office/drawing/2016/5/14/chartex" xmlns:aink="http://schemas.microsoft.com/office/drawing/2016/ink" xmlns:am3d="http://schemas.microsoft.com/office/drawing/2017/model3d" xmlns:w16cex="http://schemas.microsoft.com/office/word/2018/wordml/cex" xmlns:w16cid="http://schemas.microsoft.com/office/word/2016/wordml/cid" xmlns:w16="http://schemas.microsoft.com/office/word/2018/wordml" xmlns:w16sdtdh="http://schemas.microsoft.com/office/word/2020/wordml/sdtdatahash" xmlns:w16se="http://schemas.microsoft.com/office/word/2015/wordml/symex">
             <w:pict>
               <v:group w14:anchorId="70ECE063" id="Group 10" o:spid="_x0000_s1026" style="position:absolute;margin-left:165.4pt;margin-top:508.05pt;width:111.65pt;height:40.95pt;z-index:251664384" coordorigin="32185,73523" coordsize="9951,3651" o:gfxdata="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">
                 <v:shape id="Freeform 11" o:spid="_x0000_s1027" style="position:absolute;left:32185;top:73523;width:9952;height:3651;visibility:visible;mso-wrap-style:square;v-text-anchor:top" coordsize="995195,365134" o:gfxdata="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" path="m,l995195,r,365134l,365134,,xe" fillcolor="#0d2a57" stroked="f">
@@ -4704,7 +4800,7 @@
               </wp:anchor>
             </w:drawing>
           </mc:Choice>
-          <mc:Fallback xmlns:w16se="http://schemas.microsoft.com/office/word/2015/wordml/symex" xmlns:w16sdtdh="http://schemas.microsoft.com/office/word/2020/wordml/sdtdatahash" xmlns:w16="http://schemas.microsoft.com/office/word/2018/wordml" xmlns:w16cid="http://schemas.microsoft.com/office/word/2016/wordml/cid" xmlns:w16cex="http://schemas.microsoft.com/office/word/2018/wordml/cex" xmlns:am3d="http://schemas.microsoft.com/office/drawing/2017/model3d" xmlns:aink="http://schemas.microsoft.com/office/drawing/2016/ink" xmlns:cx8="http://schemas.microsoft.com/office/drawing/2016/5/14/chartex" xmlns:cx7="http://schemas.microsoft.com/office/drawing/2016/5/13/chartex" xmlns:cx6="http://schemas.microsoft.com/office/drawing/2016/5/12/chartex" xmlns:cx5="http://schemas.microsoft.com/office/drawing/2016/5/11/chartex" xmlns:cx4="http://schemas.microsoft.com/office/drawing/2016/5/10/chartex" xmlns:cx3="http://schemas.microsoft.com/office/drawing/2016/5/9/chartex" xmlns:cx2="http://schemas.microsoft.com/office/drawing/2015/10/21/chartex" xmlns:cx1="http://schemas.microsoft.com/office/drawing/2015/9/8/chartex" xmlns:cx="http://schemas.microsoft.com/office/drawing/2014/chartex">
+          <mc:Fallback xmlns:cx="http://schemas.microsoft.com/office/drawing/2014/chartex" xmlns:cx1="http://schemas.microsoft.com/office/drawing/2015/9/8/chartex" xmlns:cx2="http://schemas.microsoft.com/office/drawing/2015/10/21/chartex" xmlns:cx3="http://schemas.microsoft.com/office/drawing/2016/5/9/chartex" xmlns:cx4="http://schemas.microsoft.com/office/drawing/2016/5/10/chartex" xmlns:cx5="http://schemas.microsoft.com/office/drawing/2016/5/11/chartex" xmlns:cx6="http://schemas.microsoft.com/office/drawing/2016/5/12/chartex" xmlns:cx7="http://schemas.microsoft.com/office/drawing/2016/5/13/chartex" xmlns:cx8="http://schemas.microsoft.com/office/drawing/2016/5/14/chartex" xmlns:aink="http://schemas.microsoft.com/office/drawing/2016/ink" xmlns:am3d="http://schemas.microsoft.com/office/drawing/2017/model3d" xmlns:w16cex="http://schemas.microsoft.com/office/word/2018/wordml/cex" xmlns:w16cid="http://schemas.microsoft.com/office/word/2016/wordml/cid" xmlns:w16="http://schemas.microsoft.com/office/word/2018/wordml" xmlns:w16sdtdh="http://schemas.microsoft.com/office/word/2020/wordml/sdtdatahash" xmlns:w16se="http://schemas.microsoft.com/office/word/2015/wordml/symex">
             <w:pict>
               <v:group w14:anchorId="2607ECEE" id="Group 8" o:spid="_x0000_s1026" style="position:absolute;margin-left:-31.65pt;margin-top:314.15pt;width:497.25pt;height:32.95pt;z-index:251663360" coordorigin="7162,48899" coordsize="29068,1928" o:gfxdata="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">
                 <v:shape id="Freeform 9" o:spid="_x0000_s1027" style="position:absolute;left:7162;top:48899;width:29069;height:1929;visibility:visible;mso-wrap-style:square;v-text-anchor:top" coordsize="2906879,192823" o:gfxdata="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" path="m,l2906879,r,192823l,192823,,xe" fillcolor="#0d2a57" stroked="f">
@@ -4765,7 +4861,7 @@
               </wp:anchor>
             </w:drawing>
           </mc:Choice>
-          <mc:Fallback xmlns:w16se="http://schemas.microsoft.com/office/word/2015/wordml/symex" xmlns:w16sdtdh="http://schemas.microsoft.com/office/word/2020/wordml/sdtdatahash" xmlns:w16="http://schemas.microsoft.com/office/word/2018/wordml" xmlns:w16cid="http://schemas.microsoft.com/office/word/2016/wordml/cid" xmlns:w16cex="http://schemas.microsoft.com/office/word/2018/wordml/cex" xmlns:am3d="http://schemas.microsoft.com/office/drawing/2017/model3d" xmlns:aink="http://schemas.microsoft.com/office/drawing/2016/ink" xmlns:cx8="http://schemas.microsoft.com/office/drawing/2016/5/14/chartex" xmlns:cx7="http://schemas.microsoft.com/office/drawing/2016/5/13/chartex" xmlns:cx6="http://schemas.microsoft.com/office/drawing/2016/5/12/chartex" xmlns:cx5="http://schemas.microsoft.com/office/drawing/2016/5/11/chartex" xmlns:cx4="http://schemas.microsoft.com/office/drawing/2016/5/10/chartex" xmlns:cx3="http://schemas.microsoft.com/office/drawing/2016/5/9/chartex" xmlns:cx2="http://schemas.microsoft.com/office/drawing/2015/10/21/chartex" xmlns:cx1="http://schemas.microsoft.com/office/drawing/2015/9/8/chartex" xmlns:cx="http://schemas.microsoft.com/office/drawing/2014/chartex">
+          <mc:Fallback xmlns:cx="http://schemas.microsoft.com/office/drawing/2014/chartex" xmlns:cx1="http://schemas.microsoft.com/office/drawing/2015/9/8/chartex" xmlns:cx2="http://schemas.microsoft.com/office/drawing/2015/10/21/chartex" xmlns:cx3="http://schemas.microsoft.com/office/drawing/2016/5/9/chartex" xmlns:cx4="http://schemas.microsoft.com/office/drawing/2016/5/10/chartex" xmlns:cx5="http://schemas.microsoft.com/office/drawing/2016/5/11/chartex" xmlns:cx6="http://schemas.microsoft.com/office/drawing/2016/5/12/chartex" xmlns:cx7="http://schemas.microsoft.com/office/drawing/2016/5/13/chartex" xmlns:cx8="http://schemas.microsoft.com/office/drawing/2016/5/14/chartex" xmlns:aink="http://schemas.microsoft.com/office/drawing/2016/ink" xmlns:am3d="http://schemas.microsoft.com/office/drawing/2017/model3d" xmlns:w16cex="http://schemas.microsoft.com/office/word/2018/wordml/cex" xmlns:w16cid="http://schemas.microsoft.com/office/word/2016/wordml/cid" xmlns:w16="http://schemas.microsoft.com/office/word/2018/wordml" xmlns:w16sdtdh="http://schemas.microsoft.com/office/word/2020/wordml/sdtdatahash" xmlns:w16se="http://schemas.microsoft.com/office/word/2015/wordml/symex">
             <w:pict>
               <v:line w14:anchorId="567CFD05" id="AutoShape 7" o:spid="_x0000_s1026" style="position:absolute;z-index:251662336;visibility:visible;mso-wrap-style:square;mso-wrap-distance-left:9pt;mso-wrap-distance-top:0;mso-wrap-distance-right:9pt;mso-wrap-distance-bottom:0;mso-position-horizontal:absolute;mso-position-horizontal-relative:text;mso-position-vertical:absolute;mso-position-vertical-relative:text" from="72.55pt,706.3pt" to="344.55pt,706.3pt" o:gfxdata="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" strokecolor="#858f98">
                 <v:stroke startarrowwidth="narrow" startarrowlength="short" endarrowwidth="narrow" endarrowlength="short"/>
@@ -4823,7 +4919,7 @@
               </wp:anchor>
             </w:drawing>
           </mc:Choice>
-          <mc:Fallback xmlns:w16se="http://schemas.microsoft.com/office/word/2015/wordml/symex" xmlns:w16sdtdh="http://schemas.microsoft.com/office/word/2020/wordml/sdtdatahash" xmlns:w16="http://schemas.microsoft.com/office/word/2018/wordml" xmlns:w16cid="http://schemas.microsoft.com/office/word/2016/wordml/cid" xmlns:w16cex="http://schemas.microsoft.com/office/word/2018/wordml/cex" xmlns:am3d="http://schemas.microsoft.com/office/drawing/2017/model3d" xmlns:aink="http://schemas.microsoft.com/office/drawing/2016/ink" xmlns:cx8="http://schemas.microsoft.com/office/drawing/2016/5/14/chartex" xmlns:cx7="http://schemas.microsoft.com/office/drawing/2016/5/13/chartex" xmlns:cx6="http://schemas.microsoft.com/office/drawing/2016/5/12/chartex" xmlns:cx5="http://schemas.microsoft.com/office/drawing/2016/5/11/chartex" xmlns:cx4="http://schemas.microsoft.com/office/drawing/2016/5/10/chartex" xmlns:cx3="http://schemas.microsoft.com/office/drawing/2016/5/9/chartex" xmlns:cx2="http://schemas.microsoft.com/office/drawing/2015/10/21/chartex" xmlns:cx1="http://schemas.microsoft.com/office/drawing/2015/9/8/chartex" xmlns:cx="http://schemas.microsoft.com/office/drawing/2014/chartex">
+          <mc:Fallback xmlns:cx="http://schemas.microsoft.com/office/drawing/2014/chartex" xmlns:cx1="http://schemas.microsoft.com/office/drawing/2015/9/8/chartex" xmlns:cx2="http://schemas.microsoft.com/office/drawing/2015/10/21/chartex" xmlns:cx3="http://schemas.microsoft.com/office/drawing/2016/5/9/chartex" xmlns:cx4="http://schemas.microsoft.com/office/drawing/2016/5/10/chartex" xmlns:cx5="http://schemas.microsoft.com/office/drawing/2016/5/11/chartex" xmlns:cx6="http://schemas.microsoft.com/office/drawing/2016/5/12/chartex" xmlns:cx7="http://schemas.microsoft.com/office/drawing/2016/5/13/chartex" xmlns:cx8="http://schemas.microsoft.com/office/drawing/2016/5/14/chartex" xmlns:aink="http://schemas.microsoft.com/office/drawing/2016/ink" xmlns:am3d="http://schemas.microsoft.com/office/drawing/2017/model3d" xmlns:w16cex="http://schemas.microsoft.com/office/word/2018/wordml/cex" xmlns:w16cid="http://schemas.microsoft.com/office/word/2016/wordml/cid" xmlns:w16="http://schemas.microsoft.com/office/word/2018/wordml" xmlns:w16sdtdh="http://schemas.microsoft.com/office/word/2020/wordml/sdtdatahash" xmlns:w16se="http://schemas.microsoft.com/office/word/2015/wordml/symex">
             <w:pict>
               <v:line w14:anchorId="57081BD8" id="AutoShape 6" o:spid="_x0000_s1026" style="position:absolute;z-index:251661312;visibility:visible;mso-wrap-style:square;mso-wrap-distance-left:9pt;mso-wrap-distance-top:0;mso-wrap-distance-right:9pt;mso-wrap-distance-bottom:0;mso-position-horizontal:absolute;mso-position-horizontal-relative:text;mso-position-vertical:absolute;mso-position-vertical-relative:text" from="-27.95pt,396.2pt" to="448.25pt,396.2pt" o:gfxdata="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" strokecolor="#858f98">
                 <v:stroke startarrowwidth="narrow" startarrowlength="short" endarrowwidth="narrow" endarrowlength="short"/>
@@ -4911,7 +5007,7 @@
               </wp:anchor>
             </w:drawing>
           </mc:Choice>
-          <mc:Fallback xmlns:w16se="http://schemas.microsoft.com/office/word/2015/wordml/symex" xmlns:w16sdtdh="http://schemas.microsoft.com/office/word/2020/wordml/sdtdatahash" xmlns:w16="http://schemas.microsoft.com/office/word/2018/wordml" xmlns:w16cid="http://schemas.microsoft.com/office/word/2016/wordml/cid" xmlns:w16cex="http://schemas.microsoft.com/office/word/2018/wordml/cex" xmlns:am3d="http://schemas.microsoft.com/office/drawing/2017/model3d" xmlns:aink="http://schemas.microsoft.com/office/drawing/2016/ink" xmlns:cx8="http://schemas.microsoft.com/office/drawing/2016/5/14/chartex" xmlns:cx7="http://schemas.microsoft.com/office/drawing/2016/5/13/chartex" xmlns:cx6="http://schemas.microsoft.com/office/drawing/2016/5/12/chartex" xmlns:cx5="http://schemas.microsoft.com/office/drawing/2016/5/11/chartex" xmlns:cx4="http://schemas.microsoft.com/office/drawing/2016/5/10/chartex" xmlns:cx3="http://schemas.microsoft.com/office/drawing/2016/5/9/chartex" xmlns:cx2="http://schemas.microsoft.com/office/drawing/2015/10/21/chartex" xmlns:cx1="http://schemas.microsoft.com/office/drawing/2015/9/8/chartex" xmlns:cx="http://schemas.microsoft.com/office/drawing/2014/chartex">
+          <mc:Fallback xmlns:cx="http://schemas.microsoft.com/office/drawing/2014/chartex" xmlns:cx1="http://schemas.microsoft.com/office/drawing/2015/9/8/chartex" xmlns:cx2="http://schemas.microsoft.com/office/drawing/2015/10/21/chartex" xmlns:cx3="http://schemas.microsoft.com/office/drawing/2016/5/9/chartex" xmlns:cx4="http://schemas.microsoft.com/office/drawing/2016/5/10/chartex" xmlns:cx5="http://schemas.microsoft.com/office/drawing/2016/5/11/chartex" xmlns:cx6="http://schemas.microsoft.com/office/drawing/2016/5/12/chartex" xmlns:cx7="http://schemas.microsoft.com/office/drawing/2016/5/13/chartex" xmlns:cx8="http://schemas.microsoft.com/office/drawing/2016/5/14/chartex" xmlns:aink="http://schemas.microsoft.com/office/drawing/2016/ink" xmlns:am3d="http://schemas.microsoft.com/office/drawing/2017/model3d" xmlns:w16cex="http://schemas.microsoft.com/office/word/2018/wordml/cex" xmlns:w16cid="http://schemas.microsoft.com/office/word/2016/wordml/cid" xmlns:w16="http://schemas.microsoft.com/office/word/2018/wordml" xmlns:w16sdtdh="http://schemas.microsoft.com/office/word/2020/wordml/sdtdatahash" xmlns:w16se="http://schemas.microsoft.com/office/word/2015/wordml/symex">
             <w:pict>
               <v:group w14:anchorId="47756FD7" id="Group 4" o:spid="_x0000_s1026" style="position:absolute;margin-left:211.1pt;margin-top:106.85pt;width:254.5pt;height:141.15pt;z-index:251660288" coordorigin="37987,22569" coordsize="14833,8225" o:gfxdata="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">
                 <v:shape id="Freeform 5" o:spid="_x0000_s1027" style="position:absolute;left:37987;top:22569;width:14834;height:8226;visibility:visible;mso-wrap-style:square;v-text-anchor:top" coordsize="1483394,822580" o:gfxdata="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" path="m,l1483394,r,822580l,822580,,xe" fillcolor="#0d2a57" stroked="f">
@@ -5002,7 +5098,7 @@
               </wp:anchor>
             </w:drawing>
           </mc:Choice>
-          <mc:Fallback xmlns:w16se="http://schemas.microsoft.com/office/word/2015/wordml/symex" xmlns:w16sdtdh="http://schemas.microsoft.com/office/word/2020/wordml/sdtdatahash" xmlns:w16="http://schemas.microsoft.com/office/word/2018/wordml" xmlns:w16cid="http://schemas.microsoft.com/office/word/2016/wordml/cid" xmlns:w16cex="http://schemas.microsoft.com/office/word/2018/wordml/cex" xmlns:am3d="http://schemas.microsoft.com/office/drawing/2017/model3d" xmlns:aink="http://schemas.microsoft.com/office/drawing/2016/ink" xmlns:cx8="http://schemas.microsoft.com/office/drawing/2016/5/14/chartex" xmlns:cx7="http://schemas.microsoft.com/office/drawing/2016/5/13/chartex" xmlns:cx6="http://schemas.microsoft.com/office/drawing/2016/5/12/chartex" xmlns:cx5="http://schemas.microsoft.com/office/drawing/2016/5/11/chartex" xmlns:cx4="http://schemas.microsoft.com/office/drawing/2016/5/10/chartex" xmlns:cx3="http://schemas.microsoft.com/office/drawing/2016/5/9/chartex" xmlns:cx2="http://schemas.microsoft.com/office/drawing/2015/10/21/chartex" xmlns:cx1="http://schemas.microsoft.com/office/drawing/2015/9/8/chartex" xmlns:cx="http://schemas.microsoft.com/office/drawing/2014/chartex">
+          <mc:Fallback xmlns:cx="http://schemas.microsoft.com/office/drawing/2014/chartex" xmlns:cx1="http://schemas.microsoft.com/office/drawing/2015/9/8/chartex" xmlns:cx2="http://schemas.microsoft.com/office/drawing/2015/10/21/chartex" xmlns:cx3="http://schemas.microsoft.com/office/drawing/2016/5/9/chartex" xmlns:cx4="http://schemas.microsoft.com/office/drawing/2016/5/10/chartex" xmlns:cx5="http://schemas.microsoft.com/office/drawing/2016/5/11/chartex" xmlns:cx6="http://schemas.microsoft.com/office/drawing/2016/5/12/chartex" xmlns:cx7="http://schemas.microsoft.com/office/drawing/2016/5/13/chartex" xmlns:cx8="http://schemas.microsoft.com/office/drawing/2016/5/14/chartex" xmlns:aink="http://schemas.microsoft.com/office/drawing/2016/ink" xmlns:am3d="http://schemas.microsoft.com/office/drawing/2017/model3d" xmlns:w16cex="http://schemas.microsoft.com/office/word/2018/wordml/cex" xmlns:w16cid="http://schemas.microsoft.com/office/word/2016/wordml/cid" xmlns:w16="http://schemas.microsoft.com/office/word/2018/wordml" xmlns:w16sdtdh="http://schemas.microsoft.com/office/word/2020/wordml/sdtdatahash" xmlns:w16se="http://schemas.microsoft.com/office/word/2015/wordml/symex">
             <w:pict>
               <v:group w14:anchorId="0E78624C" id="Group 2" o:spid="_x0000_s1026" style="position:absolute;margin-left:-31.3pt;margin-top:106.85pt;width:232.45pt;height:141.15pt;z-index:251659264" coordorigin="7204,22569" coordsize="13546,8225" o:gfxdata="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">
                 <v:shape id="Freeform 3" o:spid="_x0000_s1027" style="position:absolute;left:7204;top:22569;width:13547;height:8226;visibility:visible;mso-wrap-style:square;v-text-anchor:top" coordsize="1354679,822580" o:gfxdata="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" path="m,l1354679,r,822580l,822580,,xe" fillcolor="#0d2a57" stroked="f">

</xml_diff>

<commit_message>
feat: add R$ before value
</commit_message>
<xml_diff>
--- a/backend/Recibo de Honorários - Box Visual Law 360.docx
+++ b/backend/Recibo de Honorários - Box Visual Law 360.docx
@@ -3,6 +3,8 @@
 <w:document xmlns:wpc="http://schemas.microsoft.com/office/word/2010/wordprocessingCanvas" xmlns:mc="http://schemas.openxmlformats.org/markup-compatibility/2006" xmlns:o="urn:schemas-microsoft-com:office:office" xmlns:r="http://schemas.openxmlformats.org/officeDocument/2006/relationships" xmlns:m="http://schemas.openxmlformats.org/officeDocument/2006/math" xmlns:v="urn:schemas-microsoft-com:vml" xmlns:wp14="http://schemas.microsoft.com/office/word/2010/wordprocessingDrawing" xmlns:wp="http://schemas.openxmlformats.org/drawingml/2006/wordprocessingDrawing" xmlns:w10="urn:schemas-microsoft-com:office:word" xmlns:w="http://schemas.openxmlformats.org/wordprocessingml/2006/main" xmlns:w14="http://schemas.microsoft.com/office/word/2010/wordml" xmlns:w15="http://schemas.microsoft.com/office/word/2012/wordml" xmlns:wpg="http://schemas.microsoft.com/office/word/2010/wordprocessingGroup" xmlns:wpi="http://schemas.microsoft.com/office/word/2010/wordprocessingInk" xmlns:wne="http://schemas.microsoft.com/office/word/2006/wordml" xmlns:wps="http://schemas.microsoft.com/office/word/2010/wordprocessingShape" mc:Ignorable="w14 w15 wp14">
   <w:body>
     <w:p>
+      <w:bookmarkStart w:id="0" w:name="_GoBack"/>
+      <w:bookmarkEnd w:id="0"/>
       <w:r>
         <w:rPr>
           <w:noProof/>
@@ -11,7 +13,7 @@
         <mc:AlternateContent>
           <mc:Choice Requires="wps">
             <w:drawing>
-              <wp:anchor distT="0" distB="0" distL="114300" distR="114300" simplePos="0" relativeHeight="251683840" behindDoc="0" locked="0" layoutInCell="1" allowOverlap="1" wp14:anchorId="1D7DDE88" wp14:editId="3D08BAD1">
+              <wp:anchor distT="0" distB="0" distL="114300" distR="114300" simplePos="0" relativeHeight="251683840" behindDoc="0" locked="0" layoutInCell="1" allowOverlap="1" wp14:anchorId="1D7DDE88" wp14:editId="5A09D201">
                 <wp:simplePos x="0" y="0"/>
                 <wp:positionH relativeFrom="column">
                   <wp:posOffset>2177415</wp:posOffset>
@@ -60,6 +62,17 @@
                                 <w:szCs w:val="32"/>
                                 <w:lang w:val="en-US"/>
                               </w:rPr>
+                              <w:t xml:space="preserve">R$ </w:t>
+                            </w:r>
+                            <w:r>
+                              <w:rPr>
+                                <w:rFonts w:ascii="Montserrat SemiBold" w:hAnsi="Montserrat SemiBold"/>
+                                <w:color w:val="000000"/>
+                                <w:kern w:val="24"/>
+                                <w:sz w:val="32"/>
+                                <w:szCs w:val="32"/>
+                                <w:lang w:val="en-US"/>
+                              </w:rPr>
                               <w:t>{</w:t>
                             </w:r>
                             <w:proofErr w:type="gramStart"/>
@@ -146,6 +159,17 @@
                           <w:lang w:val="en-US"/>
                         </w:rPr>
                       </w:pPr>
+                      <w:r>
+                        <w:rPr>
+                          <w:rFonts w:ascii="Montserrat SemiBold" w:hAnsi="Montserrat SemiBold"/>
+                          <w:color w:val="000000"/>
+                          <w:kern w:val="24"/>
+                          <w:sz w:val="32"/>
+                          <w:szCs w:val="32"/>
+                          <w:lang w:val="en-US"/>
+                        </w:rPr>
+                        <w:t xml:space="preserve">R$ </w:t>
+                      </w:r>
                       <w:r>
                         <w:rPr>
                           <w:rFonts w:ascii="Montserrat SemiBold" w:hAnsi="Montserrat SemiBold"/>
@@ -865,7 +889,7 @@
               </wp:anchor>
             </w:drawing>
           </mc:Choice>
-          <mc:Fallback xmlns:cx="http://schemas.microsoft.com/office/drawing/2014/chartex" xmlns:cx1="http://schemas.microsoft.com/office/drawing/2015/9/8/chartex" xmlns:cx2="http://schemas.microsoft.com/office/drawing/2015/10/21/chartex" xmlns:cx3="http://schemas.microsoft.com/office/drawing/2016/5/9/chartex" xmlns:cx4="http://schemas.microsoft.com/office/drawing/2016/5/10/chartex" xmlns:cx5="http://schemas.microsoft.com/office/drawing/2016/5/11/chartex" xmlns:cx6="http://schemas.microsoft.com/office/drawing/2016/5/12/chartex" xmlns:cx7="http://schemas.microsoft.com/office/drawing/2016/5/13/chartex" xmlns:cx8="http://schemas.microsoft.com/office/drawing/2016/5/14/chartex" xmlns:aink="http://schemas.microsoft.com/office/drawing/2016/ink" xmlns:am3d="http://schemas.microsoft.com/office/drawing/2017/model3d" xmlns:w16cex="http://schemas.microsoft.com/office/word/2018/wordml/cex" xmlns:w16cid="http://schemas.microsoft.com/office/word/2016/wordml/cid" xmlns:w16="http://schemas.microsoft.com/office/word/2018/wordml" xmlns:w16sdtdh="http://schemas.microsoft.com/office/word/2020/wordml/sdtdatahash" xmlns:w16se="http://schemas.microsoft.com/office/word/2015/wordml/symex">
+          <mc:Fallback xmlns:w16se="http://schemas.microsoft.com/office/word/2015/wordml/symex" xmlns:w16sdtdh="http://schemas.microsoft.com/office/word/2020/wordml/sdtdatahash" xmlns:w16="http://schemas.microsoft.com/office/word/2018/wordml" xmlns:w16cid="http://schemas.microsoft.com/office/word/2016/wordml/cid" xmlns:w16cex="http://schemas.microsoft.com/office/word/2018/wordml/cex" xmlns:am3d="http://schemas.microsoft.com/office/drawing/2017/model3d" xmlns:aink="http://schemas.microsoft.com/office/drawing/2016/ink" xmlns:cx8="http://schemas.microsoft.com/office/drawing/2016/5/14/chartex" xmlns:cx7="http://schemas.microsoft.com/office/drawing/2016/5/13/chartex" xmlns:cx6="http://schemas.microsoft.com/office/drawing/2016/5/12/chartex" xmlns:cx5="http://schemas.microsoft.com/office/drawing/2016/5/11/chartex" xmlns:cx4="http://schemas.microsoft.com/office/drawing/2016/5/10/chartex" xmlns:cx3="http://schemas.microsoft.com/office/drawing/2016/5/9/chartex" xmlns:cx2="http://schemas.microsoft.com/office/drawing/2015/10/21/chartex" xmlns:cx1="http://schemas.microsoft.com/office/drawing/2015/9/8/chartex" xmlns:cx="http://schemas.microsoft.com/office/drawing/2014/chartex">
             <w:pict>
               <v:line w14:anchorId="0C7BB95F" id="AutoShape 53" o:spid="_x0000_s1026" style="position:absolute;z-index:251701248;visibility:visible;mso-wrap-style:square;mso-width-percent:0;mso-wrap-distance-left:9pt;mso-wrap-distance-top:0;mso-wrap-distance-right:9pt;mso-wrap-distance-bottom:0;mso-position-horizontal:absolute;mso-position-horizontal-relative:text;mso-position-vertical:absolute;mso-position-vertical-relative:text;mso-width-percent:0;mso-width-relative:margin" from="-93.45pt,17.05pt" to="268.55pt,17.05pt" o:gfxdata="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" strokecolor="#0d2a57">
                 <v:stroke startarrowwidth="narrow" startarrowlength="short" endarrow="oval" endarrowwidth="wide" endarrowlength="long" endcap="round"/>
@@ -975,8 +999,6 @@
                               </w:rPr>
                               <w:t xml:space="preserve"> }}</w:t>
                             </w:r>
-                            <w:bookmarkStart w:id="0" w:name="_GoBack"/>
-                            <w:bookmarkEnd w:id="0"/>
                             <w:r>
                               <w:rPr>
                                 <w:rFonts w:ascii="Montserrat SemiBold" w:hAnsi="Montserrat SemiBold"/>
@@ -3516,7 +3538,7 @@
               </wp:anchor>
             </w:drawing>
           </mc:Choice>
-          <mc:Fallback xmlns:cx="http://schemas.microsoft.com/office/drawing/2014/chartex" xmlns:cx1="http://schemas.microsoft.com/office/drawing/2015/9/8/chartex" xmlns:cx2="http://schemas.microsoft.com/office/drawing/2015/10/21/chartex" xmlns:cx3="http://schemas.microsoft.com/office/drawing/2016/5/9/chartex" xmlns:cx4="http://schemas.microsoft.com/office/drawing/2016/5/10/chartex" xmlns:cx5="http://schemas.microsoft.com/office/drawing/2016/5/11/chartex" xmlns:cx6="http://schemas.microsoft.com/office/drawing/2016/5/12/chartex" xmlns:cx7="http://schemas.microsoft.com/office/drawing/2016/5/13/chartex" xmlns:cx8="http://schemas.microsoft.com/office/drawing/2016/5/14/chartex" xmlns:aink="http://schemas.microsoft.com/office/drawing/2016/ink" xmlns:am3d="http://schemas.microsoft.com/office/drawing/2017/model3d" xmlns:w16cex="http://schemas.microsoft.com/office/word/2018/wordml/cex" xmlns:w16cid="http://schemas.microsoft.com/office/word/2016/wordml/cid" xmlns:w16="http://schemas.microsoft.com/office/word/2018/wordml" xmlns:w16sdtdh="http://schemas.microsoft.com/office/word/2020/wordml/sdtdatahash" xmlns:w16se="http://schemas.microsoft.com/office/word/2015/wordml/symex">
+          <mc:Fallback xmlns:w16se="http://schemas.microsoft.com/office/word/2015/wordml/symex" xmlns:w16sdtdh="http://schemas.microsoft.com/office/word/2020/wordml/sdtdatahash" xmlns:w16="http://schemas.microsoft.com/office/word/2018/wordml" xmlns:w16cid="http://schemas.microsoft.com/office/word/2016/wordml/cid" xmlns:w16cex="http://schemas.microsoft.com/office/word/2018/wordml/cex" xmlns:am3d="http://schemas.microsoft.com/office/drawing/2017/model3d" xmlns:aink="http://schemas.microsoft.com/office/drawing/2016/ink" xmlns:cx8="http://schemas.microsoft.com/office/drawing/2016/5/14/chartex" xmlns:cx7="http://schemas.microsoft.com/office/drawing/2016/5/13/chartex" xmlns:cx6="http://schemas.microsoft.com/office/drawing/2016/5/12/chartex" xmlns:cx5="http://schemas.microsoft.com/office/drawing/2016/5/11/chartex" xmlns:cx4="http://schemas.microsoft.com/office/drawing/2016/5/10/chartex" xmlns:cx3="http://schemas.microsoft.com/office/drawing/2016/5/9/chartex" xmlns:cx2="http://schemas.microsoft.com/office/drawing/2015/10/21/chartex" xmlns:cx1="http://schemas.microsoft.com/office/drawing/2015/9/8/chartex" xmlns:cx="http://schemas.microsoft.com/office/drawing/2014/chartex">
             <w:pict>
               <v:rect w14:anchorId="4E620DF6" id="AutoShape 33" o:spid="_x0000_s1026" style="position:absolute;margin-left:-88pt;margin-top:765.95pt;width:595.8pt;height:8.5pt;z-index:251680768;visibility:visible;mso-wrap-style:square;mso-wrap-distance-left:9pt;mso-wrap-distance-top:0;mso-wrap-distance-right:9pt;mso-wrap-distance-bottom:0;mso-position-horizontal:absolute;mso-position-horizontal-relative:text;mso-position-vertical:absolute;mso-position-vertical-relative:text;v-text-anchor:top" o:gfxdata="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" fillcolor="#0d2a57" stroked="f"/>
             </w:pict>
@@ -3567,7 +3589,7 @@
               </wp:anchor>
             </w:drawing>
           </mc:Choice>
-          <mc:Fallback xmlns:cx="http://schemas.microsoft.com/office/drawing/2014/chartex" xmlns:cx1="http://schemas.microsoft.com/office/drawing/2015/9/8/chartex" xmlns:cx2="http://schemas.microsoft.com/office/drawing/2015/10/21/chartex" xmlns:cx3="http://schemas.microsoft.com/office/drawing/2016/5/9/chartex" xmlns:cx4="http://schemas.microsoft.com/office/drawing/2016/5/10/chartex" xmlns:cx5="http://schemas.microsoft.com/office/drawing/2016/5/11/chartex" xmlns:cx6="http://schemas.microsoft.com/office/drawing/2016/5/12/chartex" xmlns:cx7="http://schemas.microsoft.com/office/drawing/2016/5/13/chartex" xmlns:cx8="http://schemas.microsoft.com/office/drawing/2016/5/14/chartex" xmlns:aink="http://schemas.microsoft.com/office/drawing/2016/ink" xmlns:am3d="http://schemas.microsoft.com/office/drawing/2017/model3d" xmlns:w16cex="http://schemas.microsoft.com/office/word/2018/wordml/cex" xmlns:w16cid="http://schemas.microsoft.com/office/word/2016/wordml/cid" xmlns:w16="http://schemas.microsoft.com/office/word/2018/wordml" xmlns:w16sdtdh="http://schemas.microsoft.com/office/word/2020/wordml/sdtdatahash" xmlns:w16se="http://schemas.microsoft.com/office/word/2015/wordml/symex">
+          <mc:Fallback xmlns:w16se="http://schemas.microsoft.com/office/word/2015/wordml/symex" xmlns:w16sdtdh="http://schemas.microsoft.com/office/word/2020/wordml/sdtdatahash" xmlns:w16="http://schemas.microsoft.com/office/word/2018/wordml" xmlns:w16cid="http://schemas.microsoft.com/office/word/2016/wordml/cid" xmlns:w16cex="http://schemas.microsoft.com/office/word/2018/wordml/cex" xmlns:am3d="http://schemas.microsoft.com/office/drawing/2017/model3d" xmlns:aink="http://schemas.microsoft.com/office/drawing/2016/ink" xmlns:cx8="http://schemas.microsoft.com/office/drawing/2016/5/14/chartex" xmlns:cx7="http://schemas.microsoft.com/office/drawing/2016/5/13/chartex" xmlns:cx6="http://schemas.microsoft.com/office/drawing/2016/5/12/chartex" xmlns:cx5="http://schemas.microsoft.com/office/drawing/2016/5/11/chartex" xmlns:cx4="http://schemas.microsoft.com/office/drawing/2016/5/10/chartex" xmlns:cx3="http://schemas.microsoft.com/office/drawing/2016/5/9/chartex" xmlns:cx2="http://schemas.microsoft.com/office/drawing/2015/10/21/chartex" xmlns:cx1="http://schemas.microsoft.com/office/drawing/2015/9/8/chartex" xmlns:cx="http://schemas.microsoft.com/office/drawing/2014/chartex">
             <w:pict>
               <v:rect w14:anchorId="78DAE056" id="AutoShape 32" o:spid="_x0000_s1026" style="position:absolute;margin-left:-88pt;margin-top:761.9pt;width:595.8pt;height:8.1pt;z-index:251679744;visibility:visible;mso-wrap-style:square;mso-wrap-distance-left:9pt;mso-wrap-distance-top:0;mso-wrap-distance-right:9pt;mso-wrap-distance-bottom:0;mso-position-horizontal:absolute;mso-position-horizontal-relative:text;mso-position-vertical:absolute;mso-position-vertical-relative:text;v-text-anchor:top" o:gfxdata="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" fillcolor="#ff5757" stroked="f"/>
             </w:pict>
@@ -3611,7 +3633,7 @@
                           <a14:useLocalDpi xmlns:a14="http://schemas.microsoft.com/office/drawing/2010/main" val="0"/>
                         </a:ext>
                         <a:ext uri="{96DAC541-7B7A-43D3-8B79-37D633B846F1}">
-                          <asvg:svgBlip xmlns="" xmlns:cx="http://schemas.microsoft.com/office/drawing/2014/chartex" xmlns:cx1="http://schemas.microsoft.com/office/drawing/2015/9/8/chartex" xmlns:cx2="http://schemas.microsoft.com/office/drawing/2015/10/21/chartex" xmlns:cx3="http://schemas.microsoft.com/office/drawing/2016/5/9/chartex" xmlns:cx4="http://schemas.microsoft.com/office/drawing/2016/5/10/chartex" xmlns:cx5="http://schemas.microsoft.com/office/drawing/2016/5/11/chartex" xmlns:cx6="http://schemas.microsoft.com/office/drawing/2016/5/12/chartex" xmlns:cx7="http://schemas.microsoft.com/office/drawing/2016/5/13/chartex" xmlns:cx8="http://schemas.microsoft.com/office/drawing/2016/5/14/chartex" xmlns:aink="http://schemas.microsoft.com/office/drawing/2016/ink" xmlns:am3d="http://schemas.microsoft.com/office/drawing/2017/model3d" xmlns:o="urn:schemas-microsoft-com:office:office" xmlns:v="urn:schemas-microsoft-com:vml" xmlns:w10="urn:schemas-microsoft-com:office:word" xmlns:w="http://schemas.openxmlformats.org/wordprocessingml/2006/main" xmlns:w16cex="http://schemas.microsoft.com/office/word/2018/wordml/cex" xmlns:w16cid="http://schemas.microsoft.com/office/word/2016/wordml/cid" xmlns:w16="http://schemas.microsoft.com/office/word/2018/wordml" xmlns:w16sdtdh="http://schemas.microsoft.com/office/word/2020/wordml/sdtdatahash" xmlns:w16se="http://schemas.microsoft.com/office/word/2015/wordml/symex" xmlns:asvg="http://schemas.microsoft.com/office/drawing/2016/SVG/main" r:embed="rId7"/>
+                          <asvg:svgBlip xmlns:asvg="http://schemas.microsoft.com/office/drawing/2016/SVG/main" xmlns:w16se="http://schemas.microsoft.com/office/word/2015/wordml/symex" xmlns:w16sdtdh="http://schemas.microsoft.com/office/word/2020/wordml/sdtdatahash" xmlns:w16="http://schemas.microsoft.com/office/word/2018/wordml" xmlns:w16cid="http://schemas.microsoft.com/office/word/2016/wordml/cid" xmlns:w16cex="http://schemas.microsoft.com/office/word/2018/wordml/cex" xmlns:w="http://schemas.openxmlformats.org/wordprocessingml/2006/main" xmlns:w10="urn:schemas-microsoft-com:office:word" xmlns:v="urn:schemas-microsoft-com:vml" xmlns:o="urn:schemas-microsoft-com:office:office" xmlns:am3d="http://schemas.microsoft.com/office/drawing/2017/model3d" xmlns:aink="http://schemas.microsoft.com/office/drawing/2016/ink" xmlns:cx8="http://schemas.microsoft.com/office/drawing/2016/5/14/chartex" xmlns:cx7="http://schemas.microsoft.com/office/drawing/2016/5/13/chartex" xmlns:cx6="http://schemas.microsoft.com/office/drawing/2016/5/12/chartex" xmlns:cx5="http://schemas.microsoft.com/office/drawing/2016/5/11/chartex" xmlns:cx4="http://schemas.microsoft.com/office/drawing/2016/5/10/chartex" xmlns:cx3="http://schemas.microsoft.com/office/drawing/2016/5/9/chartex" xmlns:cx2="http://schemas.microsoft.com/office/drawing/2015/10/21/chartex" xmlns:cx1="http://schemas.microsoft.com/office/drawing/2015/9/8/chartex" xmlns:cx="http://schemas.microsoft.com/office/drawing/2014/chartex" xmlns="" r:embed="rId7"/>
                         </a:ext>
                       </a:extLst>
                     </a:blip>
@@ -3679,7 +3701,7 @@
               </wp:anchor>
             </w:drawing>
           </mc:Choice>
-          <mc:Fallback xmlns:cx="http://schemas.microsoft.com/office/drawing/2014/chartex" xmlns:cx1="http://schemas.microsoft.com/office/drawing/2015/9/8/chartex" xmlns:cx2="http://schemas.microsoft.com/office/drawing/2015/10/21/chartex" xmlns:cx3="http://schemas.microsoft.com/office/drawing/2016/5/9/chartex" xmlns:cx4="http://schemas.microsoft.com/office/drawing/2016/5/10/chartex" xmlns:cx5="http://schemas.microsoft.com/office/drawing/2016/5/11/chartex" xmlns:cx6="http://schemas.microsoft.com/office/drawing/2016/5/12/chartex" xmlns:cx7="http://schemas.microsoft.com/office/drawing/2016/5/13/chartex" xmlns:cx8="http://schemas.microsoft.com/office/drawing/2016/5/14/chartex" xmlns:aink="http://schemas.microsoft.com/office/drawing/2016/ink" xmlns:am3d="http://schemas.microsoft.com/office/drawing/2017/model3d" xmlns:w16cex="http://schemas.microsoft.com/office/word/2018/wordml/cex" xmlns:w16cid="http://schemas.microsoft.com/office/word/2016/wordml/cid" xmlns:w16="http://schemas.microsoft.com/office/word/2018/wordml" xmlns:w16sdtdh="http://schemas.microsoft.com/office/word/2020/wordml/sdtdatahash" xmlns:w16se="http://schemas.microsoft.com/office/word/2015/wordml/symex">
+          <mc:Fallback xmlns:w16se="http://schemas.microsoft.com/office/word/2015/wordml/symex" xmlns:w16sdtdh="http://schemas.microsoft.com/office/word/2020/wordml/sdtdatahash" xmlns:w16="http://schemas.microsoft.com/office/word/2018/wordml" xmlns:w16cid="http://schemas.microsoft.com/office/word/2016/wordml/cid" xmlns:w16cex="http://schemas.microsoft.com/office/word/2018/wordml/cex" xmlns:am3d="http://schemas.microsoft.com/office/drawing/2017/model3d" xmlns:aink="http://schemas.microsoft.com/office/drawing/2016/ink" xmlns:cx8="http://schemas.microsoft.com/office/drawing/2016/5/14/chartex" xmlns:cx7="http://schemas.microsoft.com/office/drawing/2016/5/13/chartex" xmlns:cx6="http://schemas.microsoft.com/office/drawing/2016/5/12/chartex" xmlns:cx5="http://schemas.microsoft.com/office/drawing/2016/5/11/chartex" xmlns:cx4="http://schemas.microsoft.com/office/drawing/2016/5/10/chartex" xmlns:cx3="http://schemas.microsoft.com/office/drawing/2016/5/9/chartex" xmlns:cx2="http://schemas.microsoft.com/office/drawing/2015/10/21/chartex" xmlns:cx1="http://schemas.microsoft.com/office/drawing/2015/9/8/chartex" xmlns:cx="http://schemas.microsoft.com/office/drawing/2014/chartex">
             <w:pict>
               <v:rect w14:anchorId="5A1B99C3" id="AutoShape 30" o:spid="_x0000_s1026" style="position:absolute;margin-left:-87.45pt;margin-top:-70.85pt;width:356pt;height:16.1pt;z-index:251677696;visibility:visible;mso-wrap-style:square;mso-wrap-distance-left:9pt;mso-wrap-distance-top:0;mso-wrap-distance-right:9pt;mso-wrap-distance-bottom:0;mso-position-horizontal:absolute;mso-position-horizontal-relative:text;mso-position-vertical:absolute;mso-position-vertical-relative:text;v-text-anchor:top" o:gfxdata="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" fillcolor="#0d2a57" stroked="f"/>
             </w:pict>
@@ -3730,7 +3752,7 @@
               </wp:anchor>
             </w:drawing>
           </mc:Choice>
-          <mc:Fallback xmlns:cx="http://schemas.microsoft.com/office/drawing/2014/chartex" xmlns:cx1="http://schemas.microsoft.com/office/drawing/2015/9/8/chartex" xmlns:cx2="http://schemas.microsoft.com/office/drawing/2015/10/21/chartex" xmlns:cx3="http://schemas.microsoft.com/office/drawing/2016/5/9/chartex" xmlns:cx4="http://schemas.microsoft.com/office/drawing/2016/5/10/chartex" xmlns:cx5="http://schemas.microsoft.com/office/drawing/2016/5/11/chartex" xmlns:cx6="http://schemas.microsoft.com/office/drawing/2016/5/12/chartex" xmlns:cx7="http://schemas.microsoft.com/office/drawing/2016/5/13/chartex" xmlns:cx8="http://schemas.microsoft.com/office/drawing/2016/5/14/chartex" xmlns:aink="http://schemas.microsoft.com/office/drawing/2016/ink" xmlns:am3d="http://schemas.microsoft.com/office/drawing/2017/model3d" xmlns:w16cex="http://schemas.microsoft.com/office/word/2018/wordml/cex" xmlns:w16cid="http://schemas.microsoft.com/office/word/2016/wordml/cid" xmlns:w16="http://schemas.microsoft.com/office/word/2018/wordml" xmlns:w16sdtdh="http://schemas.microsoft.com/office/word/2020/wordml/sdtdatahash" xmlns:w16se="http://schemas.microsoft.com/office/word/2015/wordml/symex">
+          <mc:Fallback xmlns:w16se="http://schemas.microsoft.com/office/word/2015/wordml/symex" xmlns:w16sdtdh="http://schemas.microsoft.com/office/word/2020/wordml/sdtdatahash" xmlns:w16="http://schemas.microsoft.com/office/word/2018/wordml" xmlns:w16cid="http://schemas.microsoft.com/office/word/2016/wordml/cid" xmlns:w16cex="http://schemas.microsoft.com/office/word/2018/wordml/cex" xmlns:am3d="http://schemas.microsoft.com/office/drawing/2017/model3d" xmlns:aink="http://schemas.microsoft.com/office/drawing/2016/ink" xmlns:cx8="http://schemas.microsoft.com/office/drawing/2016/5/14/chartex" xmlns:cx7="http://schemas.microsoft.com/office/drawing/2016/5/13/chartex" xmlns:cx6="http://schemas.microsoft.com/office/drawing/2016/5/12/chartex" xmlns:cx5="http://schemas.microsoft.com/office/drawing/2016/5/11/chartex" xmlns:cx4="http://schemas.microsoft.com/office/drawing/2016/5/10/chartex" xmlns:cx3="http://schemas.microsoft.com/office/drawing/2016/5/9/chartex" xmlns:cx2="http://schemas.microsoft.com/office/drawing/2015/10/21/chartex" xmlns:cx1="http://schemas.microsoft.com/office/drawing/2015/9/8/chartex" xmlns:cx="http://schemas.microsoft.com/office/drawing/2014/chartex">
             <w:pict>
               <v:rect w14:anchorId="27A5E569" id="AutoShape 29" o:spid="_x0000_s1026" style="position:absolute;margin-left:341.25pt;margin-top:-70.85pt;width:166.5pt;height:83.6pt;z-index:251676672;visibility:visible;mso-wrap-style:square;mso-wrap-distance-left:9pt;mso-wrap-distance-top:0;mso-wrap-distance-right:9pt;mso-wrap-distance-bottom:0;mso-position-horizontal:absolute;mso-position-horizontal-relative:text;mso-position-vertical:absolute;mso-position-vertical-relative:text;v-text-anchor:top" o:gfxdata="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" fillcolor="#0d2a57" stroked="f"/>
             </w:pict>
@@ -3811,7 +3833,7 @@
               </wp:anchor>
             </w:drawing>
           </mc:Choice>
-          <mc:Fallback xmlns:cx="http://schemas.microsoft.com/office/drawing/2014/chartex" xmlns:cx1="http://schemas.microsoft.com/office/drawing/2015/9/8/chartex" xmlns:cx2="http://schemas.microsoft.com/office/drawing/2015/10/21/chartex" xmlns:cx3="http://schemas.microsoft.com/office/drawing/2016/5/9/chartex" xmlns:cx4="http://schemas.microsoft.com/office/drawing/2016/5/10/chartex" xmlns:cx5="http://schemas.microsoft.com/office/drawing/2016/5/11/chartex" xmlns:cx6="http://schemas.microsoft.com/office/drawing/2016/5/12/chartex" xmlns:cx7="http://schemas.microsoft.com/office/drawing/2016/5/13/chartex" xmlns:cx8="http://schemas.microsoft.com/office/drawing/2016/5/14/chartex" xmlns:aink="http://schemas.microsoft.com/office/drawing/2016/ink" xmlns:am3d="http://schemas.microsoft.com/office/drawing/2017/model3d" xmlns:w16cex="http://schemas.microsoft.com/office/word/2018/wordml/cex" xmlns:w16cid="http://schemas.microsoft.com/office/word/2016/wordml/cid" xmlns:w16="http://schemas.microsoft.com/office/word/2018/wordml" xmlns:w16sdtdh="http://schemas.microsoft.com/office/word/2020/wordml/sdtdatahash" xmlns:w16se="http://schemas.microsoft.com/office/word/2015/wordml/symex">
+          <mc:Fallback xmlns:w16se="http://schemas.microsoft.com/office/word/2015/wordml/symex" xmlns:w16sdtdh="http://schemas.microsoft.com/office/word/2020/wordml/sdtdatahash" xmlns:w16="http://schemas.microsoft.com/office/word/2018/wordml" xmlns:w16cid="http://schemas.microsoft.com/office/word/2016/wordml/cid" xmlns:w16cex="http://schemas.microsoft.com/office/word/2018/wordml/cex" xmlns:am3d="http://schemas.microsoft.com/office/drawing/2017/model3d" xmlns:aink="http://schemas.microsoft.com/office/drawing/2016/ink" xmlns:cx8="http://schemas.microsoft.com/office/drawing/2016/5/14/chartex" xmlns:cx7="http://schemas.microsoft.com/office/drawing/2016/5/13/chartex" xmlns:cx6="http://schemas.microsoft.com/office/drawing/2016/5/12/chartex" xmlns:cx5="http://schemas.microsoft.com/office/drawing/2016/5/11/chartex" xmlns:cx4="http://schemas.microsoft.com/office/drawing/2016/5/10/chartex" xmlns:cx3="http://schemas.microsoft.com/office/drawing/2016/5/9/chartex" xmlns:cx2="http://schemas.microsoft.com/office/drawing/2015/10/21/chartex" xmlns:cx1="http://schemas.microsoft.com/office/drawing/2015/9/8/chartex" xmlns:cx="http://schemas.microsoft.com/office/drawing/2014/chartex">
             <w:pict>
               <v:group w14:anchorId="2D7A90FC" id="Group 27" o:spid="_x0000_s1026" style="position:absolute;margin-left:243.65pt;margin-top:-70.85pt;width:195.25pt;height:83.6pt;z-index:251675648" coordorigin="42119" coordsize="30314,12979" o:gfxdata="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">
                 <v:shape id="Freeform 28" o:spid="_x0000_s1027" style="position:absolute;left:42119;width:30315;height:12979;visibility:visible;mso-wrap-style:square;v-text-anchor:top" coordsize="3031484,1297940" o:gfxdata="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" path="m,l1515742,1297940,3031484,,,xe" fillcolor="#0d2a57" stroked="f">
@@ -3866,7 +3888,7 @@
               </wp:anchor>
             </w:drawing>
           </mc:Choice>
-          <mc:Fallback xmlns:cx="http://schemas.microsoft.com/office/drawing/2014/chartex" xmlns:cx1="http://schemas.microsoft.com/office/drawing/2015/9/8/chartex" xmlns:cx2="http://schemas.microsoft.com/office/drawing/2015/10/21/chartex" xmlns:cx3="http://schemas.microsoft.com/office/drawing/2016/5/9/chartex" xmlns:cx4="http://schemas.microsoft.com/office/drawing/2016/5/10/chartex" xmlns:cx5="http://schemas.microsoft.com/office/drawing/2016/5/11/chartex" xmlns:cx6="http://schemas.microsoft.com/office/drawing/2016/5/12/chartex" xmlns:cx7="http://schemas.microsoft.com/office/drawing/2016/5/13/chartex" xmlns:cx8="http://schemas.microsoft.com/office/drawing/2016/5/14/chartex" xmlns:aink="http://schemas.microsoft.com/office/drawing/2016/ink" xmlns:am3d="http://schemas.microsoft.com/office/drawing/2017/model3d" xmlns:w16cex="http://schemas.microsoft.com/office/word/2018/wordml/cex" xmlns:w16cid="http://schemas.microsoft.com/office/word/2016/wordml/cid" xmlns:w16="http://schemas.microsoft.com/office/word/2018/wordml" xmlns:w16sdtdh="http://schemas.microsoft.com/office/word/2020/wordml/sdtdatahash" xmlns:w16se="http://schemas.microsoft.com/office/word/2015/wordml/symex">
+          <mc:Fallback xmlns:w16se="http://schemas.microsoft.com/office/word/2015/wordml/symex" xmlns:w16sdtdh="http://schemas.microsoft.com/office/word/2020/wordml/sdtdatahash" xmlns:w16="http://schemas.microsoft.com/office/word/2018/wordml" xmlns:w16cid="http://schemas.microsoft.com/office/word/2016/wordml/cid" xmlns:w16cex="http://schemas.microsoft.com/office/word/2018/wordml/cex" xmlns:am3d="http://schemas.microsoft.com/office/drawing/2017/model3d" xmlns:aink="http://schemas.microsoft.com/office/drawing/2016/ink" xmlns:cx8="http://schemas.microsoft.com/office/drawing/2016/5/14/chartex" xmlns:cx7="http://schemas.microsoft.com/office/drawing/2016/5/13/chartex" xmlns:cx6="http://schemas.microsoft.com/office/drawing/2016/5/12/chartex" xmlns:cx5="http://schemas.microsoft.com/office/drawing/2016/5/11/chartex" xmlns:cx4="http://schemas.microsoft.com/office/drawing/2016/5/10/chartex" xmlns:cx3="http://schemas.microsoft.com/office/drawing/2016/5/9/chartex" xmlns:cx2="http://schemas.microsoft.com/office/drawing/2015/10/21/chartex" xmlns:cx1="http://schemas.microsoft.com/office/drawing/2015/9/8/chartex" xmlns:cx="http://schemas.microsoft.com/office/drawing/2014/chartex">
             <w:pict>
               <v:rect w14:anchorId="23A35042" id="AutoShape 26" o:spid="_x0000_s1026" style="position:absolute;margin-left:-88pt;margin-top:-66.8pt;width:365.75pt;height:16.1pt;z-index:251674624;visibility:visible;mso-wrap-style:square;mso-wrap-distance-left:9pt;mso-wrap-distance-top:0;mso-wrap-distance-right:9pt;mso-wrap-distance-bottom:0;mso-position-horizontal:absolute;mso-position-horizontal-relative:text;mso-position-vertical:absolute;mso-position-vertical-relative:text;v-text-anchor:top" o:gfxdata="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" fillcolor="#ff5757" stroked="f"/>
             </w:pict>
@@ -3910,7 +3932,7 @@
                           <a14:useLocalDpi xmlns:a14="http://schemas.microsoft.com/office/drawing/2010/main" val="0"/>
                         </a:ext>
                         <a:ext uri="{96DAC541-7B7A-43D3-8B79-37D633B846F1}">
-                          <asvg:svgBlip xmlns="" xmlns:cx="http://schemas.microsoft.com/office/drawing/2014/chartex" xmlns:cx1="http://schemas.microsoft.com/office/drawing/2015/9/8/chartex" xmlns:cx2="http://schemas.microsoft.com/office/drawing/2015/10/21/chartex" xmlns:cx3="http://schemas.microsoft.com/office/drawing/2016/5/9/chartex" xmlns:cx4="http://schemas.microsoft.com/office/drawing/2016/5/10/chartex" xmlns:cx5="http://schemas.microsoft.com/office/drawing/2016/5/11/chartex" xmlns:cx6="http://schemas.microsoft.com/office/drawing/2016/5/12/chartex" xmlns:cx7="http://schemas.microsoft.com/office/drawing/2016/5/13/chartex" xmlns:cx8="http://schemas.microsoft.com/office/drawing/2016/5/14/chartex" xmlns:aink="http://schemas.microsoft.com/office/drawing/2016/ink" xmlns:am3d="http://schemas.microsoft.com/office/drawing/2017/model3d" xmlns:o="urn:schemas-microsoft-com:office:office" xmlns:v="urn:schemas-microsoft-com:vml" xmlns:w10="urn:schemas-microsoft-com:office:word" xmlns:w="http://schemas.openxmlformats.org/wordprocessingml/2006/main" xmlns:w16cex="http://schemas.microsoft.com/office/word/2018/wordml/cex" xmlns:w16cid="http://schemas.microsoft.com/office/word/2016/wordml/cid" xmlns:w16="http://schemas.microsoft.com/office/word/2018/wordml" xmlns:w16sdtdh="http://schemas.microsoft.com/office/word/2020/wordml/sdtdatahash" xmlns:w16se="http://schemas.microsoft.com/office/word/2015/wordml/symex" xmlns:asvg="http://schemas.microsoft.com/office/drawing/2016/SVG/main" r:embed="rId9"/>
+                          <asvg:svgBlip xmlns:asvg="http://schemas.microsoft.com/office/drawing/2016/SVG/main" xmlns:w16se="http://schemas.microsoft.com/office/word/2015/wordml/symex" xmlns:w16sdtdh="http://schemas.microsoft.com/office/word/2020/wordml/sdtdatahash" xmlns:w16="http://schemas.microsoft.com/office/word/2018/wordml" xmlns:w16cid="http://schemas.microsoft.com/office/word/2016/wordml/cid" xmlns:w16cex="http://schemas.microsoft.com/office/word/2018/wordml/cex" xmlns:w="http://schemas.openxmlformats.org/wordprocessingml/2006/main" xmlns:w10="urn:schemas-microsoft-com:office:word" xmlns:v="urn:schemas-microsoft-com:vml" xmlns:o="urn:schemas-microsoft-com:office:office" xmlns:am3d="http://schemas.microsoft.com/office/drawing/2017/model3d" xmlns:aink="http://schemas.microsoft.com/office/drawing/2016/ink" xmlns:cx8="http://schemas.microsoft.com/office/drawing/2016/5/14/chartex" xmlns:cx7="http://schemas.microsoft.com/office/drawing/2016/5/13/chartex" xmlns:cx6="http://schemas.microsoft.com/office/drawing/2016/5/12/chartex" xmlns:cx5="http://schemas.microsoft.com/office/drawing/2016/5/11/chartex" xmlns:cx4="http://schemas.microsoft.com/office/drawing/2016/5/10/chartex" xmlns:cx3="http://schemas.microsoft.com/office/drawing/2016/5/9/chartex" xmlns:cx2="http://schemas.microsoft.com/office/drawing/2015/10/21/chartex" xmlns:cx1="http://schemas.microsoft.com/office/drawing/2015/9/8/chartex" xmlns:cx="http://schemas.microsoft.com/office/drawing/2014/chartex" xmlns="" r:embed="rId9"/>
                         </a:ext>
                       </a:extLst>
                     </a:blip>
@@ -3971,7 +3993,7 @@
                           <a14:useLocalDpi xmlns:a14="http://schemas.microsoft.com/office/drawing/2010/main" val="0"/>
                         </a:ext>
                         <a:ext uri="{96DAC541-7B7A-43D3-8B79-37D633B846F1}">
-                          <asvg:svgBlip xmlns="" xmlns:cx="http://schemas.microsoft.com/office/drawing/2014/chartex" xmlns:cx1="http://schemas.microsoft.com/office/drawing/2015/9/8/chartex" xmlns:cx2="http://schemas.microsoft.com/office/drawing/2015/10/21/chartex" xmlns:cx3="http://schemas.microsoft.com/office/drawing/2016/5/9/chartex" xmlns:cx4="http://schemas.microsoft.com/office/drawing/2016/5/10/chartex" xmlns:cx5="http://schemas.microsoft.com/office/drawing/2016/5/11/chartex" xmlns:cx6="http://schemas.microsoft.com/office/drawing/2016/5/12/chartex" xmlns:cx7="http://schemas.microsoft.com/office/drawing/2016/5/13/chartex" xmlns:cx8="http://schemas.microsoft.com/office/drawing/2016/5/14/chartex" xmlns:aink="http://schemas.microsoft.com/office/drawing/2016/ink" xmlns:am3d="http://schemas.microsoft.com/office/drawing/2017/model3d" xmlns:o="urn:schemas-microsoft-com:office:office" xmlns:v="urn:schemas-microsoft-com:vml" xmlns:w10="urn:schemas-microsoft-com:office:word" xmlns:w="http://schemas.openxmlformats.org/wordprocessingml/2006/main" xmlns:w16cex="http://schemas.microsoft.com/office/word/2018/wordml/cex" xmlns:w16cid="http://schemas.microsoft.com/office/word/2016/wordml/cid" xmlns:w16="http://schemas.microsoft.com/office/word/2018/wordml" xmlns:w16sdtdh="http://schemas.microsoft.com/office/word/2020/wordml/sdtdatahash" xmlns:w16se="http://schemas.microsoft.com/office/word/2015/wordml/symex" xmlns:asvg="http://schemas.microsoft.com/office/drawing/2016/SVG/main" r:embed="rId11"/>
+                          <asvg:svgBlip xmlns:asvg="http://schemas.microsoft.com/office/drawing/2016/SVG/main" xmlns:w16se="http://schemas.microsoft.com/office/word/2015/wordml/symex" xmlns:w16sdtdh="http://schemas.microsoft.com/office/word/2020/wordml/sdtdatahash" xmlns:w16="http://schemas.microsoft.com/office/word/2018/wordml" xmlns:w16cid="http://schemas.microsoft.com/office/word/2016/wordml/cid" xmlns:w16cex="http://schemas.microsoft.com/office/word/2018/wordml/cex" xmlns:w="http://schemas.openxmlformats.org/wordprocessingml/2006/main" xmlns:w10="urn:schemas-microsoft-com:office:word" xmlns:v="urn:schemas-microsoft-com:vml" xmlns:o="urn:schemas-microsoft-com:office:office" xmlns:am3d="http://schemas.microsoft.com/office/drawing/2017/model3d" xmlns:aink="http://schemas.microsoft.com/office/drawing/2016/ink" xmlns:cx8="http://schemas.microsoft.com/office/drawing/2016/5/14/chartex" xmlns:cx7="http://schemas.microsoft.com/office/drawing/2016/5/13/chartex" xmlns:cx6="http://schemas.microsoft.com/office/drawing/2016/5/12/chartex" xmlns:cx5="http://schemas.microsoft.com/office/drawing/2016/5/11/chartex" xmlns:cx4="http://schemas.microsoft.com/office/drawing/2016/5/10/chartex" xmlns:cx3="http://schemas.microsoft.com/office/drawing/2016/5/9/chartex" xmlns:cx2="http://schemas.microsoft.com/office/drawing/2015/10/21/chartex" xmlns:cx1="http://schemas.microsoft.com/office/drawing/2015/9/8/chartex" xmlns:cx="http://schemas.microsoft.com/office/drawing/2014/chartex" xmlns="" r:embed="rId11"/>
                         </a:ext>
                       </a:extLst>
                     </a:blip>
@@ -4032,7 +4054,7 @@
                           <a14:useLocalDpi xmlns:a14="http://schemas.microsoft.com/office/drawing/2010/main" val="0"/>
                         </a:ext>
                         <a:ext uri="{96DAC541-7B7A-43D3-8B79-37D633B846F1}">
-                          <asvg:svgBlip xmlns="" xmlns:cx="http://schemas.microsoft.com/office/drawing/2014/chartex" xmlns:cx1="http://schemas.microsoft.com/office/drawing/2015/9/8/chartex" xmlns:cx2="http://schemas.microsoft.com/office/drawing/2015/10/21/chartex" xmlns:cx3="http://schemas.microsoft.com/office/drawing/2016/5/9/chartex" xmlns:cx4="http://schemas.microsoft.com/office/drawing/2016/5/10/chartex" xmlns:cx5="http://schemas.microsoft.com/office/drawing/2016/5/11/chartex" xmlns:cx6="http://schemas.microsoft.com/office/drawing/2016/5/12/chartex" xmlns:cx7="http://schemas.microsoft.com/office/drawing/2016/5/13/chartex" xmlns:cx8="http://schemas.microsoft.com/office/drawing/2016/5/14/chartex" xmlns:aink="http://schemas.microsoft.com/office/drawing/2016/ink" xmlns:am3d="http://schemas.microsoft.com/office/drawing/2017/model3d" xmlns:o="urn:schemas-microsoft-com:office:office" xmlns:v="urn:schemas-microsoft-com:vml" xmlns:w10="urn:schemas-microsoft-com:office:word" xmlns:w="http://schemas.openxmlformats.org/wordprocessingml/2006/main" xmlns:w16cex="http://schemas.microsoft.com/office/word/2018/wordml/cex" xmlns:w16cid="http://schemas.microsoft.com/office/word/2016/wordml/cid" xmlns:w16="http://schemas.microsoft.com/office/word/2018/wordml" xmlns:w16sdtdh="http://schemas.microsoft.com/office/word/2020/wordml/sdtdatahash" xmlns:w16se="http://schemas.microsoft.com/office/word/2015/wordml/symex" xmlns:asvg="http://schemas.microsoft.com/office/drawing/2016/SVG/main" r:embed="rId13"/>
+                          <asvg:svgBlip xmlns:asvg="http://schemas.microsoft.com/office/drawing/2016/SVG/main" xmlns:w16se="http://schemas.microsoft.com/office/word/2015/wordml/symex" xmlns:w16sdtdh="http://schemas.microsoft.com/office/word/2020/wordml/sdtdatahash" xmlns:w16="http://schemas.microsoft.com/office/word/2018/wordml" xmlns:w16cid="http://schemas.microsoft.com/office/word/2016/wordml/cid" xmlns:w16cex="http://schemas.microsoft.com/office/word/2018/wordml/cex" xmlns:w="http://schemas.openxmlformats.org/wordprocessingml/2006/main" xmlns:w10="urn:schemas-microsoft-com:office:word" xmlns:v="urn:schemas-microsoft-com:vml" xmlns:o="urn:schemas-microsoft-com:office:office" xmlns:am3d="http://schemas.microsoft.com/office/drawing/2017/model3d" xmlns:aink="http://schemas.microsoft.com/office/drawing/2016/ink" xmlns:cx8="http://schemas.microsoft.com/office/drawing/2016/5/14/chartex" xmlns:cx7="http://schemas.microsoft.com/office/drawing/2016/5/13/chartex" xmlns:cx6="http://schemas.microsoft.com/office/drawing/2016/5/12/chartex" xmlns:cx5="http://schemas.microsoft.com/office/drawing/2016/5/11/chartex" xmlns:cx4="http://schemas.microsoft.com/office/drawing/2016/5/10/chartex" xmlns:cx3="http://schemas.microsoft.com/office/drawing/2016/5/9/chartex" xmlns:cx2="http://schemas.microsoft.com/office/drawing/2015/10/21/chartex" xmlns:cx1="http://schemas.microsoft.com/office/drawing/2015/9/8/chartex" xmlns:cx="http://schemas.microsoft.com/office/drawing/2014/chartex" xmlns="" r:embed="rId13"/>
                         </a:ext>
                       </a:extLst>
                     </a:blip>
@@ -4254,7 +4276,7 @@
               </wp:anchor>
             </w:drawing>
           </mc:Choice>
-          <mc:Fallback xmlns:cx="http://schemas.microsoft.com/office/drawing/2014/chartex" xmlns:cx1="http://schemas.microsoft.com/office/drawing/2015/9/8/chartex" xmlns:cx2="http://schemas.microsoft.com/office/drawing/2015/10/21/chartex" xmlns:cx3="http://schemas.microsoft.com/office/drawing/2016/5/9/chartex" xmlns:cx4="http://schemas.microsoft.com/office/drawing/2016/5/10/chartex" xmlns:cx5="http://schemas.microsoft.com/office/drawing/2016/5/11/chartex" xmlns:cx6="http://schemas.microsoft.com/office/drawing/2016/5/12/chartex" xmlns:cx7="http://schemas.microsoft.com/office/drawing/2016/5/13/chartex" xmlns:cx8="http://schemas.microsoft.com/office/drawing/2016/5/14/chartex" xmlns:aink="http://schemas.microsoft.com/office/drawing/2016/ink" xmlns:am3d="http://schemas.microsoft.com/office/drawing/2017/model3d" xmlns:w16cex="http://schemas.microsoft.com/office/word/2018/wordml/cex" xmlns:w16cid="http://schemas.microsoft.com/office/word/2016/wordml/cid" xmlns:w16="http://schemas.microsoft.com/office/word/2018/wordml" xmlns:w16sdtdh="http://schemas.microsoft.com/office/word/2020/wordml/sdtdatahash" xmlns:w16se="http://schemas.microsoft.com/office/word/2015/wordml/symex">
+          <mc:Fallback xmlns:w16se="http://schemas.microsoft.com/office/word/2015/wordml/symex" xmlns:w16sdtdh="http://schemas.microsoft.com/office/word/2020/wordml/sdtdatahash" xmlns:w16="http://schemas.microsoft.com/office/word/2018/wordml" xmlns:w16cid="http://schemas.microsoft.com/office/word/2016/wordml/cid" xmlns:w16cex="http://schemas.microsoft.com/office/word/2018/wordml/cex" xmlns:am3d="http://schemas.microsoft.com/office/drawing/2017/model3d" xmlns:aink="http://schemas.microsoft.com/office/drawing/2016/ink" xmlns:cx8="http://schemas.microsoft.com/office/drawing/2016/5/14/chartex" xmlns:cx7="http://schemas.microsoft.com/office/drawing/2016/5/13/chartex" xmlns:cx6="http://schemas.microsoft.com/office/drawing/2016/5/12/chartex" xmlns:cx5="http://schemas.microsoft.com/office/drawing/2016/5/11/chartex" xmlns:cx4="http://schemas.microsoft.com/office/drawing/2016/5/10/chartex" xmlns:cx3="http://schemas.microsoft.com/office/drawing/2016/5/9/chartex" xmlns:cx2="http://schemas.microsoft.com/office/drawing/2015/10/21/chartex" xmlns:cx1="http://schemas.microsoft.com/office/drawing/2015/9/8/chartex" xmlns:cx="http://schemas.microsoft.com/office/drawing/2014/chartex">
             <w:pict>
               <v:group w14:anchorId="6BAE578B" id="Group 20" o:spid="_x0000_s1026" style="position:absolute;margin-left:-31.65pt;margin-top:481.95pt;width:111.65pt;height:26.1pt;z-index:251669504" coordorigin="7162,70206" coordsize="9951,2327" o:gfxdata="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">
                 <v:shape id="Freeform 21" o:spid="_x0000_s1027" style="position:absolute;left:7162;top:70206;width:9952;height:2327;visibility:visible;mso-wrap-style:square;v-text-anchor:top" coordsize="995195,232729" o:gfxdata="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" path="m,l995195,r,232729l,232729,,xe" fillcolor="#0d2a57" stroked="f">
@@ -4345,7 +4367,7 @@
               </wp:anchor>
             </w:drawing>
           </mc:Choice>
-          <mc:Fallback xmlns:cx="http://schemas.microsoft.com/office/drawing/2014/chartex" xmlns:cx1="http://schemas.microsoft.com/office/drawing/2015/9/8/chartex" xmlns:cx2="http://schemas.microsoft.com/office/drawing/2015/10/21/chartex" xmlns:cx3="http://schemas.microsoft.com/office/drawing/2016/5/9/chartex" xmlns:cx4="http://schemas.microsoft.com/office/drawing/2016/5/10/chartex" xmlns:cx5="http://schemas.microsoft.com/office/drawing/2016/5/11/chartex" xmlns:cx6="http://schemas.microsoft.com/office/drawing/2016/5/12/chartex" xmlns:cx7="http://schemas.microsoft.com/office/drawing/2016/5/13/chartex" xmlns:cx8="http://schemas.microsoft.com/office/drawing/2016/5/14/chartex" xmlns:aink="http://schemas.microsoft.com/office/drawing/2016/ink" xmlns:am3d="http://schemas.microsoft.com/office/drawing/2017/model3d" xmlns:w16cex="http://schemas.microsoft.com/office/word/2018/wordml/cex" xmlns:w16cid="http://schemas.microsoft.com/office/word/2016/wordml/cid" xmlns:w16="http://schemas.microsoft.com/office/word/2018/wordml" xmlns:w16sdtdh="http://schemas.microsoft.com/office/word/2020/wordml/sdtdatahash" xmlns:w16se="http://schemas.microsoft.com/office/word/2015/wordml/symex">
+          <mc:Fallback xmlns:w16se="http://schemas.microsoft.com/office/word/2015/wordml/symex" xmlns:w16sdtdh="http://schemas.microsoft.com/office/word/2020/wordml/sdtdatahash" xmlns:w16="http://schemas.microsoft.com/office/word/2018/wordml" xmlns:w16cid="http://schemas.microsoft.com/office/word/2016/wordml/cid" xmlns:w16cex="http://schemas.microsoft.com/office/word/2018/wordml/cex" xmlns:am3d="http://schemas.microsoft.com/office/drawing/2017/model3d" xmlns:aink="http://schemas.microsoft.com/office/drawing/2016/ink" xmlns:cx8="http://schemas.microsoft.com/office/drawing/2016/5/14/chartex" xmlns:cx7="http://schemas.microsoft.com/office/drawing/2016/5/13/chartex" xmlns:cx6="http://schemas.microsoft.com/office/drawing/2016/5/12/chartex" xmlns:cx5="http://schemas.microsoft.com/office/drawing/2016/5/11/chartex" xmlns:cx4="http://schemas.microsoft.com/office/drawing/2016/5/10/chartex" xmlns:cx3="http://schemas.microsoft.com/office/drawing/2016/5/9/chartex" xmlns:cx2="http://schemas.microsoft.com/office/drawing/2015/10/21/chartex" xmlns:cx1="http://schemas.microsoft.com/office/drawing/2015/9/8/chartex" xmlns:cx="http://schemas.microsoft.com/office/drawing/2014/chartex">
             <w:pict>
               <v:group w14:anchorId="191B2F1F" id="Group 18" o:spid="_x0000_s1026" style="position:absolute;margin-left:-31.65pt;margin-top:508.05pt;width:111.65pt;height:40.95pt;z-index:251668480" coordorigin="7162,73523" coordsize="9951,3651" o:gfxdata="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">
                 <v:shape id="Freeform 19" o:spid="_x0000_s1027" style="position:absolute;left:7162;top:73523;width:9952;height:3651;visibility:visible;mso-wrap-style:square;v-text-anchor:top" coordsize="995195,365134" o:gfxdata="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" path="m,l995195,r,365134l,365134,,xe" fillcolor="#0d2a57" stroked="f">
@@ -4436,7 +4458,7 @@
               </wp:anchor>
             </w:drawing>
           </mc:Choice>
-          <mc:Fallback xmlns:cx="http://schemas.microsoft.com/office/drawing/2014/chartex" xmlns:cx1="http://schemas.microsoft.com/office/drawing/2015/9/8/chartex" xmlns:cx2="http://schemas.microsoft.com/office/drawing/2015/10/21/chartex" xmlns:cx3="http://schemas.microsoft.com/office/drawing/2016/5/9/chartex" xmlns:cx4="http://schemas.microsoft.com/office/drawing/2016/5/10/chartex" xmlns:cx5="http://schemas.microsoft.com/office/drawing/2016/5/11/chartex" xmlns:cx6="http://schemas.microsoft.com/office/drawing/2016/5/12/chartex" xmlns:cx7="http://schemas.microsoft.com/office/drawing/2016/5/13/chartex" xmlns:cx8="http://schemas.microsoft.com/office/drawing/2016/5/14/chartex" xmlns:aink="http://schemas.microsoft.com/office/drawing/2016/ink" xmlns:am3d="http://schemas.microsoft.com/office/drawing/2017/model3d" xmlns:w16cex="http://schemas.microsoft.com/office/word/2018/wordml/cex" xmlns:w16cid="http://schemas.microsoft.com/office/word/2016/wordml/cid" xmlns:w16="http://schemas.microsoft.com/office/word/2018/wordml" xmlns:w16sdtdh="http://schemas.microsoft.com/office/word/2020/wordml/sdtdatahash" xmlns:w16se="http://schemas.microsoft.com/office/word/2015/wordml/symex">
+          <mc:Fallback xmlns:w16se="http://schemas.microsoft.com/office/word/2015/wordml/symex" xmlns:w16sdtdh="http://schemas.microsoft.com/office/word/2020/wordml/sdtdatahash" xmlns:w16="http://schemas.microsoft.com/office/word/2018/wordml" xmlns:w16cid="http://schemas.microsoft.com/office/word/2016/wordml/cid" xmlns:w16cex="http://schemas.microsoft.com/office/word/2018/wordml/cex" xmlns:am3d="http://schemas.microsoft.com/office/drawing/2017/model3d" xmlns:aink="http://schemas.microsoft.com/office/drawing/2016/ink" xmlns:cx8="http://schemas.microsoft.com/office/drawing/2016/5/14/chartex" xmlns:cx7="http://schemas.microsoft.com/office/drawing/2016/5/13/chartex" xmlns:cx6="http://schemas.microsoft.com/office/drawing/2016/5/12/chartex" xmlns:cx5="http://schemas.microsoft.com/office/drawing/2016/5/11/chartex" xmlns:cx4="http://schemas.microsoft.com/office/drawing/2016/5/10/chartex" xmlns:cx3="http://schemas.microsoft.com/office/drawing/2016/5/9/chartex" xmlns:cx2="http://schemas.microsoft.com/office/drawing/2015/10/21/chartex" xmlns:cx1="http://schemas.microsoft.com/office/drawing/2015/9/8/chartex" xmlns:cx="http://schemas.microsoft.com/office/drawing/2014/chartex">
             <w:pict>
               <v:group w14:anchorId="7E605386" id="Group 16" o:spid="_x0000_s1026" style="position:absolute;margin-left:353.95pt;margin-top:481.95pt;width:111.65pt;height:26.1pt;z-index:251667456" coordorigin="56130,70206" coordsize="9951,2327" o:gfxdata="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">
                 <v:shape id="Freeform 17" o:spid="_x0000_s1027" style="position:absolute;left:56130;top:70206;width:9952;height:2327;visibility:visible;mso-wrap-style:square;v-text-anchor:top" coordsize="995195,232729" o:gfxdata="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" path="m,l995195,r,232729l,232729,,xe" fillcolor="#0d2a57" stroked="f">
@@ -4527,7 +4549,7 @@
               </wp:anchor>
             </w:drawing>
           </mc:Choice>
-          <mc:Fallback xmlns:cx="http://schemas.microsoft.com/office/drawing/2014/chartex" xmlns:cx1="http://schemas.microsoft.com/office/drawing/2015/9/8/chartex" xmlns:cx2="http://schemas.microsoft.com/office/drawing/2015/10/21/chartex" xmlns:cx3="http://schemas.microsoft.com/office/drawing/2016/5/9/chartex" xmlns:cx4="http://schemas.microsoft.com/office/drawing/2016/5/10/chartex" xmlns:cx5="http://schemas.microsoft.com/office/drawing/2016/5/11/chartex" xmlns:cx6="http://schemas.microsoft.com/office/drawing/2016/5/12/chartex" xmlns:cx7="http://schemas.microsoft.com/office/drawing/2016/5/13/chartex" xmlns:cx8="http://schemas.microsoft.com/office/drawing/2016/5/14/chartex" xmlns:aink="http://schemas.microsoft.com/office/drawing/2016/ink" xmlns:am3d="http://schemas.microsoft.com/office/drawing/2017/model3d" xmlns:w16cex="http://schemas.microsoft.com/office/word/2018/wordml/cex" xmlns:w16cid="http://schemas.microsoft.com/office/word/2016/wordml/cid" xmlns:w16="http://schemas.microsoft.com/office/word/2018/wordml" xmlns:w16sdtdh="http://schemas.microsoft.com/office/word/2020/wordml/sdtdatahash" xmlns:w16se="http://schemas.microsoft.com/office/word/2015/wordml/symex">
+          <mc:Fallback xmlns:w16se="http://schemas.microsoft.com/office/word/2015/wordml/symex" xmlns:w16sdtdh="http://schemas.microsoft.com/office/word/2020/wordml/sdtdatahash" xmlns:w16="http://schemas.microsoft.com/office/word/2018/wordml" xmlns:w16cid="http://schemas.microsoft.com/office/word/2016/wordml/cid" xmlns:w16cex="http://schemas.microsoft.com/office/word/2018/wordml/cex" xmlns:am3d="http://schemas.microsoft.com/office/drawing/2017/model3d" xmlns:aink="http://schemas.microsoft.com/office/drawing/2016/ink" xmlns:cx8="http://schemas.microsoft.com/office/drawing/2016/5/14/chartex" xmlns:cx7="http://schemas.microsoft.com/office/drawing/2016/5/13/chartex" xmlns:cx6="http://schemas.microsoft.com/office/drawing/2016/5/12/chartex" xmlns:cx5="http://schemas.microsoft.com/office/drawing/2016/5/11/chartex" xmlns:cx4="http://schemas.microsoft.com/office/drawing/2016/5/10/chartex" xmlns:cx3="http://schemas.microsoft.com/office/drawing/2016/5/9/chartex" xmlns:cx2="http://schemas.microsoft.com/office/drawing/2015/10/21/chartex" xmlns:cx1="http://schemas.microsoft.com/office/drawing/2015/9/8/chartex" xmlns:cx="http://schemas.microsoft.com/office/drawing/2014/chartex">
             <w:pict>
               <v:group w14:anchorId="4208942D" id="Group 14" o:spid="_x0000_s1026" style="position:absolute;margin-left:353.95pt;margin-top:508.05pt;width:111.65pt;height:40.95pt;z-index:251666432" coordorigin="56130,73523" coordsize="9951,3651" o:gfxdata="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">
                 <v:shape id="Freeform 15" o:spid="_x0000_s1027" style="position:absolute;left:56130;top:73523;width:9952;height:3651;visibility:visible;mso-wrap-style:square;v-text-anchor:top" coordsize="995195,365134" o:gfxdata="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" path="m,l995195,r,365134l,365134,,xe" fillcolor="#0d2a57" stroked="f">
@@ -4618,7 +4640,7 @@
               </wp:anchor>
             </w:drawing>
           </mc:Choice>
-          <mc:Fallback xmlns:cx="http://schemas.microsoft.com/office/drawing/2014/chartex" xmlns:cx1="http://schemas.microsoft.com/office/drawing/2015/9/8/chartex" xmlns:cx2="http://schemas.microsoft.com/office/drawing/2015/10/21/chartex" xmlns:cx3="http://schemas.microsoft.com/office/drawing/2016/5/9/chartex" xmlns:cx4="http://schemas.microsoft.com/office/drawing/2016/5/10/chartex" xmlns:cx5="http://schemas.microsoft.com/office/drawing/2016/5/11/chartex" xmlns:cx6="http://schemas.microsoft.com/office/drawing/2016/5/12/chartex" xmlns:cx7="http://schemas.microsoft.com/office/drawing/2016/5/13/chartex" xmlns:cx8="http://schemas.microsoft.com/office/drawing/2016/5/14/chartex" xmlns:aink="http://schemas.microsoft.com/office/drawing/2016/ink" xmlns:am3d="http://schemas.microsoft.com/office/drawing/2017/model3d" xmlns:w16cex="http://schemas.microsoft.com/office/word/2018/wordml/cex" xmlns:w16cid="http://schemas.microsoft.com/office/word/2016/wordml/cid" xmlns:w16="http://schemas.microsoft.com/office/word/2018/wordml" xmlns:w16sdtdh="http://schemas.microsoft.com/office/word/2020/wordml/sdtdatahash" xmlns:w16se="http://schemas.microsoft.com/office/word/2015/wordml/symex">
+          <mc:Fallback xmlns:w16se="http://schemas.microsoft.com/office/word/2015/wordml/symex" xmlns:w16sdtdh="http://schemas.microsoft.com/office/word/2020/wordml/sdtdatahash" xmlns:w16="http://schemas.microsoft.com/office/word/2018/wordml" xmlns:w16cid="http://schemas.microsoft.com/office/word/2016/wordml/cid" xmlns:w16cex="http://schemas.microsoft.com/office/word/2018/wordml/cex" xmlns:am3d="http://schemas.microsoft.com/office/drawing/2017/model3d" xmlns:aink="http://schemas.microsoft.com/office/drawing/2016/ink" xmlns:cx8="http://schemas.microsoft.com/office/drawing/2016/5/14/chartex" xmlns:cx7="http://schemas.microsoft.com/office/drawing/2016/5/13/chartex" xmlns:cx6="http://schemas.microsoft.com/office/drawing/2016/5/12/chartex" xmlns:cx5="http://schemas.microsoft.com/office/drawing/2016/5/11/chartex" xmlns:cx4="http://schemas.microsoft.com/office/drawing/2016/5/10/chartex" xmlns:cx3="http://schemas.microsoft.com/office/drawing/2016/5/9/chartex" xmlns:cx2="http://schemas.microsoft.com/office/drawing/2015/10/21/chartex" xmlns:cx1="http://schemas.microsoft.com/office/drawing/2015/9/8/chartex" xmlns:cx="http://schemas.microsoft.com/office/drawing/2014/chartex">
             <w:pict>
               <v:group w14:anchorId="20A12423" id="Group 12" o:spid="_x0000_s1026" style="position:absolute;margin-left:165.4pt;margin-top:481.95pt;width:111.65pt;height:26.1pt;z-index:251665408" coordorigin="32185,70206" coordsize="9951,2327" o:gfxdata="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">
                 <v:shape id="Freeform 13" o:spid="_x0000_s1027" style="position:absolute;left:32185;top:70206;width:9952;height:2327;visibility:visible;mso-wrap-style:square;v-text-anchor:top" coordsize="995195,232729" o:gfxdata="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" path="m,l995195,r,232729l,232729,,xe" fillcolor="#0d2a57" stroked="f">
@@ -4709,7 +4731,7 @@
               </wp:anchor>
             </w:drawing>
           </mc:Choice>
-          <mc:Fallback xmlns:cx="http://schemas.microsoft.com/office/drawing/2014/chartex" xmlns:cx1="http://schemas.microsoft.com/office/drawing/2015/9/8/chartex" xmlns:cx2="http://schemas.microsoft.com/office/drawing/2015/10/21/chartex" xmlns:cx3="http://schemas.microsoft.com/office/drawing/2016/5/9/chartex" xmlns:cx4="http://schemas.microsoft.com/office/drawing/2016/5/10/chartex" xmlns:cx5="http://schemas.microsoft.com/office/drawing/2016/5/11/chartex" xmlns:cx6="http://schemas.microsoft.com/office/drawing/2016/5/12/chartex" xmlns:cx7="http://schemas.microsoft.com/office/drawing/2016/5/13/chartex" xmlns:cx8="http://schemas.microsoft.com/office/drawing/2016/5/14/chartex" xmlns:aink="http://schemas.microsoft.com/office/drawing/2016/ink" xmlns:am3d="http://schemas.microsoft.com/office/drawing/2017/model3d" xmlns:w16cex="http://schemas.microsoft.com/office/word/2018/wordml/cex" xmlns:w16cid="http://schemas.microsoft.com/office/word/2016/wordml/cid" xmlns:w16="http://schemas.microsoft.com/office/word/2018/wordml" xmlns:w16sdtdh="http://schemas.microsoft.com/office/word/2020/wordml/sdtdatahash" xmlns:w16se="http://schemas.microsoft.com/office/word/2015/wordml/symex">
+          <mc:Fallback xmlns:w16se="http://schemas.microsoft.com/office/word/2015/wordml/symex" xmlns:w16sdtdh="http://schemas.microsoft.com/office/word/2020/wordml/sdtdatahash" xmlns:w16="http://schemas.microsoft.com/office/word/2018/wordml" xmlns:w16cid="http://schemas.microsoft.com/office/word/2016/wordml/cid" xmlns:w16cex="http://schemas.microsoft.com/office/word/2018/wordml/cex" xmlns:am3d="http://schemas.microsoft.com/office/drawing/2017/model3d" xmlns:aink="http://schemas.microsoft.com/office/drawing/2016/ink" xmlns:cx8="http://schemas.microsoft.com/office/drawing/2016/5/14/chartex" xmlns:cx7="http://schemas.microsoft.com/office/drawing/2016/5/13/chartex" xmlns:cx6="http://schemas.microsoft.com/office/drawing/2016/5/12/chartex" xmlns:cx5="http://schemas.microsoft.com/office/drawing/2016/5/11/chartex" xmlns:cx4="http://schemas.microsoft.com/office/drawing/2016/5/10/chartex" xmlns:cx3="http://schemas.microsoft.com/office/drawing/2016/5/9/chartex" xmlns:cx2="http://schemas.microsoft.com/office/drawing/2015/10/21/chartex" xmlns:cx1="http://schemas.microsoft.com/office/drawing/2015/9/8/chartex" xmlns:cx="http://schemas.microsoft.com/office/drawing/2014/chartex">
             <w:pict>
               <v:group w14:anchorId="70ECE063" id="Group 10" o:spid="_x0000_s1026" style="position:absolute;margin-left:165.4pt;margin-top:508.05pt;width:111.65pt;height:40.95pt;z-index:251664384" coordorigin="32185,73523" coordsize="9951,3651" o:gfxdata="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">
                 <v:shape id="Freeform 11" o:spid="_x0000_s1027" style="position:absolute;left:32185;top:73523;width:9952;height:3651;visibility:visible;mso-wrap-style:square;v-text-anchor:top" coordsize="995195,365134" o:gfxdata="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" path="m,l995195,r,365134l,365134,,xe" fillcolor="#0d2a57" stroked="f">
@@ -4800,7 +4822,7 @@
               </wp:anchor>
             </w:drawing>
           </mc:Choice>
-          <mc:Fallback xmlns:cx="http://schemas.microsoft.com/office/drawing/2014/chartex" xmlns:cx1="http://schemas.microsoft.com/office/drawing/2015/9/8/chartex" xmlns:cx2="http://schemas.microsoft.com/office/drawing/2015/10/21/chartex" xmlns:cx3="http://schemas.microsoft.com/office/drawing/2016/5/9/chartex" xmlns:cx4="http://schemas.microsoft.com/office/drawing/2016/5/10/chartex" xmlns:cx5="http://schemas.microsoft.com/office/drawing/2016/5/11/chartex" xmlns:cx6="http://schemas.microsoft.com/office/drawing/2016/5/12/chartex" xmlns:cx7="http://schemas.microsoft.com/office/drawing/2016/5/13/chartex" xmlns:cx8="http://schemas.microsoft.com/office/drawing/2016/5/14/chartex" xmlns:aink="http://schemas.microsoft.com/office/drawing/2016/ink" xmlns:am3d="http://schemas.microsoft.com/office/drawing/2017/model3d" xmlns:w16cex="http://schemas.microsoft.com/office/word/2018/wordml/cex" xmlns:w16cid="http://schemas.microsoft.com/office/word/2016/wordml/cid" xmlns:w16="http://schemas.microsoft.com/office/word/2018/wordml" xmlns:w16sdtdh="http://schemas.microsoft.com/office/word/2020/wordml/sdtdatahash" xmlns:w16se="http://schemas.microsoft.com/office/word/2015/wordml/symex">
+          <mc:Fallback xmlns:w16se="http://schemas.microsoft.com/office/word/2015/wordml/symex" xmlns:w16sdtdh="http://schemas.microsoft.com/office/word/2020/wordml/sdtdatahash" xmlns:w16="http://schemas.microsoft.com/office/word/2018/wordml" xmlns:w16cid="http://schemas.microsoft.com/office/word/2016/wordml/cid" xmlns:w16cex="http://schemas.microsoft.com/office/word/2018/wordml/cex" xmlns:am3d="http://schemas.microsoft.com/office/drawing/2017/model3d" xmlns:aink="http://schemas.microsoft.com/office/drawing/2016/ink" xmlns:cx8="http://schemas.microsoft.com/office/drawing/2016/5/14/chartex" xmlns:cx7="http://schemas.microsoft.com/office/drawing/2016/5/13/chartex" xmlns:cx6="http://schemas.microsoft.com/office/drawing/2016/5/12/chartex" xmlns:cx5="http://schemas.microsoft.com/office/drawing/2016/5/11/chartex" xmlns:cx4="http://schemas.microsoft.com/office/drawing/2016/5/10/chartex" xmlns:cx3="http://schemas.microsoft.com/office/drawing/2016/5/9/chartex" xmlns:cx2="http://schemas.microsoft.com/office/drawing/2015/10/21/chartex" xmlns:cx1="http://schemas.microsoft.com/office/drawing/2015/9/8/chartex" xmlns:cx="http://schemas.microsoft.com/office/drawing/2014/chartex">
             <w:pict>
               <v:group w14:anchorId="2607ECEE" id="Group 8" o:spid="_x0000_s1026" style="position:absolute;margin-left:-31.65pt;margin-top:314.15pt;width:497.25pt;height:32.95pt;z-index:251663360" coordorigin="7162,48899" coordsize="29068,1928" o:gfxdata="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">
                 <v:shape id="Freeform 9" o:spid="_x0000_s1027" style="position:absolute;left:7162;top:48899;width:29069;height:1929;visibility:visible;mso-wrap-style:square;v-text-anchor:top" coordsize="2906879,192823" o:gfxdata="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" path="m,l2906879,r,192823l,192823,,xe" fillcolor="#0d2a57" stroked="f">
@@ -4861,7 +4883,7 @@
               </wp:anchor>
             </w:drawing>
           </mc:Choice>
-          <mc:Fallback xmlns:cx="http://schemas.microsoft.com/office/drawing/2014/chartex" xmlns:cx1="http://schemas.microsoft.com/office/drawing/2015/9/8/chartex" xmlns:cx2="http://schemas.microsoft.com/office/drawing/2015/10/21/chartex" xmlns:cx3="http://schemas.microsoft.com/office/drawing/2016/5/9/chartex" xmlns:cx4="http://schemas.microsoft.com/office/drawing/2016/5/10/chartex" xmlns:cx5="http://schemas.microsoft.com/office/drawing/2016/5/11/chartex" xmlns:cx6="http://schemas.microsoft.com/office/drawing/2016/5/12/chartex" xmlns:cx7="http://schemas.microsoft.com/office/drawing/2016/5/13/chartex" xmlns:cx8="http://schemas.microsoft.com/office/drawing/2016/5/14/chartex" xmlns:aink="http://schemas.microsoft.com/office/drawing/2016/ink" xmlns:am3d="http://schemas.microsoft.com/office/drawing/2017/model3d" xmlns:w16cex="http://schemas.microsoft.com/office/word/2018/wordml/cex" xmlns:w16cid="http://schemas.microsoft.com/office/word/2016/wordml/cid" xmlns:w16="http://schemas.microsoft.com/office/word/2018/wordml" xmlns:w16sdtdh="http://schemas.microsoft.com/office/word/2020/wordml/sdtdatahash" xmlns:w16se="http://schemas.microsoft.com/office/word/2015/wordml/symex">
+          <mc:Fallback xmlns:w16se="http://schemas.microsoft.com/office/word/2015/wordml/symex" xmlns:w16sdtdh="http://schemas.microsoft.com/office/word/2020/wordml/sdtdatahash" xmlns:w16="http://schemas.microsoft.com/office/word/2018/wordml" xmlns:w16cid="http://schemas.microsoft.com/office/word/2016/wordml/cid" xmlns:w16cex="http://schemas.microsoft.com/office/word/2018/wordml/cex" xmlns:am3d="http://schemas.microsoft.com/office/drawing/2017/model3d" xmlns:aink="http://schemas.microsoft.com/office/drawing/2016/ink" xmlns:cx8="http://schemas.microsoft.com/office/drawing/2016/5/14/chartex" xmlns:cx7="http://schemas.microsoft.com/office/drawing/2016/5/13/chartex" xmlns:cx6="http://schemas.microsoft.com/office/drawing/2016/5/12/chartex" xmlns:cx5="http://schemas.microsoft.com/office/drawing/2016/5/11/chartex" xmlns:cx4="http://schemas.microsoft.com/office/drawing/2016/5/10/chartex" xmlns:cx3="http://schemas.microsoft.com/office/drawing/2016/5/9/chartex" xmlns:cx2="http://schemas.microsoft.com/office/drawing/2015/10/21/chartex" xmlns:cx1="http://schemas.microsoft.com/office/drawing/2015/9/8/chartex" xmlns:cx="http://schemas.microsoft.com/office/drawing/2014/chartex">
             <w:pict>
               <v:line w14:anchorId="567CFD05" id="AutoShape 7" o:spid="_x0000_s1026" style="position:absolute;z-index:251662336;visibility:visible;mso-wrap-style:square;mso-wrap-distance-left:9pt;mso-wrap-distance-top:0;mso-wrap-distance-right:9pt;mso-wrap-distance-bottom:0;mso-position-horizontal:absolute;mso-position-horizontal-relative:text;mso-position-vertical:absolute;mso-position-vertical-relative:text" from="72.55pt,706.3pt" to="344.55pt,706.3pt" o:gfxdata="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" strokecolor="#858f98">
                 <v:stroke startarrowwidth="narrow" startarrowlength="short" endarrowwidth="narrow" endarrowlength="short"/>
@@ -4919,7 +4941,7 @@
               </wp:anchor>
             </w:drawing>
           </mc:Choice>
-          <mc:Fallback xmlns:cx="http://schemas.microsoft.com/office/drawing/2014/chartex" xmlns:cx1="http://schemas.microsoft.com/office/drawing/2015/9/8/chartex" xmlns:cx2="http://schemas.microsoft.com/office/drawing/2015/10/21/chartex" xmlns:cx3="http://schemas.microsoft.com/office/drawing/2016/5/9/chartex" xmlns:cx4="http://schemas.microsoft.com/office/drawing/2016/5/10/chartex" xmlns:cx5="http://schemas.microsoft.com/office/drawing/2016/5/11/chartex" xmlns:cx6="http://schemas.microsoft.com/office/drawing/2016/5/12/chartex" xmlns:cx7="http://schemas.microsoft.com/office/drawing/2016/5/13/chartex" xmlns:cx8="http://schemas.microsoft.com/office/drawing/2016/5/14/chartex" xmlns:aink="http://schemas.microsoft.com/office/drawing/2016/ink" xmlns:am3d="http://schemas.microsoft.com/office/drawing/2017/model3d" xmlns:w16cex="http://schemas.microsoft.com/office/word/2018/wordml/cex" xmlns:w16cid="http://schemas.microsoft.com/office/word/2016/wordml/cid" xmlns:w16="http://schemas.microsoft.com/office/word/2018/wordml" xmlns:w16sdtdh="http://schemas.microsoft.com/office/word/2020/wordml/sdtdatahash" xmlns:w16se="http://schemas.microsoft.com/office/word/2015/wordml/symex">
+          <mc:Fallback xmlns:w16se="http://schemas.microsoft.com/office/word/2015/wordml/symex" xmlns:w16sdtdh="http://schemas.microsoft.com/office/word/2020/wordml/sdtdatahash" xmlns:w16="http://schemas.microsoft.com/office/word/2018/wordml" xmlns:w16cid="http://schemas.microsoft.com/office/word/2016/wordml/cid" xmlns:w16cex="http://schemas.microsoft.com/office/word/2018/wordml/cex" xmlns:am3d="http://schemas.microsoft.com/office/drawing/2017/model3d" xmlns:aink="http://schemas.microsoft.com/office/drawing/2016/ink" xmlns:cx8="http://schemas.microsoft.com/office/drawing/2016/5/14/chartex" xmlns:cx7="http://schemas.microsoft.com/office/drawing/2016/5/13/chartex" xmlns:cx6="http://schemas.microsoft.com/office/drawing/2016/5/12/chartex" xmlns:cx5="http://schemas.microsoft.com/office/drawing/2016/5/11/chartex" xmlns:cx4="http://schemas.microsoft.com/office/drawing/2016/5/10/chartex" xmlns:cx3="http://schemas.microsoft.com/office/drawing/2016/5/9/chartex" xmlns:cx2="http://schemas.microsoft.com/office/drawing/2015/10/21/chartex" xmlns:cx1="http://schemas.microsoft.com/office/drawing/2015/9/8/chartex" xmlns:cx="http://schemas.microsoft.com/office/drawing/2014/chartex">
             <w:pict>
               <v:line w14:anchorId="57081BD8" id="AutoShape 6" o:spid="_x0000_s1026" style="position:absolute;z-index:251661312;visibility:visible;mso-wrap-style:square;mso-wrap-distance-left:9pt;mso-wrap-distance-top:0;mso-wrap-distance-right:9pt;mso-wrap-distance-bottom:0;mso-position-horizontal:absolute;mso-position-horizontal-relative:text;mso-position-vertical:absolute;mso-position-vertical-relative:text" from="-27.95pt,396.2pt" to="448.25pt,396.2pt" o:gfxdata="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" strokecolor="#858f98">
                 <v:stroke startarrowwidth="narrow" startarrowlength="short" endarrowwidth="narrow" endarrowlength="short"/>
@@ -5007,7 +5029,7 @@
               </wp:anchor>
             </w:drawing>
           </mc:Choice>
-          <mc:Fallback xmlns:cx="http://schemas.microsoft.com/office/drawing/2014/chartex" xmlns:cx1="http://schemas.microsoft.com/office/drawing/2015/9/8/chartex" xmlns:cx2="http://schemas.microsoft.com/office/drawing/2015/10/21/chartex" xmlns:cx3="http://schemas.microsoft.com/office/drawing/2016/5/9/chartex" xmlns:cx4="http://schemas.microsoft.com/office/drawing/2016/5/10/chartex" xmlns:cx5="http://schemas.microsoft.com/office/drawing/2016/5/11/chartex" xmlns:cx6="http://schemas.microsoft.com/office/drawing/2016/5/12/chartex" xmlns:cx7="http://schemas.microsoft.com/office/drawing/2016/5/13/chartex" xmlns:cx8="http://schemas.microsoft.com/office/drawing/2016/5/14/chartex" xmlns:aink="http://schemas.microsoft.com/office/drawing/2016/ink" xmlns:am3d="http://schemas.microsoft.com/office/drawing/2017/model3d" xmlns:w16cex="http://schemas.microsoft.com/office/word/2018/wordml/cex" xmlns:w16cid="http://schemas.microsoft.com/office/word/2016/wordml/cid" xmlns:w16="http://schemas.microsoft.com/office/word/2018/wordml" xmlns:w16sdtdh="http://schemas.microsoft.com/office/word/2020/wordml/sdtdatahash" xmlns:w16se="http://schemas.microsoft.com/office/word/2015/wordml/symex">
+          <mc:Fallback xmlns:w16se="http://schemas.microsoft.com/office/word/2015/wordml/symex" xmlns:w16sdtdh="http://schemas.microsoft.com/office/word/2020/wordml/sdtdatahash" xmlns:w16="http://schemas.microsoft.com/office/word/2018/wordml" xmlns:w16cid="http://schemas.microsoft.com/office/word/2016/wordml/cid" xmlns:w16cex="http://schemas.microsoft.com/office/word/2018/wordml/cex" xmlns:am3d="http://schemas.microsoft.com/office/drawing/2017/model3d" xmlns:aink="http://schemas.microsoft.com/office/drawing/2016/ink" xmlns:cx8="http://schemas.microsoft.com/office/drawing/2016/5/14/chartex" xmlns:cx7="http://schemas.microsoft.com/office/drawing/2016/5/13/chartex" xmlns:cx6="http://schemas.microsoft.com/office/drawing/2016/5/12/chartex" xmlns:cx5="http://schemas.microsoft.com/office/drawing/2016/5/11/chartex" xmlns:cx4="http://schemas.microsoft.com/office/drawing/2016/5/10/chartex" xmlns:cx3="http://schemas.microsoft.com/office/drawing/2016/5/9/chartex" xmlns:cx2="http://schemas.microsoft.com/office/drawing/2015/10/21/chartex" xmlns:cx1="http://schemas.microsoft.com/office/drawing/2015/9/8/chartex" xmlns:cx="http://schemas.microsoft.com/office/drawing/2014/chartex">
             <w:pict>
               <v:group w14:anchorId="47756FD7" id="Group 4" o:spid="_x0000_s1026" style="position:absolute;margin-left:211.1pt;margin-top:106.85pt;width:254.5pt;height:141.15pt;z-index:251660288" coordorigin="37987,22569" coordsize="14833,8225" o:gfxdata="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">
                 <v:shape id="Freeform 5" o:spid="_x0000_s1027" style="position:absolute;left:37987;top:22569;width:14834;height:8226;visibility:visible;mso-wrap-style:square;v-text-anchor:top" coordsize="1483394,822580" o:gfxdata="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" path="m,l1483394,r,822580l,822580,,xe" fillcolor="#0d2a57" stroked="f">
@@ -5098,7 +5120,7 @@
               </wp:anchor>
             </w:drawing>
           </mc:Choice>
-          <mc:Fallback xmlns:cx="http://schemas.microsoft.com/office/drawing/2014/chartex" xmlns:cx1="http://schemas.microsoft.com/office/drawing/2015/9/8/chartex" xmlns:cx2="http://schemas.microsoft.com/office/drawing/2015/10/21/chartex" xmlns:cx3="http://schemas.microsoft.com/office/drawing/2016/5/9/chartex" xmlns:cx4="http://schemas.microsoft.com/office/drawing/2016/5/10/chartex" xmlns:cx5="http://schemas.microsoft.com/office/drawing/2016/5/11/chartex" xmlns:cx6="http://schemas.microsoft.com/office/drawing/2016/5/12/chartex" xmlns:cx7="http://schemas.microsoft.com/office/drawing/2016/5/13/chartex" xmlns:cx8="http://schemas.microsoft.com/office/drawing/2016/5/14/chartex" xmlns:aink="http://schemas.microsoft.com/office/drawing/2016/ink" xmlns:am3d="http://schemas.microsoft.com/office/drawing/2017/model3d" xmlns:w16cex="http://schemas.microsoft.com/office/word/2018/wordml/cex" xmlns:w16cid="http://schemas.microsoft.com/office/word/2016/wordml/cid" xmlns:w16="http://schemas.microsoft.com/office/word/2018/wordml" xmlns:w16sdtdh="http://schemas.microsoft.com/office/word/2020/wordml/sdtdatahash" xmlns:w16se="http://schemas.microsoft.com/office/word/2015/wordml/symex">
+          <mc:Fallback xmlns:w16se="http://schemas.microsoft.com/office/word/2015/wordml/symex" xmlns:w16sdtdh="http://schemas.microsoft.com/office/word/2020/wordml/sdtdatahash" xmlns:w16="http://schemas.microsoft.com/office/word/2018/wordml" xmlns:w16cid="http://schemas.microsoft.com/office/word/2016/wordml/cid" xmlns:w16cex="http://schemas.microsoft.com/office/word/2018/wordml/cex" xmlns:am3d="http://schemas.microsoft.com/office/drawing/2017/model3d" xmlns:aink="http://schemas.microsoft.com/office/drawing/2016/ink" xmlns:cx8="http://schemas.microsoft.com/office/drawing/2016/5/14/chartex" xmlns:cx7="http://schemas.microsoft.com/office/drawing/2016/5/13/chartex" xmlns:cx6="http://schemas.microsoft.com/office/drawing/2016/5/12/chartex" xmlns:cx5="http://schemas.microsoft.com/office/drawing/2016/5/11/chartex" xmlns:cx4="http://schemas.microsoft.com/office/drawing/2016/5/10/chartex" xmlns:cx3="http://schemas.microsoft.com/office/drawing/2016/5/9/chartex" xmlns:cx2="http://schemas.microsoft.com/office/drawing/2015/10/21/chartex" xmlns:cx1="http://schemas.microsoft.com/office/drawing/2015/9/8/chartex" xmlns:cx="http://schemas.microsoft.com/office/drawing/2014/chartex">
             <w:pict>
               <v:group w14:anchorId="0E78624C" id="Group 2" o:spid="_x0000_s1026" style="position:absolute;margin-left:-31.3pt;margin-top:106.85pt;width:232.45pt;height:141.15pt;z-index:251659264" coordorigin="7204,22569" coordsize="13546,8225" o:gfxdata="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">
                 <v:shape id="Freeform 3" o:spid="_x0000_s1027" style="position:absolute;left:7204;top:22569;width:13547;height:8226;visibility:visible;mso-wrap-style:square;v-text-anchor:top" coordsize="1354679,822580" o:gfxdata="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" path="m,l1354679,r,822580l,822580,,xe" fillcolor="#0d2a57" stroked="f">

</xml_diff>